<commit_message>
Update SDD (use case diagram)
</commit_message>
<xml_diff>
--- a/dokumen/SDD Kelompok 1_DSE-B.docx
+++ b/dokumen/SDD Kelompok 1_DSE-B.docx
@@ -1,6 +1,6 @@
 
 <file path=word/document.xml><?xml version="1.0" encoding="utf-8"?>
-<w:document xmlns:wpc="http://schemas.microsoft.com/office/word/2010/wordprocessingCanvas" xmlns:cx="http://schemas.microsoft.com/office/drawing/2014/chartex" xmlns:cx1="http://schemas.microsoft.com/office/drawing/2015/9/8/chartex" xmlns:cx2="http://schemas.microsoft.com/office/drawing/2015/10/21/chartex" xmlns:cx3="http://schemas.microsoft.com/office/drawing/2016/5/9/chartex" xmlns:cx4="http://schemas.microsoft.com/office/drawing/2016/5/10/chartex" xmlns:cx5="http://schemas.microsoft.com/office/drawing/2016/5/11/chartex" xmlns:cx6="http://schemas.microsoft.com/office/drawing/2016/5/12/chartex" xmlns:cx7="http://schemas.microsoft.com/office/drawing/2016/5/13/chartex" xmlns:cx8="http://schemas.microsoft.com/office/drawing/2016/5/14/chartex" xmlns:mc="http://schemas.openxmlformats.org/markup-compatibility/2006" xmlns:aink="http://schemas.microsoft.com/office/drawing/2016/ink" xmlns:am3d="http://schemas.microsoft.com/office/drawing/2017/model3d" xmlns:o="urn:schemas-microsoft-com:office:office" xmlns:oel="http://schemas.microsoft.com/office/2019/extlst" xmlns:r="http://schemas.openxmlformats.org/officeDocument/2006/relationships" xmlns:m="http://schemas.openxmlformats.org/officeDocument/2006/math" xmlns:v="urn:schemas-microsoft-com:vml" xmlns:wp14="http://schemas.microsoft.com/office/word/2010/wordprocessingDrawing" xmlns:wp="http://schemas.openxmlformats.org/drawingml/2006/wordprocessingDrawing" xmlns:w10="urn:schemas-microsoft-com:office:word" xmlns:w="http://schemas.openxmlformats.org/wordprocessingml/2006/main" xmlns:w14="http://schemas.microsoft.com/office/word/2010/wordml" xmlns:w15="http://schemas.microsoft.com/office/word/2012/wordml" xmlns:w16cex="http://schemas.microsoft.com/office/word/2018/wordml/cex" xmlns:w16cid="http://schemas.microsoft.com/office/word/2016/wordml/cid" xmlns:w16="http://schemas.microsoft.com/office/word/2018/wordml" xmlns:w16sdtdh="http://schemas.microsoft.com/office/word/2020/wordml/sdtdatahash" xmlns:w16se="http://schemas.microsoft.com/office/word/2015/wordml/symex" xmlns:wpg="http://schemas.microsoft.com/office/word/2010/wordprocessingGroup" xmlns:wpi="http://schemas.microsoft.com/office/word/2010/wordprocessingInk" xmlns:wne="http://schemas.microsoft.com/office/word/2006/wordml" xmlns:wps="http://schemas.microsoft.com/office/word/2010/wordprocessingShape" mc:Ignorable="w14 w15 w16se w16cid w16 w16cex w16sdtdh wp14">
+<w:document xmlns:wpc="http://schemas.microsoft.com/office/word/2010/wordprocessingCanvas" xmlns:cx="http://schemas.microsoft.com/office/drawing/2014/chartex" xmlns:cx1="http://schemas.microsoft.com/office/drawing/2015/9/8/chartex" xmlns:cx2="http://schemas.microsoft.com/office/drawing/2015/10/21/chartex" xmlns:cx3="http://schemas.microsoft.com/office/drawing/2016/5/9/chartex" xmlns:cx4="http://schemas.microsoft.com/office/drawing/2016/5/10/chartex" xmlns:cx5="http://schemas.microsoft.com/office/drawing/2016/5/11/chartex" xmlns:cx6="http://schemas.microsoft.com/office/drawing/2016/5/12/chartex" xmlns:cx7="http://schemas.microsoft.com/office/drawing/2016/5/13/chartex" xmlns:cx8="http://schemas.microsoft.com/office/drawing/2016/5/14/chartex" xmlns:mc="http://schemas.openxmlformats.org/markup-compatibility/2006" xmlns:aink="http://schemas.microsoft.com/office/drawing/2016/ink" xmlns:am3d="http://schemas.microsoft.com/office/drawing/2017/model3d" xmlns:o="urn:schemas-microsoft-com:office:office" xmlns:r="http://schemas.openxmlformats.org/officeDocument/2006/relationships" xmlns:m="http://schemas.openxmlformats.org/officeDocument/2006/math" xmlns:v="urn:schemas-microsoft-com:vml" xmlns:wp14="http://schemas.microsoft.com/office/word/2010/wordprocessingDrawing" xmlns:wp="http://schemas.openxmlformats.org/drawingml/2006/wordprocessingDrawing" xmlns:w10="urn:schemas-microsoft-com:office:word" xmlns:w="http://schemas.openxmlformats.org/wordprocessingml/2006/main" xmlns:w14="http://schemas.microsoft.com/office/word/2010/wordml" xmlns:w15="http://schemas.microsoft.com/office/word/2012/wordml" xmlns:w16cex="http://schemas.microsoft.com/office/word/2018/wordml/cex" xmlns:w16cid="http://schemas.microsoft.com/office/word/2016/wordml/cid" xmlns:w16="http://schemas.microsoft.com/office/word/2018/wordml" xmlns:w16se="http://schemas.microsoft.com/office/word/2015/wordml/symex" xmlns:wpg="http://schemas.microsoft.com/office/word/2010/wordprocessingGroup" xmlns:wpi="http://schemas.microsoft.com/office/word/2010/wordprocessingInk" xmlns:wne="http://schemas.microsoft.com/office/word/2006/wordml" xmlns:wps="http://schemas.microsoft.com/office/word/2010/wordprocessingShape" mc:Ignorable="w14 w15 w16se w16cid w16 w16cex wp14">
   <w:body>
     <w:bookmarkStart w:id="0" w:name="_Hlk153954447" w:displacedByCustomXml="next"/>
     <w:bookmarkEnd w:id="0" w:displacedByCustomXml="next"/>
@@ -12,6 +12,7 @@
           <w:docPartUnique/>
         </w:docPartObj>
       </w:sdtPr>
+      <w:sdtEndPr/>
       <w:sdtContent>
         <w:p>
           <w:pPr>
@@ -93,6 +94,7 @@
                                   <w:dataBinding w:prefixMappings="xmlns:ns0='http://schemas.openxmlformats.org/package/2006/metadata/core-properties' xmlns:ns1='http://purl.org/dc/elements/1.1/'" w:xpath="/ns0:coreProperties[1]/ns1:title[1]" w:storeItemID="{6C3C8BC8-F283-45AE-878A-BAB7291924A1}"/>
                                   <w:text/>
                                 </w:sdtPr>
+                                <w:sdtEndPr/>
                                 <w:sdtContent>
                                   <w:p>
                                     <w:pPr>
@@ -193,6 +195,7 @@
                                   <w:dataBinding w:prefixMappings="xmlns:ns0='http://schemas.microsoft.com/office/2006/coverPageProps'" w:xpath="/ns0:CoverPageProperties[1]/ns0:Abstract[1]" w:storeItemID="{55AF091B-3C7A-41E3-B477-F2FDAA23CFDA}"/>
                                   <w:text/>
                                 </w:sdtPr>
+                                <w:sdtEndPr/>
                                 <w:sdtContent>
                                   <w:p>
                                     <w:pPr>
@@ -242,7 +245,7 @@
                   </wp:anchor>
                 </w:drawing>
               </mc:Choice>
-              <mc:Fallback>
+              <mc:Fallback xmlns:w16sdtdh="http://schemas.microsoft.com/office/word/2020/wordml/sdtdatahash" xmlns:oel="http://schemas.microsoft.com/office/2019/extlst">
                 <w:pict>
                   <v:rect w14:anchorId="15DC611C" id="Rectangle 16" o:spid="_x0000_s1026" style="position:absolute;left:0;text-align:left;margin-left:0;margin-top:0;width:422.3pt;height:760.1pt;z-index:251659264;visibility:visible;mso-wrap-style:square;mso-width-percent:690;mso-height-percent:960;mso-left-percent:20;mso-top-percent:20;mso-wrap-distance-left:9pt;mso-wrap-distance-top:0;mso-wrap-distance-right:9pt;mso-wrap-distance-bottom:0;mso-position-horizontal-relative:page;mso-position-vertical-relative:page;mso-width-percent:690;mso-height-percent:960;mso-left-percent:20;mso-top-percent:20;mso-width-relative:page;mso-height-relative:page;v-text-anchor:middle" o:gfxdata="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" fillcolor="#4472c4 [3204]" stroked="f">
                     <v:textbox inset="21.6pt,1in,21.6pt">
@@ -483,6 +486,7 @@
                                   <w:dataBinding w:prefixMappings="xmlns:ns0='http://schemas.openxmlformats.org/package/2006/metadata/core-properties' xmlns:ns1='http://purl.org/dc/elements/1.1/'" w:xpath="/ns0:coreProperties[1]/ns1:subject[1]" w:storeItemID="{6C3C8BC8-F283-45AE-878A-BAB7291924A1}"/>
                                   <w:text/>
                                 </w:sdtPr>
+                                <w:sdtEndPr/>
                                 <w:sdtContent>
                                   <w:p>
                                     <w:pPr>
@@ -493,6 +497,7 @@
                                         <w:color w:val="FFFFFF" w:themeColor="background1"/>
                                       </w:rPr>
                                     </w:pPr>
+                                    <w:proofErr w:type="spellStart"/>
                                     <w:r>
                                       <w:rPr>
                                         <w:rFonts w:ascii="Arial" w:hAnsi="Arial" w:cs="Arial"/>
@@ -500,7 +505,17 @@
                                         <w:sz w:val="20"/>
                                         <w:szCs w:val="20"/>
                                       </w:rPr>
-                                      <w:t xml:space="preserve">Kelompok 1       </w:t>
+                                      <w:t>Kelompok</w:t>
+                                    </w:r>
+                                    <w:proofErr w:type="spellEnd"/>
+                                    <w:r>
+                                      <w:rPr>
+                                        <w:rFonts w:ascii="Arial" w:hAnsi="Arial" w:cs="Arial"/>
+                                        <w:color w:val="FFFFFF" w:themeColor="background1"/>
+                                        <w:sz w:val="20"/>
+                                        <w:szCs w:val="20"/>
+                                      </w:rPr>
+                                      <w:t xml:space="preserve"> 1       </w:t>
                                     </w:r>
                                     <w:proofErr w:type="spellStart"/>
                                     <w:r>
@@ -520,7 +535,7 @@
                                         <w:sz w:val="20"/>
                                         <w:szCs w:val="20"/>
                                       </w:rPr>
-                                      <w:t xml:space="preserve"> Afza Hidayat 3411211051                 Ditto Ridhwan Wibowo 3411211055        Ahmad Badar 3411211061             Farhan </w:t>
+                                      <w:t xml:space="preserve"> </w:t>
                                     </w:r>
                                     <w:proofErr w:type="spellStart"/>
                                     <w:r>
@@ -530,7 +545,7 @@
                                         <w:sz w:val="20"/>
                                         <w:szCs w:val="20"/>
                                       </w:rPr>
-                                      <w:t>Andhika</w:t>
+                                      <w:t>Afza</w:t>
                                     </w:r>
                                     <w:proofErr w:type="spellEnd"/>
                                     <w:r>
@@ -541,6 +556,46 @@
                                         <w:szCs w:val="20"/>
                                       </w:rPr>
                                       <w:t xml:space="preserve"> </w:t>
+                                    </w:r>
+                                    <w:proofErr w:type="spellStart"/>
+                                    <w:r>
+                                      <w:rPr>
+                                        <w:rFonts w:ascii="Arial" w:hAnsi="Arial" w:cs="Arial"/>
+                                        <w:color w:val="FFFFFF" w:themeColor="background1"/>
+                                        <w:sz w:val="20"/>
+                                        <w:szCs w:val="20"/>
+                                      </w:rPr>
+                                      <w:t>Hidayat</w:t>
+                                    </w:r>
+                                    <w:proofErr w:type="spellEnd"/>
+                                    <w:r>
+                                      <w:rPr>
+                                        <w:rFonts w:ascii="Arial" w:hAnsi="Arial" w:cs="Arial"/>
+                                        <w:color w:val="FFFFFF" w:themeColor="background1"/>
+                                        <w:sz w:val="20"/>
+                                        <w:szCs w:val="20"/>
+                                      </w:rPr>
+                                      <w:t xml:space="preserve"> 3411211051                 Ditto Ridhwan Wibowo 3411211055        Ahmad </w:t>
+                                    </w:r>
+                                    <w:proofErr w:type="spellStart"/>
+                                    <w:r>
+                                      <w:rPr>
+                                        <w:rFonts w:ascii="Arial" w:hAnsi="Arial" w:cs="Arial"/>
+                                        <w:color w:val="FFFFFF" w:themeColor="background1"/>
+                                        <w:sz w:val="20"/>
+                                        <w:szCs w:val="20"/>
+                                      </w:rPr>
+                                      <w:t>Badar</w:t>
+                                    </w:r>
+                                    <w:proofErr w:type="spellEnd"/>
+                                    <w:r>
+                                      <w:rPr>
+                                        <w:rFonts w:ascii="Arial" w:hAnsi="Arial" w:cs="Arial"/>
+                                        <w:color w:val="FFFFFF" w:themeColor="background1"/>
+                                        <w:sz w:val="20"/>
+                                        <w:szCs w:val="20"/>
+                                      </w:rPr>
+                                      <w:t xml:space="preserve"> 3411211061             Farhan Andhika </w:t>
                                     </w:r>
                                     <w:proofErr w:type="spellStart"/>
                                     <w:r>
@@ -585,7 +640,7 @@
                   </wp:anchor>
                 </w:drawing>
               </mc:Choice>
-              <mc:Fallback>
+              <mc:Fallback xmlns:w16sdtdh="http://schemas.microsoft.com/office/word/2020/wordml/sdtdatahash" xmlns:oel="http://schemas.microsoft.com/office/2019/extlst">
                 <w:pict>
                   <v:rect w14:anchorId="2DD258A7" id="Rectangle 472" o:spid="_x0000_s1027" style="position:absolute;left:0;text-align:left;margin-left:0;margin-top:0;width:148.1pt;height:760.3pt;z-index:251660288;visibility:visible;mso-wrap-style:square;mso-width-percent:242;mso-height-percent:960;mso-left-percent:730;mso-wrap-distance-left:9pt;mso-wrap-distance-top:0;mso-wrap-distance-right:9pt;mso-wrap-distance-bottom:0;mso-position-horizontal-relative:page;mso-position-vertical:center;mso-position-vertical-relative:page;mso-width-percent:242;mso-height-percent:960;mso-left-percent:730;mso-width-relative:page;mso-height-relative:page;v-text-anchor:middle" o:gfxdata="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" fillcolor="#44546a [3215]" stroked="f" strokeweight="1pt">
                     <v:textbox inset="14.4pt,,14.4pt">
@@ -2714,8 +2769,13 @@
         <w:spacing w:before="300" w:beforeAutospacing="0" w:after="300" w:afterAutospacing="0" w:line="276" w:lineRule="auto"/>
         <w:jc w:val="both"/>
       </w:pPr>
-      <w:r>
-        <w:t xml:space="preserve">Latar </w:t>
+      <w:proofErr w:type="spellStart"/>
+      <w:r>
+        <w:t>Latar</w:t>
+      </w:r>
+      <w:proofErr w:type="spellEnd"/>
+      <w:r>
+        <w:t xml:space="preserve"> </w:t>
       </w:r>
       <w:proofErr w:type="spellStart"/>
       <w:r>
@@ -2755,8 +2815,13 @@
       </w:r>
       <w:proofErr w:type="spellEnd"/>
       <w:r>
-        <w:t xml:space="preserve"> Barang</w:t>
-      </w:r>
+        <w:t xml:space="preserve"> </w:t>
+      </w:r>
+      <w:proofErr w:type="spellStart"/>
+      <w:r>
+        <w:t>Barang</w:t>
+      </w:r>
+      <w:proofErr w:type="spellEnd"/>
       <w:r>
         <w:t xml:space="preserve"> </w:t>
       </w:r>
@@ -2831,7 +2896,15 @@
       </w:r>
       <w:proofErr w:type="spellEnd"/>
       <w:r>
-        <w:t xml:space="preserve"> Klien: </w:t>
+        <w:t xml:space="preserve"> </w:t>
+      </w:r>
+      <w:proofErr w:type="spellStart"/>
+      <w:r>
+        <w:t>Klien</w:t>
+      </w:r>
+      <w:proofErr w:type="spellEnd"/>
+      <w:r>
+        <w:t xml:space="preserve">: </w:t>
       </w:r>
       <w:proofErr w:type="spellStart"/>
       <w:r>
@@ -3819,8 +3892,13 @@
         <w:spacing w:before="300" w:beforeAutospacing="0" w:after="0" w:afterAutospacing="0" w:line="276" w:lineRule="auto"/>
         <w:jc w:val="both"/>
       </w:pPr>
-      <w:r>
-        <w:t xml:space="preserve">Dalam </w:t>
+      <w:proofErr w:type="spellStart"/>
+      <w:r>
+        <w:t>Dalam</w:t>
+      </w:r>
+      <w:proofErr w:type="spellEnd"/>
+      <w:r>
+        <w:t xml:space="preserve"> </w:t>
       </w:r>
       <w:proofErr w:type="spellStart"/>
       <w:r>
@@ -3836,8 +3914,13 @@
       </w:r>
       <w:proofErr w:type="spellEnd"/>
       <w:r>
-        <w:t xml:space="preserve"> Barang</w:t>
-      </w:r>
+        <w:t xml:space="preserve"> </w:t>
+      </w:r>
+      <w:proofErr w:type="spellStart"/>
+      <w:r>
+        <w:t>Barang</w:t>
+      </w:r>
+      <w:proofErr w:type="spellEnd"/>
       <w:r>
         <w:t xml:space="preserve">, </w:t>
       </w:r>
@@ -3967,8 +4050,13 @@
       </w:r>
       <w:proofErr w:type="spellEnd"/>
       <w:r>
-        <w:t xml:space="preserve"> Barang</w:t>
-      </w:r>
+        <w:t xml:space="preserve"> </w:t>
+      </w:r>
+      <w:proofErr w:type="spellStart"/>
+      <w:r>
+        <w:t>Barang</w:t>
+      </w:r>
+      <w:proofErr w:type="spellEnd"/>
       <w:r>
         <w:t xml:space="preserve">. </w:t>
       </w:r>
@@ -4181,7 +4269,15 @@
       </w:r>
       <w:proofErr w:type="spellEnd"/>
       <w:r>
-        <w:t xml:space="preserve"> Lunak) pada </w:t>
+        <w:t xml:space="preserve"> </w:t>
+      </w:r>
+      <w:proofErr w:type="spellStart"/>
+      <w:r>
+        <w:t>Lunak</w:t>
+      </w:r>
+      <w:proofErr w:type="spellEnd"/>
+      <w:r>
+        <w:t xml:space="preserve">) pada </w:t>
       </w:r>
       <w:proofErr w:type="spellStart"/>
       <w:r>
@@ -4189,8 +4285,13 @@
       </w:r>
       <w:proofErr w:type="spellEnd"/>
       <w:r>
-        <w:t xml:space="preserve"> Barang</w:t>
-      </w:r>
+        <w:t xml:space="preserve"> </w:t>
+      </w:r>
+      <w:proofErr w:type="spellStart"/>
+      <w:r>
+        <w:t>Barang</w:t>
+      </w:r>
+      <w:proofErr w:type="spellEnd"/>
       <w:r>
         <w:t xml:space="preserve"> </w:t>
       </w:r>
@@ -4264,7 +4365,15 @@
       </w:r>
       <w:proofErr w:type="spellEnd"/>
       <w:r>
-        <w:t xml:space="preserve">. Ini </w:t>
+        <w:t xml:space="preserve">. </w:t>
+      </w:r>
+      <w:proofErr w:type="spellStart"/>
+      <w:r>
+        <w:t>Ini</w:t>
+      </w:r>
+      <w:proofErr w:type="spellEnd"/>
+      <w:r>
+        <w:t xml:space="preserve"> </w:t>
       </w:r>
       <w:proofErr w:type="spellStart"/>
       <w:r>
@@ -4417,9 +4526,14 @@
         <w:spacing w:before="300" w:beforeAutospacing="0" w:after="300" w:afterAutospacing="0" w:line="276" w:lineRule="auto"/>
         <w:jc w:val="both"/>
       </w:pPr>
+      <w:proofErr w:type="spellStart"/>
       <w:r>
         <w:lastRenderedPageBreak/>
-        <w:t xml:space="preserve">Manfaat </w:t>
+        <w:t>Manfaat</w:t>
+      </w:r>
+      <w:proofErr w:type="spellEnd"/>
+      <w:r>
+        <w:t xml:space="preserve"> </w:t>
       </w:r>
       <w:proofErr w:type="spellStart"/>
       <w:r>
@@ -4443,8 +4557,13 @@
       </w:r>
       <w:proofErr w:type="spellEnd"/>
       <w:r>
-        <w:t xml:space="preserve"> Barang</w:t>
-      </w:r>
+        <w:t xml:space="preserve"> </w:t>
+      </w:r>
+      <w:proofErr w:type="spellStart"/>
+      <w:r>
+        <w:t>Barang</w:t>
+      </w:r>
+      <w:proofErr w:type="spellEnd"/>
       <w:r>
         <w:t xml:space="preserve"> </w:t>
       </w:r>
@@ -4473,8 +4592,13 @@
         <w:spacing w:before="0" w:beforeAutospacing="0" w:after="0" w:afterAutospacing="0" w:line="276" w:lineRule="auto"/>
         <w:jc w:val="both"/>
       </w:pPr>
-      <w:r>
-        <w:t xml:space="preserve">Meningkatkan </w:t>
+      <w:proofErr w:type="spellStart"/>
+      <w:r>
+        <w:t>Meningkatkan</w:t>
+      </w:r>
+      <w:proofErr w:type="spellEnd"/>
+      <w:r>
+        <w:t xml:space="preserve"> </w:t>
       </w:r>
       <w:proofErr w:type="spellStart"/>
       <w:r>
@@ -4881,7 +5005,15 @@
       </w:r>
       <w:proofErr w:type="spellEnd"/>
       <w:r>
-        <w:t xml:space="preserve"> rutin, dan </w:t>
+        <w:t xml:space="preserve"> </w:t>
+      </w:r>
+      <w:proofErr w:type="spellStart"/>
+      <w:r>
+        <w:t>rutin</w:t>
+      </w:r>
+      <w:proofErr w:type="spellEnd"/>
+      <w:r>
+        <w:t xml:space="preserve">, dan </w:t>
       </w:r>
       <w:proofErr w:type="spellStart"/>
       <w:r>
@@ -4953,8 +5085,13 @@
         <w:spacing w:before="0" w:beforeAutospacing="0" w:after="0" w:afterAutospacing="0" w:line="276" w:lineRule="auto"/>
         <w:jc w:val="both"/>
       </w:pPr>
-      <w:r>
-        <w:t xml:space="preserve">Meningkatkan </w:t>
+      <w:proofErr w:type="spellStart"/>
+      <w:r>
+        <w:t>Meningkatkan</w:t>
+      </w:r>
+      <w:proofErr w:type="spellEnd"/>
+      <w:r>
+        <w:t xml:space="preserve"> </w:t>
       </w:r>
       <w:proofErr w:type="spellStart"/>
       <w:r>
@@ -5403,14 +5540,25 @@
           <w:lang w:val="en-ID" w:eastAsia="en-ID"/>
         </w:rPr>
       </w:pPr>
-      <w:r>
-        <w:rPr>
-          <w:rFonts w:ascii="Times New Roman" w:eastAsia="Times New Roman" w:hAnsi="Times New Roman" w:cs="Times New Roman"/>
-          <w:sz w:val="24"/>
-          <w:szCs w:val="24"/>
-          <w:lang w:val="en-ID" w:eastAsia="en-ID"/>
-        </w:rPr>
-        <w:t xml:space="preserve">Tujuan </w:t>
+      <w:proofErr w:type="spellStart"/>
+      <w:r>
+        <w:rPr>
+          <w:rFonts w:ascii="Times New Roman" w:eastAsia="Times New Roman" w:hAnsi="Times New Roman" w:cs="Times New Roman"/>
+          <w:sz w:val="24"/>
+          <w:szCs w:val="24"/>
+          <w:lang w:val="en-ID" w:eastAsia="en-ID"/>
+        </w:rPr>
+        <w:t>Tujuan</w:t>
+      </w:r>
+      <w:proofErr w:type="spellEnd"/>
+      <w:r>
+        <w:rPr>
+          <w:rFonts w:ascii="Times New Roman" w:eastAsia="Times New Roman" w:hAnsi="Times New Roman" w:cs="Times New Roman"/>
+          <w:sz w:val="24"/>
+          <w:szCs w:val="24"/>
+          <w:lang w:val="en-ID" w:eastAsia="en-ID"/>
+        </w:rPr>
+        <w:t xml:space="preserve"> </w:t>
       </w:r>
       <w:proofErr w:type="spellStart"/>
       <w:r>
@@ -5430,7 +5578,27 @@
           <w:szCs w:val="24"/>
           <w:lang w:val="en-ID" w:eastAsia="en-ID"/>
         </w:rPr>
-        <w:t xml:space="preserve"> Barang </w:t>
+        <w:t xml:space="preserve"> </w:t>
+      </w:r>
+      <w:proofErr w:type="spellStart"/>
+      <w:r>
+        <w:rPr>
+          <w:rFonts w:ascii="Times New Roman" w:eastAsia="Times New Roman" w:hAnsi="Times New Roman" w:cs="Times New Roman"/>
+          <w:sz w:val="24"/>
+          <w:szCs w:val="24"/>
+          <w:lang w:val="en-ID" w:eastAsia="en-ID"/>
+        </w:rPr>
+        <w:t>Barang</w:t>
+      </w:r>
+      <w:proofErr w:type="spellEnd"/>
+      <w:r>
+        <w:rPr>
+          <w:rFonts w:ascii="Times New Roman" w:eastAsia="Times New Roman" w:hAnsi="Times New Roman" w:cs="Times New Roman"/>
+          <w:sz w:val="24"/>
+          <w:szCs w:val="24"/>
+          <w:lang w:val="en-ID" w:eastAsia="en-ID"/>
+        </w:rPr>
+        <w:t xml:space="preserve"> </w:t>
       </w:r>
       <w:proofErr w:type="spellStart"/>
       <w:r>
@@ -6392,8 +6560,13 @@
         <w:spacing w:before="0" w:beforeAutospacing="0" w:after="300" w:afterAutospacing="0" w:line="276" w:lineRule="auto"/>
         <w:jc w:val="both"/>
       </w:pPr>
-      <w:r>
-        <w:t xml:space="preserve">Dalam </w:t>
+      <w:proofErr w:type="spellStart"/>
+      <w:r>
+        <w:t>Dalam</w:t>
+      </w:r>
+      <w:proofErr w:type="spellEnd"/>
+      <w:r>
+        <w:t xml:space="preserve"> </w:t>
       </w:r>
       <w:proofErr w:type="spellStart"/>
       <w:r>
@@ -6409,8 +6582,13 @@
       </w:r>
       <w:proofErr w:type="spellEnd"/>
       <w:r>
-        <w:t xml:space="preserve"> Barang</w:t>
-      </w:r>
+        <w:t xml:space="preserve"> </w:t>
+      </w:r>
+      <w:proofErr w:type="spellStart"/>
+      <w:r>
+        <w:t>Barang</w:t>
+      </w:r>
+      <w:proofErr w:type="spellEnd"/>
       <w:r>
         <w:t xml:space="preserve">, </w:t>
       </w:r>
@@ -6468,7 +6646,15 @@
       </w:r>
       <w:proofErr w:type="spellEnd"/>
       <w:r>
-        <w:t xml:space="preserve"> garis </w:t>
+        <w:t xml:space="preserve"> </w:t>
+      </w:r>
+      <w:proofErr w:type="spellStart"/>
+      <w:r>
+        <w:t>garis</w:t>
+      </w:r>
+      <w:proofErr w:type="spellEnd"/>
+      <w:r>
+        <w:t xml:space="preserve"> </w:t>
       </w:r>
       <w:proofErr w:type="spellStart"/>
       <w:r>
@@ -6581,8 +6767,13 @@
       </w:r>
       <w:proofErr w:type="spellEnd"/>
       <w:r>
-        <w:t xml:space="preserve"> Barang</w:t>
-      </w:r>
+        <w:t xml:space="preserve"> </w:t>
+      </w:r>
+      <w:proofErr w:type="spellStart"/>
+      <w:r>
+        <w:t>Barang</w:t>
+      </w:r>
+      <w:proofErr w:type="spellEnd"/>
       <w:r>
         <w:t xml:space="preserve"> </w:t>
       </w:r>
@@ -7041,7 +7232,15 @@
       </w:r>
       <w:proofErr w:type="spellEnd"/>
       <w:r>
-        <w:t xml:space="preserve">. Ini </w:t>
+        <w:t xml:space="preserve">. </w:t>
+      </w:r>
+      <w:proofErr w:type="spellStart"/>
+      <w:r>
+        <w:t>Ini</w:t>
+      </w:r>
+      <w:proofErr w:type="spellEnd"/>
+      <w:r>
+        <w:t xml:space="preserve"> </w:t>
       </w:r>
       <w:proofErr w:type="spellStart"/>
       <w:r>
@@ -7519,8 +7718,13 @@
       </w:r>
       <w:proofErr w:type="spellEnd"/>
       <w:r>
-        <w:t xml:space="preserve"> Barang</w:t>
-      </w:r>
+        <w:t xml:space="preserve"> </w:t>
+      </w:r>
+      <w:proofErr w:type="spellStart"/>
+      <w:r>
+        <w:t>Barang</w:t>
+      </w:r>
+      <w:proofErr w:type="spellEnd"/>
       <w:r>
         <w:t xml:space="preserve"> </w:t>
       </w:r>
@@ -7586,7 +7790,15 @@
       </w:r>
       <w:proofErr w:type="spellEnd"/>
       <w:r>
-        <w:t xml:space="preserve">. Ini </w:t>
+        <w:t xml:space="preserve">. </w:t>
+      </w:r>
+      <w:proofErr w:type="spellStart"/>
+      <w:r>
+        <w:t>Ini</w:t>
+      </w:r>
+      <w:proofErr w:type="spellEnd"/>
+      <w:r>
+        <w:t xml:space="preserve"> </w:t>
       </w:r>
       <w:proofErr w:type="spellStart"/>
       <w:r>
@@ -7875,7 +8087,15 @@
       </w:r>
       <w:proofErr w:type="spellEnd"/>
       <w:r>
-        <w:t xml:space="preserve">. Mereka </w:t>
+        <w:t xml:space="preserve">. </w:t>
+      </w:r>
+      <w:proofErr w:type="spellStart"/>
+      <w:r>
+        <w:t>Mereka</w:t>
+      </w:r>
+      <w:proofErr w:type="spellEnd"/>
+      <w:r>
+        <w:t xml:space="preserve"> </w:t>
       </w:r>
       <w:proofErr w:type="spellStart"/>
       <w:r>
@@ -7996,8 +8216,13 @@
         <w:spacing w:before="0" w:beforeAutospacing="0" w:after="0" w:afterAutospacing="0" w:line="276" w:lineRule="auto"/>
         <w:jc w:val="both"/>
       </w:pPr>
-      <w:r>
-        <w:t xml:space="preserve">Dosen </w:t>
+      <w:proofErr w:type="spellStart"/>
+      <w:r>
+        <w:t>Dosen</w:t>
+      </w:r>
+      <w:proofErr w:type="spellEnd"/>
+      <w:r>
+        <w:t xml:space="preserve"> </w:t>
       </w:r>
       <w:proofErr w:type="spellStart"/>
       <w:r>
@@ -8005,7 +8230,15 @@
       </w:r>
       <w:proofErr w:type="spellEnd"/>
       <w:r>
-        <w:t xml:space="preserve">: Dosen </w:t>
+        <w:t xml:space="preserve">: </w:t>
+      </w:r>
+      <w:proofErr w:type="spellStart"/>
+      <w:r>
+        <w:t>Dosen</w:t>
+      </w:r>
+      <w:proofErr w:type="spellEnd"/>
+      <w:r>
+        <w:t xml:space="preserve"> </w:t>
       </w:r>
       <w:proofErr w:type="spellStart"/>
       <w:r>
@@ -8093,7 +8326,15 @@
       </w:r>
       <w:proofErr w:type="spellEnd"/>
       <w:r>
-        <w:t xml:space="preserve">. Mereka </w:t>
+        <w:t xml:space="preserve">. </w:t>
+      </w:r>
+      <w:proofErr w:type="spellStart"/>
+      <w:r>
+        <w:t>Mereka</w:t>
+      </w:r>
+      <w:proofErr w:type="spellEnd"/>
+      <w:r>
+        <w:t xml:space="preserve"> </w:t>
       </w:r>
       <w:proofErr w:type="spellStart"/>
       <w:r>
@@ -8476,7 +8717,15 @@
       </w:r>
       <w:proofErr w:type="spellEnd"/>
       <w:r>
-        <w:t xml:space="preserve">. Mereka </w:t>
+        <w:t xml:space="preserve">. </w:t>
+      </w:r>
+      <w:proofErr w:type="spellStart"/>
+      <w:r>
+        <w:t>Mereka</w:t>
+      </w:r>
+      <w:proofErr w:type="spellEnd"/>
+      <w:r>
+        <w:t xml:space="preserve"> </w:t>
       </w:r>
       <w:proofErr w:type="spellStart"/>
       <w:r>
@@ -8864,8 +9113,13 @@
         <w:spacing w:before="0" w:beforeAutospacing="0" w:after="300" w:afterAutospacing="0" w:line="276" w:lineRule="auto"/>
         <w:jc w:val="both"/>
       </w:pPr>
-      <w:r>
-        <w:t xml:space="preserve">Dalam </w:t>
+      <w:proofErr w:type="spellStart"/>
+      <w:r>
+        <w:t>Dalam</w:t>
+      </w:r>
+      <w:proofErr w:type="spellEnd"/>
+      <w:r>
+        <w:t xml:space="preserve"> </w:t>
       </w:r>
       <w:proofErr w:type="spellStart"/>
       <w:r>
@@ -8889,8 +9143,13 @@
       </w:r>
       <w:proofErr w:type="spellEnd"/>
       <w:r>
-        <w:t xml:space="preserve"> Barang</w:t>
-      </w:r>
+        <w:t xml:space="preserve"> </w:t>
+      </w:r>
+      <w:proofErr w:type="spellStart"/>
+      <w:r>
+        <w:t>Barang</w:t>
+      </w:r>
+      <w:proofErr w:type="spellEnd"/>
       <w:r>
         <w:t xml:space="preserve">, </w:t>
       </w:r>
@@ -9045,7 +9304,15 @@
       </w:r>
       <w:proofErr w:type="spellEnd"/>
       <w:r>
-        <w:t xml:space="preserve">. Ini </w:t>
+        <w:t xml:space="preserve">. </w:t>
+      </w:r>
+      <w:proofErr w:type="spellStart"/>
+      <w:r>
+        <w:t>Ini</w:t>
+      </w:r>
+      <w:proofErr w:type="spellEnd"/>
+      <w:r>
+        <w:t xml:space="preserve"> </w:t>
       </w:r>
       <w:proofErr w:type="spellStart"/>
       <w:r>
@@ -9766,7 +10033,15 @@
       </w:r>
       <w:proofErr w:type="spellEnd"/>
       <w:r>
-        <w:t xml:space="preserve"> dan Desain: </w:t>
+        <w:t xml:space="preserve"> dan </w:t>
+      </w:r>
+      <w:proofErr w:type="spellStart"/>
+      <w:r>
+        <w:t>Desain</w:t>
+      </w:r>
+      <w:proofErr w:type="spellEnd"/>
+      <w:r>
+        <w:t xml:space="preserve">: </w:t>
       </w:r>
       <w:proofErr w:type="spellStart"/>
       <w:r>
@@ -10652,7 +10927,15 @@
       </w:r>
       <w:proofErr w:type="spellEnd"/>
       <w:r>
-        <w:t xml:space="preserve"> Barang di </w:t>
+        <w:t xml:space="preserve"> </w:t>
+      </w:r>
+      <w:proofErr w:type="spellStart"/>
+      <w:r>
+        <w:t>Barang</w:t>
+      </w:r>
+      <w:proofErr w:type="spellEnd"/>
+      <w:r>
+        <w:t xml:space="preserve"> di </w:t>
       </w:r>
       <w:proofErr w:type="spellStart"/>
       <w:r>
@@ -10748,7 +11031,15 @@
       </w:r>
       <w:proofErr w:type="spellEnd"/>
       <w:r>
-        <w:t xml:space="preserve"> Barang di </w:t>
+        <w:t xml:space="preserve"> </w:t>
+      </w:r>
+      <w:proofErr w:type="spellStart"/>
+      <w:r>
+        <w:t>Barang</w:t>
+      </w:r>
+      <w:proofErr w:type="spellEnd"/>
+      <w:r>
+        <w:t xml:space="preserve"> di </w:t>
       </w:r>
       <w:proofErr w:type="spellStart"/>
       <w:r>
@@ -10828,7 +11119,15 @@
       </w:r>
       <w:proofErr w:type="spellEnd"/>
       <w:r>
-        <w:t xml:space="preserve"> Barang </w:t>
+        <w:t xml:space="preserve"> </w:t>
+      </w:r>
+      <w:proofErr w:type="spellStart"/>
+      <w:r>
+        <w:t>Barang</w:t>
+      </w:r>
+      <w:proofErr w:type="spellEnd"/>
+      <w:r>
+        <w:t xml:space="preserve"> </w:t>
       </w:r>
       <w:proofErr w:type="spellStart"/>
       <w:r>
@@ -11022,9 +11321,14 @@
       <w:r>
         <w:t xml:space="preserve"> </w:t>
       </w:r>
+      <w:proofErr w:type="spellStart"/>
       <w:proofErr w:type="gramStart"/>
       <w:r>
-        <w:t>Barang.</w:t>
+        <w:t>Barang</w:t>
+      </w:r>
+      <w:proofErr w:type="spellEnd"/>
+      <w:r>
+        <w:t>.</w:t>
       </w:r>
       <w:r>
         <w:t>.</w:t>
@@ -11194,8 +11498,13 @@
       </w:r>
       <w:proofErr w:type="spellEnd"/>
       <w:r>
-        <w:t xml:space="preserve"> Barang</w:t>
-      </w:r>
+        <w:t xml:space="preserve"> </w:t>
+      </w:r>
+      <w:proofErr w:type="spellStart"/>
+      <w:r>
+        <w:t>Barang</w:t>
+      </w:r>
+      <w:proofErr w:type="spellEnd"/>
       <w:r>
         <w:t>:</w:t>
       </w:r>
@@ -11217,7 +11526,15 @@
         <w:jc w:val="both"/>
       </w:pPr>
       <w:r>
-        <w:t xml:space="preserve">SDD: Software Design Document. Ini </w:t>
+        <w:t xml:space="preserve">SDD: Software Design Document. </w:t>
+      </w:r>
+      <w:proofErr w:type="spellStart"/>
+      <w:r>
+        <w:t>Ini</w:t>
+      </w:r>
+      <w:proofErr w:type="spellEnd"/>
+      <w:r>
+        <w:t xml:space="preserve"> </w:t>
       </w:r>
       <w:proofErr w:type="spellStart"/>
       <w:r>
@@ -11412,7 +11729,15 @@
         <w:jc w:val="both"/>
       </w:pPr>
       <w:r>
-        <w:t xml:space="preserve">GUI: Graphical User Interface. Ini </w:t>
+        <w:t xml:space="preserve">GUI: Graphical User Interface. </w:t>
+      </w:r>
+      <w:proofErr w:type="spellStart"/>
+      <w:r>
+        <w:t>Ini</w:t>
+      </w:r>
+      <w:proofErr w:type="spellEnd"/>
+      <w:r>
+        <w:t xml:space="preserve"> </w:t>
       </w:r>
       <w:proofErr w:type="spellStart"/>
       <w:r>
@@ -11493,7 +11818,15 @@
         <w:jc w:val="both"/>
       </w:pPr>
       <w:r>
-        <w:t xml:space="preserve">API: Application Programming Interface. Ini </w:t>
+        <w:t xml:space="preserve">API: Application Programming Interface. </w:t>
+      </w:r>
+      <w:proofErr w:type="spellStart"/>
+      <w:r>
+        <w:t>Ini</w:t>
+      </w:r>
+      <w:proofErr w:type="spellEnd"/>
+      <w:r>
+        <w:t xml:space="preserve"> </w:t>
       </w:r>
       <w:proofErr w:type="spellStart"/>
       <w:r>
@@ -11614,7 +11947,15 @@
         <w:jc w:val="both"/>
       </w:pPr>
       <w:r>
-        <w:t xml:space="preserve">UI: User Interface. Ini </w:t>
+        <w:t xml:space="preserve">UI: User Interface. </w:t>
+      </w:r>
+      <w:proofErr w:type="spellStart"/>
+      <w:r>
+        <w:t>Ini</w:t>
+      </w:r>
+      <w:proofErr w:type="spellEnd"/>
+      <w:r>
+        <w:t xml:space="preserve"> </w:t>
       </w:r>
       <w:proofErr w:type="spellStart"/>
       <w:r>
@@ -11727,7 +12068,15 @@
         <w:jc w:val="both"/>
       </w:pPr>
       <w:r>
-        <w:t xml:space="preserve">DBMS: Database Management System. Ini </w:t>
+        <w:t xml:space="preserve">DBMS: Database Management System. </w:t>
+      </w:r>
+      <w:proofErr w:type="spellStart"/>
+      <w:r>
+        <w:t>Ini</w:t>
+      </w:r>
+      <w:proofErr w:type="spellEnd"/>
+      <w:r>
+        <w:t xml:space="preserve"> </w:t>
       </w:r>
       <w:proofErr w:type="spellStart"/>
       <w:r>
@@ -11809,7 +12158,15 @@
       </w:pPr>
       <w:r>
         <w:lastRenderedPageBreak/>
-        <w:t xml:space="preserve">SQL: Structured Query Language. Ini </w:t>
+        <w:t xml:space="preserve">SQL: Structured Query Language. </w:t>
+      </w:r>
+      <w:proofErr w:type="spellStart"/>
+      <w:r>
+        <w:t>Ini</w:t>
+      </w:r>
+      <w:proofErr w:type="spellEnd"/>
+      <w:r>
+        <w:t xml:space="preserve"> </w:t>
       </w:r>
       <w:proofErr w:type="spellStart"/>
       <w:r>
@@ -11898,7 +12255,15 @@
         <w:jc w:val="both"/>
       </w:pPr>
       <w:r>
-        <w:t xml:space="preserve">ERD: Entity-Relationship Diagram. Ini </w:t>
+        <w:t xml:space="preserve">ERD: Entity-Relationship Diagram. </w:t>
+      </w:r>
+      <w:proofErr w:type="spellStart"/>
+      <w:r>
+        <w:t>Ini</w:t>
+      </w:r>
+      <w:proofErr w:type="spellEnd"/>
+      <w:r>
+        <w:t xml:space="preserve"> </w:t>
       </w:r>
       <w:proofErr w:type="spellStart"/>
       <w:r>
@@ -11979,7 +12344,15 @@
       </w:r>
       <w:proofErr w:type="spellEnd"/>
       <w:r>
-        <w:t xml:space="preserve"> Language. Ini </w:t>
+        <w:t xml:space="preserve"> Language. </w:t>
+      </w:r>
+      <w:proofErr w:type="spellStart"/>
+      <w:r>
+        <w:t>Ini</w:t>
+      </w:r>
+      <w:proofErr w:type="spellEnd"/>
+      <w:r>
+        <w:t xml:space="preserve"> </w:t>
       </w:r>
       <w:proofErr w:type="spellStart"/>
       <w:r>
@@ -12084,7 +12457,15 @@
         <w:jc w:val="both"/>
       </w:pPr>
       <w:r>
-        <w:t xml:space="preserve">MVC: Model-View-Controller. Ini </w:t>
+        <w:t xml:space="preserve">MVC: Model-View-Controller. </w:t>
+      </w:r>
+      <w:proofErr w:type="spellStart"/>
+      <w:r>
+        <w:t>Ini</w:t>
+      </w:r>
+      <w:proofErr w:type="spellEnd"/>
+      <w:r>
+        <w:t xml:space="preserve"> </w:t>
       </w:r>
       <w:proofErr w:type="spellStart"/>
       <w:r>
@@ -12245,7 +12626,15 @@
         <w:jc w:val="both"/>
       </w:pPr>
       <w:r>
-        <w:t xml:space="preserve">CRUD: Create, Read, Update, Delete. Ini </w:t>
+        <w:t xml:space="preserve">CRUD: Create, Read, Update, Delete. </w:t>
+      </w:r>
+      <w:proofErr w:type="spellStart"/>
+      <w:r>
+        <w:t>Ini</w:t>
+      </w:r>
+      <w:proofErr w:type="spellEnd"/>
+      <w:r>
+        <w:t xml:space="preserve"> </w:t>
       </w:r>
       <w:proofErr w:type="spellStart"/>
       <w:r>
@@ -12358,7 +12747,15 @@
         <w:jc w:val="both"/>
       </w:pPr>
       <w:r>
-        <w:t xml:space="preserve">HTML: Hypertext Markup Language. Ini </w:t>
+        <w:t xml:space="preserve">HTML: Hypertext Markup Language. </w:t>
+      </w:r>
+      <w:proofErr w:type="spellStart"/>
+      <w:r>
+        <w:t>Ini</w:t>
+      </w:r>
+      <w:proofErr w:type="spellEnd"/>
+      <w:r>
+        <w:t xml:space="preserve"> </w:t>
       </w:r>
       <w:proofErr w:type="spellStart"/>
       <w:r>
@@ -12374,7 +12771,15 @@
       </w:r>
       <w:proofErr w:type="spellEnd"/>
       <w:r>
-        <w:t xml:space="preserve"> markup yang </w:t>
+        <w:t xml:space="preserve"> </w:t>
+      </w:r>
+      <w:proofErr w:type="spellStart"/>
+      <w:r>
+        <w:t>markup</w:t>
+      </w:r>
+      <w:proofErr w:type="spellEnd"/>
+      <w:r>
+        <w:t xml:space="preserve"> yang </w:t>
       </w:r>
       <w:proofErr w:type="spellStart"/>
       <w:r>
@@ -12431,7 +12836,15 @@
         <w:jc w:val="both"/>
       </w:pPr>
       <w:r>
-        <w:t xml:space="preserve">CSS: Cascading Style Sheets. Ini </w:t>
+        <w:t xml:space="preserve">CSS: Cascading Style Sheets. </w:t>
+      </w:r>
+      <w:proofErr w:type="spellStart"/>
+      <w:r>
+        <w:t>Ini</w:t>
+      </w:r>
+      <w:proofErr w:type="spellEnd"/>
+      <w:r>
+        <w:t xml:space="preserve"> </w:t>
       </w:r>
       <w:proofErr w:type="spellStart"/>
       <w:r>
@@ -12536,7 +12949,15 @@
         <w:jc w:val="both"/>
       </w:pPr>
       <w:r>
-        <w:t xml:space="preserve">API: Application Programming Interface. Ini </w:t>
+        <w:t xml:space="preserve">API: Application Programming Interface. </w:t>
+      </w:r>
+      <w:proofErr w:type="spellStart"/>
+      <w:r>
+        <w:t>Ini</w:t>
+      </w:r>
+      <w:proofErr w:type="spellEnd"/>
+      <w:r>
+        <w:t xml:space="preserve"> </w:t>
       </w:r>
       <w:proofErr w:type="spellStart"/>
       <w:r>
@@ -12717,8 +13138,13 @@
       </w:r>
       <w:proofErr w:type="spellEnd"/>
       <w:r>
-        <w:t xml:space="preserve"> Barang</w:t>
-      </w:r>
+        <w:t xml:space="preserve"> </w:t>
+      </w:r>
+      <w:proofErr w:type="spellStart"/>
+      <w:r>
+        <w:t>Barang</w:t>
+      </w:r>
+      <w:proofErr w:type="spellEnd"/>
       <w:r>
         <w:t xml:space="preserve"> </w:t>
       </w:r>
@@ -12883,7 +13309,27 @@
           <w:szCs w:val="24"/>
           <w:lang w:val="en-ID" w:eastAsia="en-ID"/>
         </w:rPr>
-        <w:t xml:space="preserve"> Lunak (PL) yang </w:t>
+        <w:t xml:space="preserve"> </w:t>
+      </w:r>
+      <w:proofErr w:type="spellStart"/>
+      <w:r>
+        <w:rPr>
+          <w:rFonts w:ascii="Times New Roman" w:hAnsi="Times New Roman" w:cs="Times New Roman"/>
+          <w:sz w:val="24"/>
+          <w:szCs w:val="24"/>
+          <w:lang w:val="en-ID" w:eastAsia="en-ID"/>
+        </w:rPr>
+        <w:t>Lunak</w:t>
+      </w:r>
+      <w:proofErr w:type="spellEnd"/>
+      <w:r>
+        <w:rPr>
+          <w:rFonts w:ascii="Times New Roman" w:hAnsi="Times New Roman" w:cs="Times New Roman"/>
+          <w:sz w:val="24"/>
+          <w:szCs w:val="24"/>
+          <w:lang w:val="en-ID" w:eastAsia="en-ID"/>
+        </w:rPr>
+        <w:t xml:space="preserve"> (PL) yang </w:t>
       </w:r>
       <w:proofErr w:type="spellStart"/>
       <w:r>
@@ -12983,8 +13429,19 @@
           <w:szCs w:val="24"/>
           <w:lang w:val="en-ID" w:eastAsia="en-ID"/>
         </w:rPr>
-        <w:t xml:space="preserve"> Barang</w:t>
-      </w:r>
+        <w:t xml:space="preserve"> </w:t>
+      </w:r>
+      <w:proofErr w:type="spellStart"/>
+      <w:r>
+        <w:rPr>
+          <w:rFonts w:ascii="Times New Roman" w:hAnsi="Times New Roman" w:cs="Times New Roman"/>
+          <w:sz w:val="24"/>
+          <w:szCs w:val="24"/>
+          <w:lang w:val="en-ID" w:eastAsia="en-ID"/>
+        </w:rPr>
+        <w:t>Barang</w:t>
+      </w:r>
+      <w:proofErr w:type="spellEnd"/>
       <w:r>
         <w:rPr>
           <w:rFonts w:ascii="Times New Roman" w:hAnsi="Times New Roman" w:cs="Times New Roman"/>
@@ -13343,8 +13800,19 @@
           <w:szCs w:val="24"/>
           <w:lang w:val="en-ID" w:eastAsia="en-ID"/>
         </w:rPr>
-        <w:t xml:space="preserve"> Barang</w:t>
-      </w:r>
+        <w:t xml:space="preserve"> </w:t>
+      </w:r>
+      <w:proofErr w:type="spellStart"/>
+      <w:r>
+        <w:rPr>
+          <w:rFonts w:ascii="Times New Roman" w:eastAsia="Times New Roman" w:hAnsi="Times New Roman" w:cs="Times New Roman"/>
+          <w:sz w:val="24"/>
+          <w:szCs w:val="24"/>
+          <w:lang w:val="en-ID" w:eastAsia="en-ID"/>
+        </w:rPr>
+        <w:t>Barang</w:t>
+      </w:r>
+      <w:proofErr w:type="spellEnd"/>
     </w:p>
     <w:p>
       <w:pPr>
@@ -13677,7 +14145,27 @@
           <w:szCs w:val="24"/>
           <w:lang w:val="en-ID" w:eastAsia="en-ID"/>
         </w:rPr>
-        <w:t xml:space="preserve"> Barang: </w:t>
+        <w:t xml:space="preserve"> </w:t>
+      </w:r>
+      <w:proofErr w:type="spellStart"/>
+      <w:r>
+        <w:rPr>
+          <w:rFonts w:ascii="Times New Roman" w:eastAsia="Times New Roman" w:hAnsi="Times New Roman" w:cs="Times New Roman"/>
+          <w:sz w:val="24"/>
+          <w:szCs w:val="24"/>
+          <w:lang w:val="en-ID" w:eastAsia="en-ID"/>
+        </w:rPr>
+        <w:t>Barang</w:t>
+      </w:r>
+      <w:proofErr w:type="spellEnd"/>
+      <w:r>
+        <w:rPr>
+          <w:rFonts w:ascii="Times New Roman" w:eastAsia="Times New Roman" w:hAnsi="Times New Roman" w:cs="Times New Roman"/>
+          <w:sz w:val="24"/>
+          <w:szCs w:val="24"/>
+          <w:lang w:val="en-ID" w:eastAsia="en-ID"/>
+        </w:rPr>
+        <w:t xml:space="preserve">: </w:t>
       </w:r>
       <w:proofErr w:type="spellStart"/>
       <w:r>
@@ -14461,7 +14949,27 @@
           <w:szCs w:val="24"/>
           <w:lang w:val="en-ID" w:eastAsia="en-ID"/>
         </w:rPr>
-        <w:t xml:space="preserve"> batas </w:t>
+        <w:t xml:space="preserve"> </w:t>
+      </w:r>
+      <w:proofErr w:type="spellStart"/>
+      <w:r>
+        <w:rPr>
+          <w:rFonts w:ascii="Times New Roman" w:eastAsia="Times New Roman" w:hAnsi="Times New Roman" w:cs="Times New Roman"/>
+          <w:sz w:val="24"/>
+          <w:szCs w:val="24"/>
+          <w:lang w:val="en-ID" w:eastAsia="en-ID"/>
+        </w:rPr>
+        <w:t>batas</w:t>
+      </w:r>
+      <w:proofErr w:type="spellEnd"/>
+      <w:r>
+        <w:rPr>
+          <w:rFonts w:ascii="Times New Roman" w:eastAsia="Times New Roman" w:hAnsi="Times New Roman" w:cs="Times New Roman"/>
+          <w:sz w:val="24"/>
+          <w:szCs w:val="24"/>
+          <w:lang w:val="en-ID" w:eastAsia="en-ID"/>
+        </w:rPr>
+        <w:t xml:space="preserve"> </w:t>
       </w:r>
       <w:proofErr w:type="spellStart"/>
       <w:r>
@@ -15117,7 +15625,27 @@
           <w:szCs w:val="24"/>
           <w:lang w:val="en-ID" w:eastAsia="en-ID"/>
         </w:rPr>
-        <w:t xml:space="preserve"> Barang: </w:t>
+        <w:t xml:space="preserve"> </w:t>
+      </w:r>
+      <w:proofErr w:type="spellStart"/>
+      <w:r>
+        <w:rPr>
+          <w:rFonts w:ascii="Times New Roman" w:eastAsia="Times New Roman" w:hAnsi="Times New Roman" w:cs="Times New Roman"/>
+          <w:sz w:val="24"/>
+          <w:szCs w:val="24"/>
+          <w:lang w:val="en-ID" w:eastAsia="en-ID"/>
+        </w:rPr>
+        <w:t>Barang</w:t>
+      </w:r>
+      <w:proofErr w:type="spellEnd"/>
+      <w:r>
+        <w:rPr>
+          <w:rFonts w:ascii="Times New Roman" w:eastAsia="Times New Roman" w:hAnsi="Times New Roman" w:cs="Times New Roman"/>
+          <w:sz w:val="24"/>
+          <w:szCs w:val="24"/>
+          <w:lang w:val="en-ID" w:eastAsia="en-ID"/>
+        </w:rPr>
+        <w:t xml:space="preserve">: </w:t>
       </w:r>
       <w:proofErr w:type="spellStart"/>
       <w:r>
@@ -16081,7 +16609,27 @@
           <w:szCs w:val="24"/>
           <w:lang w:val="en-ID" w:eastAsia="en-ID"/>
         </w:rPr>
-        <w:t xml:space="preserve"> batas minimum.</w:t>
+        <w:t xml:space="preserve"> </w:t>
+      </w:r>
+      <w:proofErr w:type="spellStart"/>
+      <w:r>
+        <w:rPr>
+          <w:rFonts w:ascii="Times New Roman" w:eastAsia="Times New Roman" w:hAnsi="Times New Roman" w:cs="Times New Roman"/>
+          <w:sz w:val="24"/>
+          <w:szCs w:val="24"/>
+          <w:lang w:val="en-ID" w:eastAsia="en-ID"/>
+        </w:rPr>
+        <w:t>batas</w:t>
+      </w:r>
+      <w:proofErr w:type="spellEnd"/>
+      <w:r>
+        <w:rPr>
+          <w:rFonts w:ascii="Times New Roman" w:eastAsia="Times New Roman" w:hAnsi="Times New Roman" w:cs="Times New Roman"/>
+          <w:sz w:val="24"/>
+          <w:szCs w:val="24"/>
+          <w:lang w:val="en-ID" w:eastAsia="en-ID"/>
+        </w:rPr>
+        <w:t xml:space="preserve"> minimum.</w:t>
       </w:r>
     </w:p>
     <w:p>
@@ -16931,7 +17479,27 @@
           <w:szCs w:val="24"/>
           <w:lang w:val="en-ID" w:eastAsia="en-ID"/>
         </w:rPr>
-        <w:t xml:space="preserve"> Barang </w:t>
+        <w:t xml:space="preserve"> </w:t>
+      </w:r>
+      <w:proofErr w:type="spellStart"/>
+      <w:r>
+        <w:rPr>
+          <w:rFonts w:ascii="Times New Roman" w:eastAsia="Times New Roman" w:hAnsi="Times New Roman" w:cs="Times New Roman"/>
+          <w:sz w:val="24"/>
+          <w:szCs w:val="24"/>
+          <w:lang w:val="en-ID" w:eastAsia="en-ID"/>
+        </w:rPr>
+        <w:t>Barang</w:t>
+      </w:r>
+      <w:proofErr w:type="spellEnd"/>
+      <w:r>
+        <w:rPr>
+          <w:rFonts w:ascii="Times New Roman" w:eastAsia="Times New Roman" w:hAnsi="Times New Roman" w:cs="Times New Roman"/>
+          <w:sz w:val="24"/>
+          <w:szCs w:val="24"/>
+          <w:lang w:val="en-ID" w:eastAsia="en-ID"/>
+        </w:rPr>
+        <w:t xml:space="preserve"> </w:t>
       </w:r>
       <w:proofErr w:type="spellStart"/>
       <w:r>
@@ -17623,15 +18191,16 @@
         <w:keepNext/>
         <w:jc w:val="center"/>
       </w:pPr>
+      <w:bookmarkStart w:id="11" w:name="_GoBack"/>
       <w:r>
         <w:rPr>
           <w:noProof/>
         </w:rPr>
         <w:drawing>
-          <wp:inline distT="0" distB="0" distL="0" distR="0" wp14:anchorId="2B3BC555" wp14:editId="2F0E1510">
-            <wp:extent cx="4962525" cy="4114800"/>
-            <wp:effectExtent l="0" t="0" r="9525" b="0"/>
-            <wp:docPr id="1" name="Picture 1"/>
+          <wp:inline distT="0" distB="0" distL="0" distR="0" wp14:anchorId="06CB8DA5" wp14:editId="336503D0">
+            <wp:extent cx="5943600" cy="3799205"/>
+            <wp:effectExtent l="0" t="0" r="0" b="0"/>
+            <wp:docPr id="14" name="Picture 14"/>
             <wp:cNvGraphicFramePr>
               <a:graphicFrameLocks xmlns:a="http://schemas.openxmlformats.org/drawingml/2006/main" noChangeAspect="1"/>
             </wp:cNvGraphicFramePr>
@@ -17639,11 +18208,17 @@
               <a:graphicData uri="http://schemas.openxmlformats.org/drawingml/2006/picture">
                 <pic:pic xmlns:pic="http://schemas.openxmlformats.org/drawingml/2006/picture">
                   <pic:nvPicPr>
-                    <pic:cNvPr id="1" name=""/>
+                    <pic:cNvPr id="14" name="Use Case Diagram.jpg"/>
                     <pic:cNvPicPr/>
                   </pic:nvPicPr>
                   <pic:blipFill>
-                    <a:blip r:embed="rId10"/>
+                    <a:blip r:embed="rId10">
+                      <a:extLst>
+                        <a:ext uri="{28A0092B-C50C-407E-A947-70E740481C1C}">
+                          <a14:useLocalDpi xmlns:a14="http://schemas.microsoft.com/office/drawing/2010/main" val="0"/>
+                        </a:ext>
+                      </a:extLst>
+                    </a:blip>
                     <a:stretch>
                       <a:fillRect/>
                     </a:stretch>
@@ -17651,7 +18226,7 @@
                   <pic:spPr>
                     <a:xfrm>
                       <a:off x="0" y="0"/>
-                      <a:ext cx="4962525" cy="4114800"/>
+                      <a:ext cx="5943600" cy="3799205"/>
                     </a:xfrm>
                     <a:prstGeom prst="rect">
                       <a:avLst/>
@@ -17663,6 +18238,7 @@
           </wp:inline>
         </w:drawing>
       </w:r>
+      <w:bookmarkEnd w:id="11"/>
     </w:p>
     <w:p>
       <w:pPr>
@@ -17672,14 +18248,27 @@
       <w:r>
         <w:t xml:space="preserve">Gambar </w:t>
       </w:r>
-      <w:fldSimple w:instr=" SEQ Gambar \* ARABIC ">
-        <w:r>
-          <w:rPr>
-            <w:noProof/>
-          </w:rPr>
-          <w:t>1</w:t>
-        </w:r>
-      </w:fldSimple>
+      <w:r>
+        <w:fldChar w:fldCharType="begin"/>
+      </w:r>
+      <w:r>
+        <w:instrText xml:space="preserve"> SEQ Gambar \* ARABIC </w:instrText>
+      </w:r>
+      <w:r>
+        <w:fldChar w:fldCharType="separate"/>
+      </w:r>
+      <w:r>
+        <w:rPr>
+          <w:noProof/>
+        </w:rPr>
+        <w:t>1</w:t>
+      </w:r>
+      <w:r>
+        <w:rPr>
+          <w:noProof/>
+        </w:rPr>
+        <w:fldChar w:fldCharType="end"/>
+      </w:r>
       <w:r>
         <w:rPr>
           <w:lang w:val="id-ID"/>
@@ -17696,7 +18285,7 @@
           <w:bCs/>
         </w:rPr>
       </w:pPr>
-      <w:bookmarkStart w:id="11" w:name="_Toc154072562"/>
+      <w:bookmarkStart w:id="12" w:name="_Toc154072562"/>
       <w:r>
         <w:rPr>
           <w:b/>
@@ -17711,7 +18300,7 @@
         </w:rPr>
         <w:t xml:space="preserve"> Scenario</w:t>
       </w:r>
-      <w:bookmarkEnd w:id="11"/>
+      <w:bookmarkEnd w:id="12"/>
     </w:p>
     <w:p>
       <w:pPr>
@@ -17963,6 +18552,7 @@
           <w:szCs w:val="24"/>
         </w:rPr>
       </w:pPr>
+      <w:proofErr w:type="spellStart"/>
       <w:r>
         <w:rPr>
           <w:rFonts w:ascii="Times New Roman" w:hAnsi="Times New Roman" w:cs="Times New Roman"/>
@@ -17971,6 +18561,7 @@
         </w:rPr>
         <w:t>Aktor</w:t>
       </w:r>
+      <w:proofErr w:type="spellEnd"/>
       <w:r>
         <w:rPr>
           <w:rFonts w:ascii="Times New Roman" w:hAnsi="Times New Roman" w:cs="Times New Roman"/>
@@ -18239,7 +18830,6 @@
                 <w:sz w:val="24"/>
                 <w:lang w:val="id-ID"/>
               </w:rPr>
-              <w:lastRenderedPageBreak/>
               <w:t>admiin</w:t>
             </w:r>
           </w:p>
@@ -18331,6 +18921,7 @@
               <w:rPr>
                 <w:sz w:val="24"/>
               </w:rPr>
+              <w:lastRenderedPageBreak/>
               <w:t>1.Membuka</w:t>
             </w:r>
             <w:r>
@@ -18950,7 +19541,7 @@
           <w:bCs/>
         </w:rPr>
       </w:pPr>
-      <w:bookmarkStart w:id="12" w:name="_Toc154072563"/>
+      <w:bookmarkStart w:id="13" w:name="_Toc154072563"/>
       <w:r>
         <w:rPr>
           <w:b/>
@@ -18958,7 +19549,7 @@
         </w:rPr>
         <w:t>3.3 Class Diagram</w:t>
       </w:r>
-      <w:bookmarkEnd w:id="12"/>
+      <w:bookmarkEnd w:id="13"/>
     </w:p>
     <w:p>
       <w:pPr>
@@ -19027,14 +19618,27 @@
       <w:r>
         <w:t xml:space="preserve">Gambar </w:t>
       </w:r>
-      <w:fldSimple w:instr=" SEQ Gambar \* ARABIC ">
-        <w:r>
-          <w:rPr>
-            <w:noProof/>
-          </w:rPr>
-          <w:t>2</w:t>
-        </w:r>
-      </w:fldSimple>
+      <w:r>
+        <w:fldChar w:fldCharType="begin"/>
+      </w:r>
+      <w:r>
+        <w:instrText xml:space="preserve"> SEQ Gambar \* ARABIC </w:instrText>
+      </w:r>
+      <w:r>
+        <w:fldChar w:fldCharType="separate"/>
+      </w:r>
+      <w:r>
+        <w:rPr>
+          <w:noProof/>
+        </w:rPr>
+        <w:t>2</w:t>
+      </w:r>
+      <w:r>
+        <w:rPr>
+          <w:noProof/>
+        </w:rPr>
+        <w:fldChar w:fldCharType="end"/>
+      </w:r>
       <w:r>
         <w:rPr>
           <w:lang w:val="id-ID"/>
@@ -19056,12 +19660,13 @@
           <w:bCs/>
         </w:rPr>
       </w:pPr>
-      <w:bookmarkStart w:id="13" w:name="_Toc154072564"/>
+      <w:bookmarkStart w:id="14" w:name="_Toc154072564"/>
       <w:r>
         <w:rPr>
           <w:b/>
           <w:bCs/>
         </w:rPr>
+        <w:lastRenderedPageBreak/>
         <w:t>3.3 Sequence Diagra</w:t>
       </w:r>
       <w:r>
@@ -19071,7 +19676,7 @@
         </w:rPr>
         <w:t>m</w:t>
       </w:r>
-      <w:bookmarkEnd w:id="13"/>
+      <w:bookmarkEnd w:id="14"/>
     </w:p>
     <w:p>
       <w:pPr>
@@ -19144,14 +19749,27 @@
       <w:r>
         <w:t xml:space="preserve">Gambar </w:t>
       </w:r>
-      <w:fldSimple w:instr=" SEQ Gambar \* ARABIC ">
-        <w:r>
-          <w:rPr>
-            <w:noProof/>
-          </w:rPr>
-          <w:t>3</w:t>
-        </w:r>
-      </w:fldSimple>
+      <w:r>
+        <w:fldChar w:fldCharType="begin"/>
+      </w:r>
+      <w:r>
+        <w:instrText xml:space="preserve"> SEQ Gambar \* ARABIC </w:instrText>
+      </w:r>
+      <w:r>
+        <w:fldChar w:fldCharType="separate"/>
+      </w:r>
+      <w:r>
+        <w:rPr>
+          <w:noProof/>
+        </w:rPr>
+        <w:t>3</w:t>
+      </w:r>
+      <w:r>
+        <w:rPr>
+          <w:noProof/>
+        </w:rPr>
+        <w:fldChar w:fldCharType="end"/>
+      </w:r>
       <w:r>
         <w:rPr>
           <w:lang w:val="id-ID"/>
@@ -19242,14 +19860,27 @@
       <w:r>
         <w:t xml:space="preserve">Gambar </w:t>
       </w:r>
-      <w:fldSimple w:instr=" SEQ Gambar \* ARABIC ">
-        <w:r>
-          <w:rPr>
-            <w:noProof/>
-          </w:rPr>
-          <w:t>4</w:t>
-        </w:r>
-      </w:fldSimple>
+      <w:r>
+        <w:fldChar w:fldCharType="begin"/>
+      </w:r>
+      <w:r>
+        <w:instrText xml:space="preserve"> SEQ Gambar \* ARABIC </w:instrText>
+      </w:r>
+      <w:r>
+        <w:fldChar w:fldCharType="separate"/>
+      </w:r>
+      <w:r>
+        <w:rPr>
+          <w:noProof/>
+        </w:rPr>
+        <w:t>4</w:t>
+      </w:r>
+      <w:r>
+        <w:rPr>
+          <w:noProof/>
+        </w:rPr>
+        <w:fldChar w:fldCharType="end"/>
+      </w:r>
       <w:r>
         <w:rPr>
           <w:lang w:val="id-ID"/>
@@ -19329,14 +19960,27 @@
       <w:r>
         <w:t xml:space="preserve">Gambar </w:t>
       </w:r>
-      <w:fldSimple w:instr=" SEQ Gambar \* ARABIC ">
-        <w:r>
-          <w:rPr>
-            <w:noProof/>
-          </w:rPr>
-          <w:t>5</w:t>
-        </w:r>
-      </w:fldSimple>
+      <w:r>
+        <w:fldChar w:fldCharType="begin"/>
+      </w:r>
+      <w:r>
+        <w:instrText xml:space="preserve"> SEQ Gambar \* ARABIC </w:instrText>
+      </w:r>
+      <w:r>
+        <w:fldChar w:fldCharType="separate"/>
+      </w:r>
+      <w:r>
+        <w:rPr>
+          <w:noProof/>
+        </w:rPr>
+        <w:t>5</w:t>
+      </w:r>
+      <w:r>
+        <w:rPr>
+          <w:noProof/>
+        </w:rPr>
+        <w:fldChar w:fldCharType="end"/>
+      </w:r>
       <w:r>
         <w:rPr>
           <w:lang w:val="id-ID"/>
@@ -19415,14 +20059,27 @@
       <w:r>
         <w:t xml:space="preserve">Gambar </w:t>
       </w:r>
-      <w:fldSimple w:instr=" SEQ Gambar \* ARABIC ">
-        <w:r>
-          <w:rPr>
-            <w:noProof/>
-          </w:rPr>
-          <w:t>6</w:t>
-        </w:r>
-      </w:fldSimple>
+      <w:r>
+        <w:fldChar w:fldCharType="begin"/>
+      </w:r>
+      <w:r>
+        <w:instrText xml:space="preserve"> SEQ Gambar \* ARABIC </w:instrText>
+      </w:r>
+      <w:r>
+        <w:fldChar w:fldCharType="separate"/>
+      </w:r>
+      <w:r>
+        <w:rPr>
+          <w:noProof/>
+        </w:rPr>
+        <w:t>6</w:t>
+      </w:r>
+      <w:r>
+        <w:rPr>
+          <w:noProof/>
+        </w:rPr>
+        <w:fldChar w:fldCharType="end"/>
+      </w:r>
       <w:r>
         <w:rPr>
           <w:lang w:val="id-ID"/>
@@ -19502,14 +20159,27 @@
       <w:r>
         <w:t xml:space="preserve">Gambar </w:t>
       </w:r>
-      <w:fldSimple w:instr=" SEQ Gambar \* ARABIC ">
-        <w:r>
-          <w:rPr>
-            <w:noProof/>
-          </w:rPr>
-          <w:t>7</w:t>
-        </w:r>
-      </w:fldSimple>
+      <w:r>
+        <w:fldChar w:fldCharType="begin"/>
+      </w:r>
+      <w:r>
+        <w:instrText xml:space="preserve"> SEQ Gambar \* ARABIC </w:instrText>
+      </w:r>
+      <w:r>
+        <w:fldChar w:fldCharType="separate"/>
+      </w:r>
+      <w:r>
+        <w:rPr>
+          <w:noProof/>
+        </w:rPr>
+        <w:t>7</w:t>
+      </w:r>
+      <w:r>
+        <w:rPr>
+          <w:noProof/>
+        </w:rPr>
+        <w:fldChar w:fldCharType="end"/>
+      </w:r>
       <w:r>
         <w:rPr>
           <w:lang w:val="id-ID"/>
@@ -19534,7 +20204,7 @@
           <w:bCs/>
         </w:rPr>
       </w:pPr>
-      <w:bookmarkStart w:id="14" w:name="_Toc154072565"/>
+      <w:bookmarkStart w:id="15" w:name="_Toc154072565"/>
       <w:r>
         <w:rPr>
           <w:b/>
@@ -19542,7 +20212,7 @@
         </w:rPr>
         <w:t>3.3 Activity Diagram</w:t>
       </w:r>
-      <w:bookmarkEnd w:id="14"/>
+      <w:bookmarkEnd w:id="15"/>
     </w:p>
     <w:p>
       <w:pPr>
@@ -19611,14 +20281,27 @@
       <w:r>
         <w:t xml:space="preserve">Gambar </w:t>
       </w:r>
-      <w:fldSimple w:instr=" SEQ Gambar \* ARABIC ">
-        <w:r>
-          <w:rPr>
-            <w:noProof/>
-          </w:rPr>
-          <w:t>8</w:t>
-        </w:r>
-      </w:fldSimple>
+      <w:r>
+        <w:fldChar w:fldCharType="begin"/>
+      </w:r>
+      <w:r>
+        <w:instrText xml:space="preserve"> SEQ Gambar \* ARABIC </w:instrText>
+      </w:r>
+      <w:r>
+        <w:fldChar w:fldCharType="separate"/>
+      </w:r>
+      <w:r>
+        <w:rPr>
+          <w:noProof/>
+        </w:rPr>
+        <w:t>8</w:t>
+      </w:r>
+      <w:r>
+        <w:rPr>
+          <w:noProof/>
+        </w:rPr>
+        <w:fldChar w:fldCharType="end"/>
+      </w:r>
       <w:r>
         <w:rPr>
           <w:lang w:val="id-ID"/>
@@ -19635,7 +20318,7 @@
           <w:bCs/>
         </w:rPr>
       </w:pPr>
-      <w:bookmarkStart w:id="15" w:name="_Toc154072566"/>
+      <w:bookmarkStart w:id="16" w:name="_Toc154072566"/>
       <w:r>
         <w:rPr>
           <w:b/>
@@ -19644,7 +20327,7 @@
         <w:lastRenderedPageBreak/>
         <w:t>3.3 State Diagram</w:t>
       </w:r>
-      <w:bookmarkEnd w:id="15"/>
+      <w:bookmarkEnd w:id="16"/>
     </w:p>
     <w:p>
       <w:pPr>
@@ -19713,14 +20396,27 @@
       <w:r>
         <w:t xml:space="preserve">Gambar </w:t>
       </w:r>
-      <w:fldSimple w:instr=" SEQ Gambar \* ARABIC ">
-        <w:r>
-          <w:rPr>
-            <w:noProof/>
-          </w:rPr>
-          <w:t>9</w:t>
-        </w:r>
-      </w:fldSimple>
+      <w:r>
+        <w:fldChar w:fldCharType="begin"/>
+      </w:r>
+      <w:r>
+        <w:instrText xml:space="preserve"> SEQ Gambar \* ARABIC </w:instrText>
+      </w:r>
+      <w:r>
+        <w:fldChar w:fldCharType="separate"/>
+      </w:r>
+      <w:r>
+        <w:rPr>
+          <w:noProof/>
+        </w:rPr>
+        <w:t>9</w:t>
+      </w:r>
+      <w:r>
+        <w:rPr>
+          <w:noProof/>
+        </w:rPr>
+        <w:fldChar w:fldCharType="end"/>
+      </w:r>
       <w:r>
         <w:rPr>
           <w:lang w:val="id-ID"/>
@@ -19742,7 +20438,7 @@
           <w:bCs/>
         </w:rPr>
       </w:pPr>
-      <w:bookmarkStart w:id="16" w:name="_Toc154072567"/>
+      <w:bookmarkStart w:id="17" w:name="_Toc154072567"/>
       <w:r>
         <w:rPr>
           <w:b/>
@@ -19751,7 +20447,7 @@
         <w:lastRenderedPageBreak/>
         <w:t>3.3 Deployment Diagram</w:t>
       </w:r>
-      <w:bookmarkEnd w:id="16"/>
+      <w:bookmarkEnd w:id="17"/>
     </w:p>
     <w:p>
       <w:pPr>
@@ -19813,14 +20509,27 @@
       <w:r>
         <w:t xml:space="preserve">Gambar </w:t>
       </w:r>
-      <w:fldSimple w:instr=" SEQ Gambar \* ARABIC ">
-        <w:r>
-          <w:rPr>
-            <w:noProof/>
-          </w:rPr>
-          <w:t>10</w:t>
-        </w:r>
-      </w:fldSimple>
+      <w:r>
+        <w:fldChar w:fldCharType="begin"/>
+      </w:r>
+      <w:r>
+        <w:instrText xml:space="preserve"> SEQ Gambar \* ARABIC </w:instrText>
+      </w:r>
+      <w:r>
+        <w:fldChar w:fldCharType="separate"/>
+      </w:r>
+      <w:r>
+        <w:rPr>
+          <w:noProof/>
+        </w:rPr>
+        <w:t>10</w:t>
+      </w:r>
+      <w:r>
+        <w:rPr>
+          <w:noProof/>
+        </w:rPr>
+        <w:fldChar w:fldCharType="end"/>
+      </w:r>
       <w:r>
         <w:rPr>
           <w:lang w:val="id-ID"/>
@@ -19850,7 +20559,7 @@
           <w:bCs/>
         </w:rPr>
       </w:pPr>
-      <w:bookmarkStart w:id="17" w:name="_Toc154072568"/>
+      <w:bookmarkStart w:id="18" w:name="_Toc154072568"/>
       <w:r>
         <w:rPr>
           <w:b/>
@@ -19866,7 +20575,7 @@
         </w:rPr>
         <w:t>Data Design</w:t>
       </w:r>
-      <w:bookmarkEnd w:id="17"/>
+      <w:bookmarkEnd w:id="18"/>
     </w:p>
     <w:p>
       <w:pPr>
@@ -19917,7 +20626,15 @@
       </w:r>
       <w:proofErr w:type="spellEnd"/>
       <w:r>
-        <w:t xml:space="preserve"> Lunak) pada </w:t>
+        <w:t xml:space="preserve"> </w:t>
+      </w:r>
+      <w:proofErr w:type="spellStart"/>
+      <w:r>
+        <w:t>Lunak</w:t>
+      </w:r>
+      <w:proofErr w:type="spellEnd"/>
+      <w:r>
+        <w:t xml:space="preserve">) pada </w:t>
       </w:r>
       <w:proofErr w:type="spellStart"/>
       <w:r>
@@ -19941,8 +20658,13 @@
       </w:r>
       <w:proofErr w:type="spellEnd"/>
       <w:r>
-        <w:t xml:space="preserve"> Barang</w:t>
-      </w:r>
+        <w:t xml:space="preserve"> </w:t>
+      </w:r>
+      <w:proofErr w:type="spellStart"/>
+      <w:r>
+        <w:t>Barang</w:t>
+      </w:r>
+      <w:proofErr w:type="spellEnd"/>
       <w:r>
         <w:t xml:space="preserve"> </w:t>
       </w:r>
@@ -20008,7 +20730,15 @@
       </w:r>
       <w:proofErr w:type="spellEnd"/>
       <w:r>
-        <w:t xml:space="preserve">. Tujuan </w:t>
+        <w:t xml:space="preserve">. </w:t>
+      </w:r>
+      <w:proofErr w:type="spellStart"/>
+      <w:r>
+        <w:t>Tujuan</w:t>
+      </w:r>
+      <w:proofErr w:type="spellEnd"/>
+      <w:r>
+        <w:t xml:space="preserve"> </w:t>
       </w:r>
       <w:proofErr w:type="spellStart"/>
       <w:r>
@@ -20418,16 +21148,13 @@
         <w:spacing w:before="0" w:beforeAutospacing="0" w:after="0" w:afterAutospacing="0" w:line="276" w:lineRule="auto"/>
         <w:jc w:val="both"/>
       </w:pPr>
-      <w:r>
-        <w:t xml:space="preserve">Skema Basis Data: </w:t>
-      </w:r>
-      <w:proofErr w:type="spellStart"/>
-      <w:r>
-        <w:t>Setelah</w:t>
-      </w:r>
-      <w:proofErr w:type="spellEnd"/>
-      <w:r>
-        <w:t xml:space="preserve"> model data </w:t>
+      <w:proofErr w:type="spellStart"/>
+      <w:r>
+        <w:t>Skema</w:t>
+      </w:r>
+      <w:proofErr w:type="spellEnd"/>
+      <w:r>
+        <w:t xml:space="preserve"> Basis Data: Setelah model data </w:t>
       </w:r>
       <w:proofErr w:type="spellStart"/>
       <w:r>
@@ -20475,7 +21202,15 @@
       </w:r>
       <w:proofErr w:type="spellEnd"/>
       <w:r>
-        <w:t xml:space="preserve"> basis data. Skema basis data </w:t>
+        <w:t xml:space="preserve"> basis data. </w:t>
+      </w:r>
+      <w:proofErr w:type="spellStart"/>
+      <w:r>
+        <w:t>Skema</w:t>
+      </w:r>
+      <w:proofErr w:type="spellEnd"/>
+      <w:r>
+        <w:t xml:space="preserve"> basis data </w:t>
       </w:r>
       <w:proofErr w:type="spellStart"/>
       <w:r>
@@ -20539,7 +21274,15 @@
       </w:r>
       <w:proofErr w:type="spellEnd"/>
       <w:r>
-        <w:t xml:space="preserve"> basis data. Ini </w:t>
+        <w:t xml:space="preserve"> basis data. </w:t>
+      </w:r>
+      <w:proofErr w:type="spellStart"/>
+      <w:r>
+        <w:t>Ini</w:t>
+      </w:r>
+      <w:proofErr w:type="spellEnd"/>
+      <w:r>
+        <w:t xml:space="preserve"> </w:t>
       </w:r>
       <w:proofErr w:type="spellStart"/>
       <w:r>
@@ -20843,8 +21586,13 @@
         <w:spacing w:before="0" w:beforeAutospacing="0" w:after="0" w:afterAutospacing="0" w:line="276" w:lineRule="auto"/>
         <w:jc w:val="both"/>
       </w:pPr>
-      <w:r>
-        <w:t xml:space="preserve">Desain </w:t>
+      <w:proofErr w:type="spellStart"/>
+      <w:r>
+        <w:t>Desain</w:t>
+      </w:r>
+      <w:proofErr w:type="spellEnd"/>
+      <w:r>
+        <w:t xml:space="preserve"> </w:t>
       </w:r>
       <w:proofErr w:type="spellStart"/>
       <w:r>
@@ -20916,7 +21664,15 @@
       </w:r>
       <w:proofErr w:type="spellEnd"/>
       <w:r>
-        <w:t xml:space="preserve"> basis data. Dalam </w:t>
+        <w:t xml:space="preserve"> basis data. </w:t>
+      </w:r>
+      <w:proofErr w:type="spellStart"/>
+      <w:r>
+        <w:t>Dalam</w:t>
+      </w:r>
+      <w:proofErr w:type="spellEnd"/>
+      <w:r>
+        <w:t xml:space="preserve"> </w:t>
       </w:r>
       <w:proofErr w:type="spellStart"/>
       <w:r>
@@ -21115,7 +21871,15 @@
       </w:r>
       <w:proofErr w:type="spellEnd"/>
       <w:r>
-        <w:t xml:space="preserve"> data. Ini </w:t>
+        <w:t xml:space="preserve"> data. </w:t>
+      </w:r>
+      <w:proofErr w:type="spellStart"/>
+      <w:r>
+        <w:t>Ini</w:t>
+      </w:r>
+      <w:proofErr w:type="spellEnd"/>
+      <w:r>
+        <w:t xml:space="preserve"> </w:t>
       </w:r>
       <w:proofErr w:type="spellStart"/>
       <w:r>
@@ -21338,7 +22102,15 @@
       </w:r>
       <w:proofErr w:type="spellEnd"/>
       <w:r>
-        <w:t xml:space="preserve">. Ini </w:t>
+        <w:t xml:space="preserve">. </w:t>
+      </w:r>
+      <w:proofErr w:type="spellStart"/>
+      <w:r>
+        <w:t>Ini</w:t>
+      </w:r>
+      <w:proofErr w:type="spellEnd"/>
+      <w:r>
+        <w:t xml:space="preserve"> </w:t>
       </w:r>
       <w:proofErr w:type="spellStart"/>
       <w:r>
@@ -21520,7 +22292,15 @@
       </w:r>
       <w:proofErr w:type="spellEnd"/>
       <w:r>
-        <w:t xml:space="preserve"> pada PL sangat </w:t>
+        <w:t xml:space="preserve"> pada PL </w:t>
+      </w:r>
+      <w:proofErr w:type="spellStart"/>
+      <w:r>
+        <w:t>sangat</w:t>
+      </w:r>
+      <w:proofErr w:type="spellEnd"/>
+      <w:r>
+        <w:t xml:space="preserve"> </w:t>
       </w:r>
       <w:proofErr w:type="spellStart"/>
       <w:r>
@@ -21592,7 +22372,15 @@
       </w:r>
       <w:proofErr w:type="spellEnd"/>
       <w:r>
-        <w:t xml:space="preserve">. Ini </w:t>
+        <w:t xml:space="preserve">. </w:t>
+      </w:r>
+      <w:proofErr w:type="spellStart"/>
+      <w:r>
+        <w:t>Ini</w:t>
+      </w:r>
+      <w:proofErr w:type="spellEnd"/>
+      <w:r>
+        <w:t xml:space="preserve"> </w:t>
       </w:r>
       <w:proofErr w:type="spellStart"/>
       <w:r>
@@ -21709,7 +22497,7 @@
           <w:bCs/>
         </w:rPr>
       </w:pPr>
-      <w:bookmarkStart w:id="18" w:name="_Toc154072569"/>
+      <w:bookmarkStart w:id="19" w:name="_Toc154072569"/>
       <w:r>
         <w:rPr>
           <w:b/>
@@ -21724,7 +22512,7 @@
         </w:rPr>
         <w:t>Logical Design</w:t>
       </w:r>
-      <w:bookmarkEnd w:id="18"/>
+      <w:bookmarkEnd w:id="19"/>
     </w:p>
     <w:p>
       <w:pPr>
@@ -21797,14 +22585,27 @@
       <w:r>
         <w:t xml:space="preserve">Gambar </w:t>
       </w:r>
-      <w:fldSimple w:instr=" SEQ Gambar \* ARABIC ">
-        <w:r>
-          <w:rPr>
-            <w:noProof/>
-          </w:rPr>
-          <w:t>11</w:t>
-        </w:r>
-      </w:fldSimple>
+      <w:r>
+        <w:fldChar w:fldCharType="begin"/>
+      </w:r>
+      <w:r>
+        <w:instrText xml:space="preserve"> SEQ Gambar \* ARABIC </w:instrText>
+      </w:r>
+      <w:r>
+        <w:fldChar w:fldCharType="separate"/>
+      </w:r>
+      <w:r>
+        <w:rPr>
+          <w:noProof/>
+        </w:rPr>
+        <w:t>11</w:t>
+      </w:r>
+      <w:r>
+        <w:rPr>
+          <w:noProof/>
+        </w:rPr>
+        <w:fldChar w:fldCharType="end"/>
+      </w:r>
       <w:r>
         <w:rPr>
           <w:lang w:val="id-ID"/>
@@ -21830,7 +22631,7 @@
           <w:bCs/>
         </w:rPr>
       </w:pPr>
-      <w:bookmarkStart w:id="19" w:name="_Toc154072570"/>
+      <w:bookmarkStart w:id="20" w:name="_Toc154072570"/>
       <w:r>
         <w:rPr>
           <w:b/>
@@ -21845,7 +22646,7 @@
         </w:rPr>
         <w:t>Physical Design</w:t>
       </w:r>
-      <w:bookmarkEnd w:id="19"/>
+      <w:bookmarkEnd w:id="20"/>
     </w:p>
     <w:p>
       <w:pPr>
@@ -22659,7 +23460,7 @@
           <w:bCs/>
         </w:rPr>
       </w:pPr>
-      <w:bookmarkStart w:id="20" w:name="_Toc154072571"/>
+      <w:bookmarkStart w:id="21" w:name="_Toc154072571"/>
       <w:r>
         <w:rPr>
           <w:b/>
@@ -22675,7 +23476,7 @@
         </w:rPr>
         <w:t>User Interface Design</w:t>
       </w:r>
-      <w:bookmarkEnd w:id="20"/>
+      <w:bookmarkEnd w:id="21"/>
     </w:p>
     <w:p>
       <w:pPr>
@@ -22741,14 +23542,27 @@
       <w:r>
         <w:t xml:space="preserve">Gambar </w:t>
       </w:r>
-      <w:fldSimple w:instr=" SEQ Gambar \* ARABIC ">
-        <w:r>
-          <w:rPr>
-            <w:noProof/>
-          </w:rPr>
-          <w:t>12</w:t>
-        </w:r>
-      </w:fldSimple>
+      <w:r>
+        <w:fldChar w:fldCharType="begin"/>
+      </w:r>
+      <w:r>
+        <w:instrText xml:space="preserve"> SEQ Gambar \* ARABIC </w:instrText>
+      </w:r>
+      <w:r>
+        <w:fldChar w:fldCharType="separate"/>
+      </w:r>
+      <w:r>
+        <w:rPr>
+          <w:noProof/>
+        </w:rPr>
+        <w:t>12</w:t>
+      </w:r>
+      <w:r>
+        <w:rPr>
+          <w:noProof/>
+        </w:rPr>
+        <w:fldChar w:fldCharType="end"/>
+      </w:r>
       <w:r>
         <w:rPr>
           <w:lang w:val="id-ID"/>
@@ -22820,14 +23634,27 @@
       <w:r>
         <w:t xml:space="preserve">Gambar </w:t>
       </w:r>
-      <w:fldSimple w:instr=" SEQ Gambar \* ARABIC ">
-        <w:r>
-          <w:rPr>
-            <w:noProof/>
-          </w:rPr>
-          <w:t>13</w:t>
-        </w:r>
-      </w:fldSimple>
+      <w:r>
+        <w:fldChar w:fldCharType="begin"/>
+      </w:r>
+      <w:r>
+        <w:instrText xml:space="preserve"> SEQ Gambar \* ARABIC </w:instrText>
+      </w:r>
+      <w:r>
+        <w:fldChar w:fldCharType="separate"/>
+      </w:r>
+      <w:r>
+        <w:rPr>
+          <w:noProof/>
+        </w:rPr>
+        <w:t>13</w:t>
+      </w:r>
+      <w:r>
+        <w:rPr>
+          <w:noProof/>
+        </w:rPr>
+        <w:fldChar w:fldCharType="end"/>
+      </w:r>
       <w:r>
         <w:rPr>
           <w:lang w:val="id-ID"/>
@@ -22900,14 +23727,27 @@
       <w:r>
         <w:t xml:space="preserve">Gambar </w:t>
       </w:r>
-      <w:fldSimple w:instr=" SEQ Gambar \* ARABIC ">
-        <w:r>
-          <w:rPr>
-            <w:noProof/>
-          </w:rPr>
-          <w:t>14</w:t>
-        </w:r>
-      </w:fldSimple>
+      <w:r>
+        <w:fldChar w:fldCharType="begin"/>
+      </w:r>
+      <w:r>
+        <w:instrText xml:space="preserve"> SEQ Gambar \* ARABIC </w:instrText>
+      </w:r>
+      <w:r>
+        <w:fldChar w:fldCharType="separate"/>
+      </w:r>
+      <w:r>
+        <w:rPr>
+          <w:noProof/>
+        </w:rPr>
+        <w:t>14</w:t>
+      </w:r>
+      <w:r>
+        <w:rPr>
+          <w:noProof/>
+        </w:rPr>
+        <w:fldChar w:fldCharType="end"/>
+      </w:r>
       <w:r>
         <w:rPr>
           <w:lang w:val="id-ID"/>
@@ -22979,14 +23819,27 @@
       <w:r>
         <w:t xml:space="preserve">Gambar </w:t>
       </w:r>
-      <w:fldSimple w:instr=" SEQ Gambar \* ARABIC ">
-        <w:r>
-          <w:rPr>
-            <w:noProof/>
-          </w:rPr>
-          <w:t>15</w:t>
-        </w:r>
-      </w:fldSimple>
+      <w:r>
+        <w:fldChar w:fldCharType="begin"/>
+      </w:r>
+      <w:r>
+        <w:instrText xml:space="preserve"> SEQ Gambar \* ARABIC </w:instrText>
+      </w:r>
+      <w:r>
+        <w:fldChar w:fldCharType="separate"/>
+      </w:r>
+      <w:r>
+        <w:rPr>
+          <w:noProof/>
+        </w:rPr>
+        <w:t>15</w:t>
+      </w:r>
+      <w:r>
+        <w:rPr>
+          <w:noProof/>
+        </w:rPr>
+        <w:fldChar w:fldCharType="end"/>
+      </w:r>
       <w:r>
         <w:rPr>
           <w:lang w:val="id-ID"/>
@@ -23052,14 +23905,27 @@
       <w:r>
         <w:t xml:space="preserve">Gambar </w:t>
       </w:r>
-      <w:fldSimple w:instr=" SEQ Gambar \* ARABIC ">
-        <w:r>
-          <w:rPr>
-            <w:noProof/>
-          </w:rPr>
-          <w:t>16</w:t>
-        </w:r>
-      </w:fldSimple>
+      <w:r>
+        <w:fldChar w:fldCharType="begin"/>
+      </w:r>
+      <w:r>
+        <w:instrText xml:space="preserve"> SEQ Gambar \* ARABIC </w:instrText>
+      </w:r>
+      <w:r>
+        <w:fldChar w:fldCharType="separate"/>
+      </w:r>
+      <w:r>
+        <w:rPr>
+          <w:noProof/>
+        </w:rPr>
+        <w:t>16</w:t>
+      </w:r>
+      <w:r>
+        <w:rPr>
+          <w:noProof/>
+        </w:rPr>
+        <w:fldChar w:fldCharType="end"/>
+      </w:r>
       <w:r>
         <w:rPr>
           <w:lang w:val="id-ID"/>
@@ -23123,14 +23989,27 @@
       <w:r>
         <w:t xml:space="preserve">Gambar </w:t>
       </w:r>
-      <w:fldSimple w:instr=" SEQ Gambar \* ARABIC ">
-        <w:r>
-          <w:rPr>
-            <w:noProof/>
-          </w:rPr>
-          <w:t>17</w:t>
-        </w:r>
-      </w:fldSimple>
+      <w:r>
+        <w:fldChar w:fldCharType="begin"/>
+      </w:r>
+      <w:r>
+        <w:instrText xml:space="preserve"> SEQ Gambar \* ARABIC </w:instrText>
+      </w:r>
+      <w:r>
+        <w:fldChar w:fldCharType="separate"/>
+      </w:r>
+      <w:r>
+        <w:rPr>
+          <w:noProof/>
+        </w:rPr>
+        <w:t>17</w:t>
+      </w:r>
+      <w:r>
+        <w:rPr>
+          <w:noProof/>
+        </w:rPr>
+        <w:fldChar w:fldCharType="end"/>
+      </w:r>
       <w:r>
         <w:rPr>
           <w:lang w:val="id-ID"/>
@@ -23201,14 +24080,27 @@
       <w:r>
         <w:t xml:space="preserve">Gambar </w:t>
       </w:r>
-      <w:fldSimple w:instr=" SEQ Gambar \* ARABIC ">
-        <w:r>
-          <w:rPr>
-            <w:noProof/>
-          </w:rPr>
-          <w:t>18</w:t>
-        </w:r>
-      </w:fldSimple>
+      <w:r>
+        <w:fldChar w:fldCharType="begin"/>
+      </w:r>
+      <w:r>
+        <w:instrText xml:space="preserve"> SEQ Gambar \* ARABIC </w:instrText>
+      </w:r>
+      <w:r>
+        <w:fldChar w:fldCharType="separate"/>
+      </w:r>
+      <w:r>
+        <w:rPr>
+          <w:noProof/>
+        </w:rPr>
+        <w:t>18</w:t>
+      </w:r>
+      <w:r>
+        <w:rPr>
+          <w:noProof/>
+        </w:rPr>
+        <w:fldChar w:fldCharType="end"/>
+      </w:r>
       <w:r>
         <w:rPr>
           <w:lang w:val="id-ID"/>
@@ -23232,7 +24124,7 @@
           <w:bCs/>
         </w:rPr>
       </w:pPr>
-      <w:bookmarkStart w:id="21" w:name="_Toc154072572"/>
+      <w:bookmarkStart w:id="22" w:name="_Toc154072572"/>
       <w:r>
         <w:rPr>
           <w:b/>
@@ -23240,7 +24132,7 @@
         </w:rPr>
         <w:t>Bab VI Interface Requirements</w:t>
       </w:r>
-      <w:bookmarkEnd w:id="21"/>
+      <w:bookmarkEnd w:id="22"/>
     </w:p>
     <w:p>
       <w:pPr>
@@ -23269,14 +24161,25 @@
         </w:rPr>
         <w:br/>
       </w:r>
-      <w:r>
-        <w:rPr>
-          <w:rFonts w:ascii="Times New Roman" w:eastAsia="Times New Roman" w:hAnsi="Times New Roman" w:cs="Times New Roman"/>
-          <w:sz w:val="24"/>
-          <w:szCs w:val="24"/>
-          <w:lang w:val="en-ID" w:eastAsia="en-ID"/>
-        </w:rPr>
-        <w:t xml:space="preserve">Dalam </w:t>
+      <w:proofErr w:type="spellStart"/>
+      <w:r>
+        <w:rPr>
+          <w:rFonts w:ascii="Times New Roman" w:eastAsia="Times New Roman" w:hAnsi="Times New Roman" w:cs="Times New Roman"/>
+          <w:sz w:val="24"/>
+          <w:szCs w:val="24"/>
+          <w:lang w:val="en-ID" w:eastAsia="en-ID"/>
+        </w:rPr>
+        <w:t>Dalam</w:t>
+      </w:r>
+      <w:proofErr w:type="spellEnd"/>
+      <w:r>
+        <w:rPr>
+          <w:rFonts w:ascii="Times New Roman" w:eastAsia="Times New Roman" w:hAnsi="Times New Roman" w:cs="Times New Roman"/>
+          <w:sz w:val="24"/>
+          <w:szCs w:val="24"/>
+          <w:lang w:val="en-ID" w:eastAsia="en-ID"/>
+        </w:rPr>
+        <w:t xml:space="preserve"> </w:t>
       </w:r>
       <w:proofErr w:type="spellStart"/>
       <w:r>
@@ -23336,8 +24239,19 @@
           <w:szCs w:val="24"/>
           <w:lang w:val="en-ID" w:eastAsia="en-ID"/>
         </w:rPr>
-        <w:t xml:space="preserve"> Barang</w:t>
-      </w:r>
+        <w:t xml:space="preserve"> </w:t>
+      </w:r>
+      <w:proofErr w:type="spellStart"/>
+      <w:r>
+        <w:rPr>
+          <w:rFonts w:ascii="Times New Roman" w:eastAsia="Times New Roman" w:hAnsi="Times New Roman" w:cs="Times New Roman"/>
+          <w:sz w:val="24"/>
+          <w:szCs w:val="24"/>
+          <w:lang w:val="en-ID" w:eastAsia="en-ID"/>
+        </w:rPr>
+        <w:t>Barang</w:t>
+      </w:r>
+      <w:proofErr w:type="spellEnd"/>
       <w:r>
         <w:rPr>
           <w:rFonts w:ascii="Times New Roman" w:eastAsia="Times New Roman" w:hAnsi="Times New Roman" w:cs="Times New Roman"/>
@@ -24350,14 +25264,25 @@
           <w:lang w:val="en-ID" w:eastAsia="en-ID"/>
         </w:rPr>
       </w:pPr>
-      <w:r>
-        <w:rPr>
-          <w:rFonts w:ascii="Times New Roman" w:eastAsia="Times New Roman" w:hAnsi="Times New Roman" w:cs="Times New Roman"/>
-          <w:sz w:val="24"/>
-          <w:szCs w:val="24"/>
-          <w:lang w:val="en-ID" w:eastAsia="en-ID"/>
-        </w:rPr>
-        <w:t xml:space="preserve">Integrasi </w:t>
+      <w:proofErr w:type="spellStart"/>
+      <w:r>
+        <w:rPr>
+          <w:rFonts w:ascii="Times New Roman" w:eastAsia="Times New Roman" w:hAnsi="Times New Roman" w:cs="Times New Roman"/>
+          <w:sz w:val="24"/>
+          <w:szCs w:val="24"/>
+          <w:lang w:val="en-ID" w:eastAsia="en-ID"/>
+        </w:rPr>
+        <w:t>Integrasi</w:t>
+      </w:r>
+      <w:proofErr w:type="spellEnd"/>
+      <w:r>
+        <w:rPr>
+          <w:rFonts w:ascii="Times New Roman" w:eastAsia="Times New Roman" w:hAnsi="Times New Roman" w:cs="Times New Roman"/>
+          <w:sz w:val="24"/>
+          <w:szCs w:val="24"/>
+          <w:lang w:val="en-ID" w:eastAsia="en-ID"/>
+        </w:rPr>
+        <w:t xml:space="preserve"> </w:t>
       </w:r>
       <w:proofErr w:type="spellStart"/>
       <w:r>
@@ -25759,7 +26684,7 @@
           <w:bCs/>
         </w:rPr>
       </w:pPr>
-      <w:bookmarkStart w:id="22" w:name="_Toc154072573"/>
+      <w:bookmarkStart w:id="23" w:name="_Toc154072573"/>
       <w:r>
         <w:rPr>
           <w:b/>
@@ -25767,7 +26692,7 @@
         </w:rPr>
         <w:t>4.1 User Interface</w:t>
       </w:r>
-      <w:bookmarkEnd w:id="22"/>
+      <w:bookmarkEnd w:id="23"/>
     </w:p>
     <w:p>
       <w:pPr>
@@ -25794,7 +26719,26 @@
           <w:lang w:val="en-ID" w:eastAsia="en-ID"/>
         </w:rPr>
         <w:br/>
-        <w:t xml:space="preserve">Dalam </w:t>
+      </w:r>
+      <w:proofErr w:type="spellStart"/>
+      <w:r>
+        <w:rPr>
+          <w:rFonts w:ascii="Times New Roman" w:eastAsia="Times New Roman" w:hAnsi="Times New Roman" w:cs="Times New Roman"/>
+          <w:sz w:val="24"/>
+          <w:szCs w:val="24"/>
+          <w:lang w:val="en-ID" w:eastAsia="en-ID"/>
+        </w:rPr>
+        <w:t>Dalam</w:t>
+      </w:r>
+      <w:proofErr w:type="spellEnd"/>
+      <w:r>
+        <w:rPr>
+          <w:rFonts w:ascii="Times New Roman" w:eastAsia="Times New Roman" w:hAnsi="Times New Roman" w:cs="Times New Roman"/>
+          <w:sz w:val="24"/>
+          <w:szCs w:val="24"/>
+          <w:lang w:val="en-ID" w:eastAsia="en-ID"/>
+        </w:rPr>
+        <w:t xml:space="preserve"> </w:t>
       </w:r>
       <w:proofErr w:type="spellStart"/>
       <w:r>
@@ -30496,7 +31440,7 @@
           <w:bCs/>
         </w:rPr>
       </w:pPr>
-      <w:bookmarkStart w:id="23" w:name="_Toc154072574"/>
+      <w:bookmarkStart w:id="24" w:name="_Toc154072574"/>
       <w:r>
         <w:rPr>
           <w:b/>
@@ -30505,7 +31449,7 @@
         <w:lastRenderedPageBreak/>
         <w:t>4.2 Hardware Interface</w:t>
       </w:r>
-      <w:bookmarkEnd w:id="23"/>
+      <w:bookmarkEnd w:id="24"/>
     </w:p>
     <w:p>
       <w:pPr>
@@ -30532,7 +31476,26 @@
           <w:lang w:val="en-ID" w:eastAsia="en-ID"/>
         </w:rPr>
         <w:br/>
-        <w:t xml:space="preserve">Dalam </w:t>
+      </w:r>
+      <w:proofErr w:type="spellStart"/>
+      <w:r>
+        <w:rPr>
+          <w:rFonts w:ascii="Times New Roman" w:eastAsia="Times New Roman" w:hAnsi="Times New Roman" w:cs="Times New Roman"/>
+          <w:sz w:val="24"/>
+          <w:szCs w:val="24"/>
+          <w:lang w:val="en-ID" w:eastAsia="en-ID"/>
+        </w:rPr>
+        <w:t>Dalam</w:t>
+      </w:r>
+      <w:proofErr w:type="spellEnd"/>
+      <w:r>
+        <w:rPr>
+          <w:rFonts w:ascii="Times New Roman" w:eastAsia="Times New Roman" w:hAnsi="Times New Roman" w:cs="Times New Roman"/>
+          <w:sz w:val="24"/>
+          <w:szCs w:val="24"/>
+          <w:lang w:val="en-ID" w:eastAsia="en-ID"/>
+        </w:rPr>
+        <w:t xml:space="preserve"> </w:t>
       </w:r>
       <w:proofErr w:type="spellStart"/>
       <w:r>
@@ -31748,7 +32711,27 @@
           <w:szCs w:val="24"/>
           <w:lang w:val="en-ID" w:eastAsia="en-ID"/>
         </w:rPr>
-        <w:t xml:space="preserve"> Daya: </w:t>
+        <w:t xml:space="preserve"> </w:t>
+      </w:r>
+      <w:proofErr w:type="spellStart"/>
+      <w:r>
+        <w:rPr>
+          <w:rFonts w:ascii="Times New Roman" w:eastAsia="Times New Roman" w:hAnsi="Times New Roman" w:cs="Times New Roman"/>
+          <w:sz w:val="24"/>
+          <w:szCs w:val="24"/>
+          <w:lang w:val="en-ID" w:eastAsia="en-ID"/>
+        </w:rPr>
+        <w:t>Daya</w:t>
+      </w:r>
+      <w:proofErr w:type="spellEnd"/>
+      <w:r>
+        <w:rPr>
+          <w:rFonts w:ascii="Times New Roman" w:eastAsia="Times New Roman" w:hAnsi="Times New Roman" w:cs="Times New Roman"/>
+          <w:sz w:val="24"/>
+          <w:szCs w:val="24"/>
+          <w:lang w:val="en-ID" w:eastAsia="en-ID"/>
+        </w:rPr>
+        <w:t xml:space="preserve">: </w:t>
       </w:r>
       <w:proofErr w:type="spellStart"/>
       <w:r>
@@ -32069,7 +33052,27 @@
           <w:szCs w:val="24"/>
           <w:lang w:val="en-ID" w:eastAsia="en-ID"/>
         </w:rPr>
-        <w:t xml:space="preserve"> Memori:</w:t>
+        <w:t xml:space="preserve"> </w:t>
+      </w:r>
+      <w:proofErr w:type="spellStart"/>
+      <w:r>
+        <w:rPr>
+          <w:rFonts w:ascii="Times New Roman" w:eastAsia="Times New Roman" w:hAnsi="Times New Roman" w:cs="Times New Roman"/>
+          <w:sz w:val="24"/>
+          <w:szCs w:val="24"/>
+          <w:lang w:val="en-ID" w:eastAsia="en-ID"/>
+        </w:rPr>
+        <w:t>Memori</w:t>
+      </w:r>
+      <w:proofErr w:type="spellEnd"/>
+      <w:r>
+        <w:rPr>
+          <w:rFonts w:ascii="Times New Roman" w:eastAsia="Times New Roman" w:hAnsi="Times New Roman" w:cs="Times New Roman"/>
+          <w:sz w:val="24"/>
+          <w:szCs w:val="24"/>
+          <w:lang w:val="en-ID" w:eastAsia="en-ID"/>
+        </w:rPr>
+        <w:t>:</w:t>
       </w:r>
     </w:p>
     <w:p>
@@ -32375,7 +33378,27 @@
           <w:szCs w:val="24"/>
           <w:lang w:val="en-ID" w:eastAsia="en-ID"/>
         </w:rPr>
-        <w:t xml:space="preserve">Baca dan Tulis Data: </w:t>
+        <w:t xml:space="preserve">Baca dan </w:t>
+      </w:r>
+      <w:proofErr w:type="spellStart"/>
+      <w:r>
+        <w:rPr>
+          <w:rFonts w:ascii="Times New Roman" w:eastAsia="Times New Roman" w:hAnsi="Times New Roman" w:cs="Times New Roman"/>
+          <w:sz w:val="24"/>
+          <w:szCs w:val="24"/>
+          <w:lang w:val="en-ID" w:eastAsia="en-ID"/>
+        </w:rPr>
+        <w:t>Tulis</w:t>
+      </w:r>
+      <w:proofErr w:type="spellEnd"/>
+      <w:r>
+        <w:rPr>
+          <w:rFonts w:ascii="Times New Roman" w:eastAsia="Times New Roman" w:hAnsi="Times New Roman" w:cs="Times New Roman"/>
+          <w:sz w:val="24"/>
+          <w:szCs w:val="24"/>
+          <w:lang w:val="en-ID" w:eastAsia="en-ID"/>
+        </w:rPr>
+        <w:t xml:space="preserve"> Data: </w:t>
       </w:r>
       <w:proofErr w:type="spellStart"/>
       <w:r>
@@ -32794,7 +33817,27 @@
           <w:szCs w:val="24"/>
           <w:lang w:val="en-ID" w:eastAsia="en-ID"/>
         </w:rPr>
-        <w:t xml:space="preserve"> Memori: </w:t>
+        <w:t xml:space="preserve"> </w:t>
+      </w:r>
+      <w:proofErr w:type="spellStart"/>
+      <w:r>
+        <w:rPr>
+          <w:rFonts w:ascii="Times New Roman" w:eastAsia="Times New Roman" w:hAnsi="Times New Roman" w:cs="Times New Roman"/>
+          <w:sz w:val="24"/>
+          <w:szCs w:val="24"/>
+          <w:lang w:val="en-ID" w:eastAsia="en-ID"/>
+        </w:rPr>
+        <w:t>Memori</w:t>
+      </w:r>
+      <w:proofErr w:type="spellEnd"/>
+      <w:r>
+        <w:rPr>
+          <w:rFonts w:ascii="Times New Roman" w:eastAsia="Times New Roman" w:hAnsi="Times New Roman" w:cs="Times New Roman"/>
+          <w:sz w:val="24"/>
+          <w:szCs w:val="24"/>
+          <w:lang w:val="en-ID" w:eastAsia="en-ID"/>
+        </w:rPr>
+        <w:t xml:space="preserve">: </w:t>
       </w:r>
       <w:proofErr w:type="spellStart"/>
       <w:r>
@@ -35806,7 +36849,7 @@
           <w:bCs/>
         </w:rPr>
       </w:pPr>
-      <w:bookmarkStart w:id="24" w:name="_Toc154072575"/>
+      <w:bookmarkStart w:id="25" w:name="_Toc154072575"/>
       <w:r>
         <w:rPr>
           <w:b/>
@@ -35814,7 +36857,7 @@
         </w:rPr>
         <w:t>4.3 Software Interface</w:t>
       </w:r>
-      <w:bookmarkEnd w:id="24"/>
+      <w:bookmarkEnd w:id="25"/>
     </w:p>
     <w:p>
       <w:pPr>
@@ -35841,7 +36884,26 @@
           <w:lang w:val="en-ID" w:eastAsia="en-ID"/>
         </w:rPr>
         <w:br/>
-        <w:t xml:space="preserve">Dalam </w:t>
+      </w:r>
+      <w:proofErr w:type="spellStart"/>
+      <w:r>
+        <w:rPr>
+          <w:rFonts w:ascii="Times New Roman" w:eastAsia="Times New Roman" w:hAnsi="Times New Roman" w:cs="Times New Roman"/>
+          <w:sz w:val="24"/>
+          <w:szCs w:val="24"/>
+          <w:lang w:val="en-ID" w:eastAsia="en-ID"/>
+        </w:rPr>
+        <w:t>Dalam</w:t>
+      </w:r>
+      <w:proofErr w:type="spellEnd"/>
+      <w:r>
+        <w:rPr>
+          <w:rFonts w:ascii="Times New Roman" w:eastAsia="Times New Roman" w:hAnsi="Times New Roman" w:cs="Times New Roman"/>
+          <w:sz w:val="24"/>
+          <w:szCs w:val="24"/>
+          <w:lang w:val="en-ID" w:eastAsia="en-ID"/>
+        </w:rPr>
+        <w:t xml:space="preserve"> </w:t>
       </w:r>
       <w:proofErr w:type="spellStart"/>
       <w:r>
@@ -37592,7 +38654,27 @@
           <w:szCs w:val="24"/>
           <w:lang w:val="en-ID" w:eastAsia="en-ID"/>
         </w:rPr>
-        <w:t xml:space="preserve"> database. Ini </w:t>
+        <w:t xml:space="preserve"> database. </w:t>
+      </w:r>
+      <w:proofErr w:type="spellStart"/>
+      <w:r>
+        <w:rPr>
+          <w:rFonts w:ascii="Times New Roman" w:eastAsia="Times New Roman" w:hAnsi="Times New Roman" w:cs="Times New Roman"/>
+          <w:sz w:val="24"/>
+          <w:szCs w:val="24"/>
+          <w:lang w:val="en-ID" w:eastAsia="en-ID"/>
+        </w:rPr>
+        <w:t>Ini</w:t>
+      </w:r>
+      <w:proofErr w:type="spellEnd"/>
+      <w:r>
+        <w:rPr>
+          <w:rFonts w:ascii="Times New Roman" w:eastAsia="Times New Roman" w:hAnsi="Times New Roman" w:cs="Times New Roman"/>
+          <w:sz w:val="24"/>
+          <w:szCs w:val="24"/>
+          <w:lang w:val="en-ID" w:eastAsia="en-ID"/>
+        </w:rPr>
+        <w:t xml:space="preserve"> </w:t>
       </w:r>
       <w:proofErr w:type="spellStart"/>
       <w:r>
@@ -40533,7 +41615,27 @@
           <w:szCs w:val="24"/>
           <w:lang w:val="en-ID" w:eastAsia="en-ID"/>
         </w:rPr>
-        <w:t xml:space="preserve"> Markup Language).</w:t>
+        <w:t xml:space="preserve"> </w:t>
+      </w:r>
+      <w:proofErr w:type="spellStart"/>
+      <w:r>
+        <w:rPr>
+          <w:rFonts w:ascii="Times New Roman" w:eastAsia="Times New Roman" w:hAnsi="Times New Roman" w:cs="Times New Roman"/>
+          <w:sz w:val="24"/>
+          <w:szCs w:val="24"/>
+          <w:lang w:val="en-ID" w:eastAsia="en-ID"/>
+        </w:rPr>
+        <w:t>Markup</w:t>
+      </w:r>
+      <w:proofErr w:type="spellEnd"/>
+      <w:r>
+        <w:rPr>
+          <w:rFonts w:ascii="Times New Roman" w:eastAsia="Times New Roman" w:hAnsi="Times New Roman" w:cs="Times New Roman"/>
+          <w:sz w:val="24"/>
+          <w:szCs w:val="24"/>
+          <w:lang w:val="en-ID" w:eastAsia="en-ID"/>
+        </w:rPr>
+        <w:t xml:space="preserve"> Language).</w:t>
       </w:r>
     </w:p>
     <w:p>
@@ -41110,7 +42212,7 @@
           <w:bCs/>
         </w:rPr>
       </w:pPr>
-      <w:bookmarkStart w:id="25" w:name="_Toc154072576"/>
+      <w:bookmarkStart w:id="26" w:name="_Toc154072576"/>
       <w:r>
         <w:rPr>
           <w:b/>
@@ -41118,7 +42220,7 @@
         </w:rPr>
         <w:t>4.4 Communication Interface</w:t>
       </w:r>
-      <w:bookmarkEnd w:id="25"/>
+      <w:bookmarkEnd w:id="26"/>
     </w:p>
     <w:p>
       <w:pPr>
@@ -45044,7 +46146,27 @@
           <w:szCs w:val="24"/>
           <w:lang w:val="en-ID" w:eastAsia="en-ID"/>
         </w:rPr>
-        <w:t xml:space="preserve">: Jika </w:t>
+        <w:t xml:space="preserve">: </w:t>
+      </w:r>
+      <w:proofErr w:type="spellStart"/>
+      <w:r>
+        <w:rPr>
+          <w:rFonts w:ascii="Times New Roman" w:hAnsi="Times New Roman" w:cs="Times New Roman"/>
+          <w:sz w:val="24"/>
+          <w:szCs w:val="24"/>
+          <w:lang w:val="en-ID" w:eastAsia="en-ID"/>
+        </w:rPr>
+        <w:t>Jika</w:t>
+      </w:r>
+      <w:proofErr w:type="spellEnd"/>
+      <w:r>
+        <w:rPr>
+          <w:rFonts w:ascii="Times New Roman" w:hAnsi="Times New Roman" w:cs="Times New Roman"/>
+          <w:sz w:val="24"/>
+          <w:szCs w:val="24"/>
+          <w:lang w:val="en-ID" w:eastAsia="en-ID"/>
+        </w:rPr>
+        <w:t xml:space="preserve"> </w:t>
       </w:r>
       <w:proofErr w:type="spellStart"/>
       <w:r>
@@ -45497,7 +46619,27 @@
           <w:szCs w:val="24"/>
           <w:lang w:val="en-ID" w:eastAsia="en-ID"/>
         </w:rPr>
-        <w:t xml:space="preserve"> Balik: </w:t>
+        <w:t xml:space="preserve"> </w:t>
+      </w:r>
+      <w:proofErr w:type="spellStart"/>
+      <w:r>
+        <w:rPr>
+          <w:rFonts w:ascii="Times New Roman" w:hAnsi="Times New Roman" w:cs="Times New Roman"/>
+          <w:sz w:val="24"/>
+          <w:szCs w:val="24"/>
+          <w:lang w:val="en-ID" w:eastAsia="en-ID"/>
+        </w:rPr>
+        <w:t>Balik</w:t>
+      </w:r>
+      <w:proofErr w:type="spellEnd"/>
+      <w:r>
+        <w:rPr>
+          <w:rFonts w:ascii="Times New Roman" w:hAnsi="Times New Roman" w:cs="Times New Roman"/>
+          <w:sz w:val="24"/>
+          <w:szCs w:val="24"/>
+          <w:lang w:val="en-ID" w:eastAsia="en-ID"/>
+        </w:rPr>
+        <w:t xml:space="preserve">: </w:t>
       </w:r>
       <w:proofErr w:type="spellStart"/>
       <w:r>
@@ -46493,7 +47635,7 @@
 </file>
 
 <file path=word/endnotes.xml><?xml version="1.0" encoding="utf-8"?>
-<w:endnotes xmlns:wpc="http://schemas.microsoft.com/office/word/2010/wordprocessingCanvas" xmlns:cx="http://schemas.microsoft.com/office/drawing/2014/chartex" xmlns:cx1="http://schemas.microsoft.com/office/drawing/2015/9/8/chartex" xmlns:cx2="http://schemas.microsoft.com/office/drawing/2015/10/21/chartex" xmlns:cx3="http://schemas.microsoft.com/office/drawing/2016/5/9/chartex" xmlns:cx4="http://schemas.microsoft.com/office/drawing/2016/5/10/chartex" xmlns:cx5="http://schemas.microsoft.com/office/drawing/2016/5/11/chartex" xmlns:cx6="http://schemas.microsoft.com/office/drawing/2016/5/12/chartex" xmlns:cx7="http://schemas.microsoft.com/office/drawing/2016/5/13/chartex" xmlns:cx8="http://schemas.microsoft.com/office/drawing/2016/5/14/chartex" xmlns:mc="http://schemas.openxmlformats.org/markup-compatibility/2006" xmlns:aink="http://schemas.microsoft.com/office/drawing/2016/ink" xmlns:am3d="http://schemas.microsoft.com/office/drawing/2017/model3d" xmlns:o="urn:schemas-microsoft-com:office:office" xmlns:oel="http://schemas.microsoft.com/office/2019/extlst" xmlns:r="http://schemas.openxmlformats.org/officeDocument/2006/relationships" xmlns:m="http://schemas.openxmlformats.org/officeDocument/2006/math" xmlns:v="urn:schemas-microsoft-com:vml" xmlns:wp14="http://schemas.microsoft.com/office/word/2010/wordprocessingDrawing" xmlns:wp="http://schemas.openxmlformats.org/drawingml/2006/wordprocessingDrawing" xmlns:w10="urn:schemas-microsoft-com:office:word" xmlns:w="http://schemas.openxmlformats.org/wordprocessingml/2006/main" xmlns:w14="http://schemas.microsoft.com/office/word/2010/wordml" xmlns:w15="http://schemas.microsoft.com/office/word/2012/wordml" xmlns:w16cex="http://schemas.microsoft.com/office/word/2018/wordml/cex" xmlns:w16cid="http://schemas.microsoft.com/office/word/2016/wordml/cid" xmlns:w16="http://schemas.microsoft.com/office/word/2018/wordml" xmlns:w16sdtdh="http://schemas.microsoft.com/office/word/2020/wordml/sdtdatahash" xmlns:w16se="http://schemas.microsoft.com/office/word/2015/wordml/symex" xmlns:wpg="http://schemas.microsoft.com/office/word/2010/wordprocessingGroup" xmlns:wpi="http://schemas.microsoft.com/office/word/2010/wordprocessingInk" xmlns:wne="http://schemas.microsoft.com/office/word/2006/wordml" xmlns:wps="http://schemas.microsoft.com/office/word/2010/wordprocessingShape" mc:Ignorable="w14 w15 w16se w16cid w16 w16cex w16sdtdh wp14">
+<w:endnotes xmlns:wpc="http://schemas.microsoft.com/office/word/2010/wordprocessingCanvas" xmlns:cx="http://schemas.microsoft.com/office/drawing/2014/chartex" xmlns:cx1="http://schemas.microsoft.com/office/drawing/2015/9/8/chartex" xmlns:cx2="http://schemas.microsoft.com/office/drawing/2015/10/21/chartex" xmlns:cx3="http://schemas.microsoft.com/office/drawing/2016/5/9/chartex" xmlns:cx4="http://schemas.microsoft.com/office/drawing/2016/5/10/chartex" xmlns:cx5="http://schemas.microsoft.com/office/drawing/2016/5/11/chartex" xmlns:cx6="http://schemas.microsoft.com/office/drawing/2016/5/12/chartex" xmlns:cx7="http://schemas.microsoft.com/office/drawing/2016/5/13/chartex" xmlns:cx8="http://schemas.microsoft.com/office/drawing/2016/5/14/chartex" xmlns:mc="http://schemas.openxmlformats.org/markup-compatibility/2006" xmlns:aink="http://schemas.microsoft.com/office/drawing/2016/ink" xmlns:am3d="http://schemas.microsoft.com/office/drawing/2017/model3d" xmlns:o="urn:schemas-microsoft-com:office:office" xmlns:r="http://schemas.openxmlformats.org/officeDocument/2006/relationships" xmlns:m="http://schemas.openxmlformats.org/officeDocument/2006/math" xmlns:v="urn:schemas-microsoft-com:vml" xmlns:wp14="http://schemas.microsoft.com/office/word/2010/wordprocessingDrawing" xmlns:wp="http://schemas.openxmlformats.org/drawingml/2006/wordprocessingDrawing" xmlns:w10="urn:schemas-microsoft-com:office:word" xmlns:w="http://schemas.openxmlformats.org/wordprocessingml/2006/main" xmlns:w14="http://schemas.microsoft.com/office/word/2010/wordml" xmlns:w15="http://schemas.microsoft.com/office/word/2012/wordml" xmlns:w16cex="http://schemas.microsoft.com/office/word/2018/wordml/cex" xmlns:w16cid="http://schemas.microsoft.com/office/word/2016/wordml/cid" xmlns:w16="http://schemas.microsoft.com/office/word/2018/wordml" xmlns:w16se="http://schemas.microsoft.com/office/word/2015/wordml/symex" xmlns:wpg="http://schemas.microsoft.com/office/word/2010/wordprocessingGroup" xmlns:wpi="http://schemas.microsoft.com/office/word/2010/wordprocessingInk" xmlns:wne="http://schemas.microsoft.com/office/word/2006/wordml" xmlns:wps="http://schemas.microsoft.com/office/word/2010/wordprocessingShape" mc:Ignorable="w14 w15 w16se w16cid w16 w16cex wp14">
   <w:endnote w:type="separator" w:id="-1">
     <w:p>
       <w:pPr>
@@ -46518,7 +47660,7 @@
 </file>
 
 <file path=word/footer1.xml><?xml version="1.0" encoding="utf-8"?>
-<w:ftr xmlns:wpc="http://schemas.microsoft.com/office/word/2010/wordprocessingCanvas" xmlns:cx="http://schemas.microsoft.com/office/drawing/2014/chartex" xmlns:cx1="http://schemas.microsoft.com/office/drawing/2015/9/8/chartex" xmlns:cx2="http://schemas.microsoft.com/office/drawing/2015/10/21/chartex" xmlns:cx3="http://schemas.microsoft.com/office/drawing/2016/5/9/chartex" xmlns:cx4="http://schemas.microsoft.com/office/drawing/2016/5/10/chartex" xmlns:cx5="http://schemas.microsoft.com/office/drawing/2016/5/11/chartex" xmlns:cx6="http://schemas.microsoft.com/office/drawing/2016/5/12/chartex" xmlns:cx7="http://schemas.microsoft.com/office/drawing/2016/5/13/chartex" xmlns:cx8="http://schemas.microsoft.com/office/drawing/2016/5/14/chartex" xmlns:mc="http://schemas.openxmlformats.org/markup-compatibility/2006" xmlns:aink="http://schemas.microsoft.com/office/drawing/2016/ink" xmlns:am3d="http://schemas.microsoft.com/office/drawing/2017/model3d" xmlns:o="urn:schemas-microsoft-com:office:office" xmlns:oel="http://schemas.microsoft.com/office/2019/extlst" xmlns:r="http://schemas.openxmlformats.org/officeDocument/2006/relationships" xmlns:m="http://schemas.openxmlformats.org/officeDocument/2006/math" xmlns:v="urn:schemas-microsoft-com:vml" xmlns:wp14="http://schemas.microsoft.com/office/word/2010/wordprocessingDrawing" xmlns:wp="http://schemas.openxmlformats.org/drawingml/2006/wordprocessingDrawing" xmlns:w10="urn:schemas-microsoft-com:office:word" xmlns:w="http://schemas.openxmlformats.org/wordprocessingml/2006/main" xmlns:w14="http://schemas.microsoft.com/office/word/2010/wordml" xmlns:w15="http://schemas.microsoft.com/office/word/2012/wordml" xmlns:w16cex="http://schemas.microsoft.com/office/word/2018/wordml/cex" xmlns:w16cid="http://schemas.microsoft.com/office/word/2016/wordml/cid" xmlns:w16="http://schemas.microsoft.com/office/word/2018/wordml" xmlns:w16sdtdh="http://schemas.microsoft.com/office/word/2020/wordml/sdtdatahash" xmlns:w16se="http://schemas.microsoft.com/office/word/2015/wordml/symex" xmlns:wpg="http://schemas.microsoft.com/office/word/2010/wordprocessingGroup" xmlns:wpi="http://schemas.microsoft.com/office/word/2010/wordprocessingInk" xmlns:wne="http://schemas.microsoft.com/office/word/2006/wordml" xmlns:wps="http://schemas.microsoft.com/office/word/2010/wordprocessingShape" mc:Ignorable="w14 w15 w16se w16cid w16 w16cex w16sdtdh wp14">
+<w:ftr xmlns:wpc="http://schemas.microsoft.com/office/word/2010/wordprocessingCanvas" xmlns:cx="http://schemas.microsoft.com/office/drawing/2014/chartex" xmlns:cx1="http://schemas.microsoft.com/office/drawing/2015/9/8/chartex" xmlns:cx2="http://schemas.microsoft.com/office/drawing/2015/10/21/chartex" xmlns:cx3="http://schemas.microsoft.com/office/drawing/2016/5/9/chartex" xmlns:cx4="http://schemas.microsoft.com/office/drawing/2016/5/10/chartex" xmlns:cx5="http://schemas.microsoft.com/office/drawing/2016/5/11/chartex" xmlns:cx6="http://schemas.microsoft.com/office/drawing/2016/5/12/chartex" xmlns:cx7="http://schemas.microsoft.com/office/drawing/2016/5/13/chartex" xmlns:cx8="http://schemas.microsoft.com/office/drawing/2016/5/14/chartex" xmlns:mc="http://schemas.openxmlformats.org/markup-compatibility/2006" xmlns:aink="http://schemas.microsoft.com/office/drawing/2016/ink" xmlns:am3d="http://schemas.microsoft.com/office/drawing/2017/model3d" xmlns:o="urn:schemas-microsoft-com:office:office" xmlns:r="http://schemas.openxmlformats.org/officeDocument/2006/relationships" xmlns:m="http://schemas.openxmlformats.org/officeDocument/2006/math" xmlns:v="urn:schemas-microsoft-com:vml" xmlns:wp14="http://schemas.microsoft.com/office/word/2010/wordprocessingDrawing" xmlns:wp="http://schemas.openxmlformats.org/drawingml/2006/wordprocessingDrawing" xmlns:w10="urn:schemas-microsoft-com:office:word" xmlns:w="http://schemas.openxmlformats.org/wordprocessingml/2006/main" xmlns:w14="http://schemas.microsoft.com/office/word/2010/wordml" xmlns:w15="http://schemas.microsoft.com/office/word/2012/wordml" xmlns:w16cex="http://schemas.microsoft.com/office/word/2018/wordml/cex" xmlns:w16cid="http://schemas.microsoft.com/office/word/2016/wordml/cid" xmlns:w16="http://schemas.microsoft.com/office/word/2018/wordml" xmlns:w16se="http://schemas.microsoft.com/office/word/2015/wordml/symex" xmlns:wpg="http://schemas.microsoft.com/office/word/2010/wordprocessingGroup" xmlns:wpi="http://schemas.microsoft.com/office/word/2010/wordprocessingInk" xmlns:wne="http://schemas.microsoft.com/office/word/2006/wordml" xmlns:wps="http://schemas.microsoft.com/office/word/2010/wordprocessingShape" mc:Ignorable="w14 w15 w16se w16cid w16 w16cex wp14">
   <w:sdt>
     <w:sdtPr>
       <w:id w:val="-1323034803"/>
@@ -46571,7 +47713,7 @@
 </file>
 
 <file path=word/footnotes.xml><?xml version="1.0" encoding="utf-8"?>
-<w:footnotes xmlns:wpc="http://schemas.microsoft.com/office/word/2010/wordprocessingCanvas" xmlns:cx="http://schemas.microsoft.com/office/drawing/2014/chartex" xmlns:cx1="http://schemas.microsoft.com/office/drawing/2015/9/8/chartex" xmlns:cx2="http://schemas.microsoft.com/office/drawing/2015/10/21/chartex" xmlns:cx3="http://schemas.microsoft.com/office/drawing/2016/5/9/chartex" xmlns:cx4="http://schemas.microsoft.com/office/drawing/2016/5/10/chartex" xmlns:cx5="http://schemas.microsoft.com/office/drawing/2016/5/11/chartex" xmlns:cx6="http://schemas.microsoft.com/office/drawing/2016/5/12/chartex" xmlns:cx7="http://schemas.microsoft.com/office/drawing/2016/5/13/chartex" xmlns:cx8="http://schemas.microsoft.com/office/drawing/2016/5/14/chartex" xmlns:mc="http://schemas.openxmlformats.org/markup-compatibility/2006" xmlns:aink="http://schemas.microsoft.com/office/drawing/2016/ink" xmlns:am3d="http://schemas.microsoft.com/office/drawing/2017/model3d" xmlns:o="urn:schemas-microsoft-com:office:office" xmlns:oel="http://schemas.microsoft.com/office/2019/extlst" xmlns:r="http://schemas.openxmlformats.org/officeDocument/2006/relationships" xmlns:m="http://schemas.openxmlformats.org/officeDocument/2006/math" xmlns:v="urn:schemas-microsoft-com:vml" xmlns:wp14="http://schemas.microsoft.com/office/word/2010/wordprocessingDrawing" xmlns:wp="http://schemas.openxmlformats.org/drawingml/2006/wordprocessingDrawing" xmlns:w10="urn:schemas-microsoft-com:office:word" xmlns:w="http://schemas.openxmlformats.org/wordprocessingml/2006/main" xmlns:w14="http://schemas.microsoft.com/office/word/2010/wordml" xmlns:w15="http://schemas.microsoft.com/office/word/2012/wordml" xmlns:w16cex="http://schemas.microsoft.com/office/word/2018/wordml/cex" xmlns:w16cid="http://schemas.microsoft.com/office/word/2016/wordml/cid" xmlns:w16="http://schemas.microsoft.com/office/word/2018/wordml" xmlns:w16sdtdh="http://schemas.microsoft.com/office/word/2020/wordml/sdtdatahash" xmlns:w16se="http://schemas.microsoft.com/office/word/2015/wordml/symex" xmlns:wpg="http://schemas.microsoft.com/office/word/2010/wordprocessingGroup" xmlns:wpi="http://schemas.microsoft.com/office/word/2010/wordprocessingInk" xmlns:wne="http://schemas.microsoft.com/office/word/2006/wordml" xmlns:wps="http://schemas.microsoft.com/office/word/2010/wordprocessingShape" mc:Ignorable="w14 w15 w16se w16cid w16 w16cex w16sdtdh wp14">
+<w:footnotes xmlns:wpc="http://schemas.microsoft.com/office/word/2010/wordprocessingCanvas" xmlns:cx="http://schemas.microsoft.com/office/drawing/2014/chartex" xmlns:cx1="http://schemas.microsoft.com/office/drawing/2015/9/8/chartex" xmlns:cx2="http://schemas.microsoft.com/office/drawing/2015/10/21/chartex" xmlns:cx3="http://schemas.microsoft.com/office/drawing/2016/5/9/chartex" xmlns:cx4="http://schemas.microsoft.com/office/drawing/2016/5/10/chartex" xmlns:cx5="http://schemas.microsoft.com/office/drawing/2016/5/11/chartex" xmlns:cx6="http://schemas.microsoft.com/office/drawing/2016/5/12/chartex" xmlns:cx7="http://schemas.microsoft.com/office/drawing/2016/5/13/chartex" xmlns:cx8="http://schemas.microsoft.com/office/drawing/2016/5/14/chartex" xmlns:mc="http://schemas.openxmlformats.org/markup-compatibility/2006" xmlns:aink="http://schemas.microsoft.com/office/drawing/2016/ink" xmlns:am3d="http://schemas.microsoft.com/office/drawing/2017/model3d" xmlns:o="urn:schemas-microsoft-com:office:office" xmlns:r="http://schemas.openxmlformats.org/officeDocument/2006/relationships" xmlns:m="http://schemas.openxmlformats.org/officeDocument/2006/math" xmlns:v="urn:schemas-microsoft-com:vml" xmlns:wp14="http://schemas.microsoft.com/office/word/2010/wordprocessingDrawing" xmlns:wp="http://schemas.openxmlformats.org/drawingml/2006/wordprocessingDrawing" xmlns:w10="urn:schemas-microsoft-com:office:word" xmlns:w="http://schemas.openxmlformats.org/wordprocessingml/2006/main" xmlns:w14="http://schemas.microsoft.com/office/word/2010/wordml" xmlns:w15="http://schemas.microsoft.com/office/word/2012/wordml" xmlns:w16cex="http://schemas.microsoft.com/office/word/2018/wordml/cex" xmlns:w16cid="http://schemas.microsoft.com/office/word/2016/wordml/cid" xmlns:w16="http://schemas.microsoft.com/office/word/2018/wordml" xmlns:w16se="http://schemas.microsoft.com/office/word/2015/wordml/symex" xmlns:wpg="http://schemas.microsoft.com/office/word/2010/wordprocessingGroup" xmlns:wpi="http://schemas.microsoft.com/office/word/2010/wordprocessingInk" xmlns:wne="http://schemas.microsoft.com/office/word/2006/wordml" xmlns:wps="http://schemas.microsoft.com/office/word/2010/wordprocessingShape" mc:Ignorable="w14 w15 w16se w16cid w16 w16cex wp14">
   <w:footnote w:type="separator" w:id="-1">
     <w:p>
       <w:pPr>
@@ -46596,7 +47738,7 @@
 </file>
 
 <file path=word/numbering.xml><?xml version="1.0" encoding="utf-8"?>
-<w:numbering xmlns:wpc="http://schemas.microsoft.com/office/word/2010/wordprocessingCanvas" xmlns:cx="http://schemas.microsoft.com/office/drawing/2014/chartex" xmlns:cx1="http://schemas.microsoft.com/office/drawing/2015/9/8/chartex" xmlns:cx2="http://schemas.microsoft.com/office/drawing/2015/10/21/chartex" xmlns:cx3="http://schemas.microsoft.com/office/drawing/2016/5/9/chartex" xmlns:cx4="http://schemas.microsoft.com/office/drawing/2016/5/10/chartex" xmlns:cx5="http://schemas.microsoft.com/office/drawing/2016/5/11/chartex" xmlns:cx6="http://schemas.microsoft.com/office/drawing/2016/5/12/chartex" xmlns:cx7="http://schemas.microsoft.com/office/drawing/2016/5/13/chartex" xmlns:cx8="http://schemas.microsoft.com/office/drawing/2016/5/14/chartex" xmlns:mc="http://schemas.openxmlformats.org/markup-compatibility/2006" xmlns:aink="http://schemas.microsoft.com/office/drawing/2016/ink" xmlns:am3d="http://schemas.microsoft.com/office/drawing/2017/model3d" xmlns:o="urn:schemas-microsoft-com:office:office" xmlns:oel="http://schemas.microsoft.com/office/2019/extlst" xmlns:r="http://schemas.openxmlformats.org/officeDocument/2006/relationships" xmlns:m="http://schemas.openxmlformats.org/officeDocument/2006/math" xmlns:v="urn:schemas-microsoft-com:vml" xmlns:wp14="http://schemas.microsoft.com/office/word/2010/wordprocessingDrawing" xmlns:wp="http://schemas.openxmlformats.org/drawingml/2006/wordprocessingDrawing" xmlns:w10="urn:schemas-microsoft-com:office:word" xmlns:w="http://schemas.openxmlformats.org/wordprocessingml/2006/main" xmlns:w14="http://schemas.microsoft.com/office/word/2010/wordml" xmlns:w15="http://schemas.microsoft.com/office/word/2012/wordml" xmlns:w16cex="http://schemas.microsoft.com/office/word/2018/wordml/cex" xmlns:w16cid="http://schemas.microsoft.com/office/word/2016/wordml/cid" xmlns:w16="http://schemas.microsoft.com/office/word/2018/wordml" xmlns:w16sdtdh="http://schemas.microsoft.com/office/word/2020/wordml/sdtdatahash" xmlns:w16se="http://schemas.microsoft.com/office/word/2015/wordml/symex" xmlns:wpg="http://schemas.microsoft.com/office/word/2010/wordprocessingGroup" xmlns:wpi="http://schemas.microsoft.com/office/word/2010/wordprocessingInk" xmlns:wne="http://schemas.microsoft.com/office/word/2006/wordml" xmlns:wps="http://schemas.microsoft.com/office/word/2010/wordprocessingShape" mc:Ignorable="w14 w15 w16se w16cid w16 w16cex w16sdtdh wp14">
+<w:numbering xmlns:wpc="http://schemas.microsoft.com/office/word/2010/wordprocessingCanvas" xmlns:cx="http://schemas.microsoft.com/office/drawing/2014/chartex" xmlns:cx1="http://schemas.microsoft.com/office/drawing/2015/9/8/chartex" xmlns:cx2="http://schemas.microsoft.com/office/drawing/2015/10/21/chartex" xmlns:cx3="http://schemas.microsoft.com/office/drawing/2016/5/9/chartex" xmlns:cx4="http://schemas.microsoft.com/office/drawing/2016/5/10/chartex" xmlns:cx5="http://schemas.microsoft.com/office/drawing/2016/5/11/chartex" xmlns:cx6="http://schemas.microsoft.com/office/drawing/2016/5/12/chartex" xmlns:cx7="http://schemas.microsoft.com/office/drawing/2016/5/13/chartex" xmlns:cx8="http://schemas.microsoft.com/office/drawing/2016/5/14/chartex" xmlns:mc="http://schemas.openxmlformats.org/markup-compatibility/2006" xmlns:aink="http://schemas.microsoft.com/office/drawing/2016/ink" xmlns:am3d="http://schemas.microsoft.com/office/drawing/2017/model3d" xmlns:o="urn:schemas-microsoft-com:office:office" xmlns:r="http://schemas.openxmlformats.org/officeDocument/2006/relationships" xmlns:m="http://schemas.openxmlformats.org/officeDocument/2006/math" xmlns:v="urn:schemas-microsoft-com:vml" xmlns:wp14="http://schemas.microsoft.com/office/word/2010/wordprocessingDrawing" xmlns:wp="http://schemas.openxmlformats.org/drawingml/2006/wordprocessingDrawing" xmlns:w10="urn:schemas-microsoft-com:office:word" xmlns:w="http://schemas.openxmlformats.org/wordprocessingml/2006/main" xmlns:w14="http://schemas.microsoft.com/office/word/2010/wordml" xmlns:w15="http://schemas.microsoft.com/office/word/2012/wordml" xmlns:w16cex="http://schemas.microsoft.com/office/word/2018/wordml/cex" xmlns:w16cid="http://schemas.microsoft.com/office/word/2016/wordml/cid" xmlns:w16="http://schemas.microsoft.com/office/word/2018/wordml" xmlns:w16se="http://schemas.microsoft.com/office/word/2015/wordml/symex" xmlns:wpg="http://schemas.microsoft.com/office/word/2010/wordprocessingGroup" xmlns:wpi="http://schemas.microsoft.com/office/word/2010/wordprocessingInk" xmlns:wne="http://schemas.microsoft.com/office/word/2006/wordml" xmlns:wps="http://schemas.microsoft.com/office/word/2010/wordprocessingShape" mc:Ignorable="w14 w15 w16se w16cid w16 w16cex wp14">
   <w:abstractNum w:abstractNumId="0" w15:restartNumberingAfterBreak="0">
     <w:nsid w:val="05264281"/>
     <w:multiLevelType w:val="multilevel"/>
@@ -49167,77 +50309,77 @@
       </w:pPr>
     </w:lvl>
   </w:abstractNum>
-  <w:num w:numId="1" w16cid:durableId="135152648">
+  <w:num w:numId="1">
     <w:abstractNumId w:val="18"/>
   </w:num>
-  <w:num w:numId="2" w16cid:durableId="1110054299">
+  <w:num w:numId="2">
     <w:abstractNumId w:val="9"/>
   </w:num>
-  <w:num w:numId="3" w16cid:durableId="2127192996">
+  <w:num w:numId="3">
     <w:abstractNumId w:val="8"/>
   </w:num>
-  <w:num w:numId="4" w16cid:durableId="1321082647">
+  <w:num w:numId="4">
     <w:abstractNumId w:val="20"/>
   </w:num>
-  <w:num w:numId="5" w16cid:durableId="210073931">
+  <w:num w:numId="5">
     <w:abstractNumId w:val="0"/>
   </w:num>
-  <w:num w:numId="6" w16cid:durableId="1477793165">
+  <w:num w:numId="6">
     <w:abstractNumId w:val="10"/>
   </w:num>
-  <w:num w:numId="7" w16cid:durableId="258366440">
+  <w:num w:numId="7">
     <w:abstractNumId w:val="5"/>
   </w:num>
-  <w:num w:numId="8" w16cid:durableId="1386414744">
+  <w:num w:numId="8">
     <w:abstractNumId w:val="6"/>
   </w:num>
-  <w:num w:numId="9" w16cid:durableId="843058381">
+  <w:num w:numId="9">
     <w:abstractNumId w:val="11"/>
   </w:num>
-  <w:num w:numId="10" w16cid:durableId="293218312">
+  <w:num w:numId="10">
     <w:abstractNumId w:val="7"/>
   </w:num>
-  <w:num w:numId="11" w16cid:durableId="1242444194">
+  <w:num w:numId="11">
     <w:abstractNumId w:val="3"/>
   </w:num>
-  <w:num w:numId="12" w16cid:durableId="1365590957">
+  <w:num w:numId="12">
     <w:abstractNumId w:val="12"/>
   </w:num>
-  <w:num w:numId="13" w16cid:durableId="1885603816">
+  <w:num w:numId="13">
     <w:abstractNumId w:val="16"/>
   </w:num>
-  <w:num w:numId="14" w16cid:durableId="870070572">
+  <w:num w:numId="14">
     <w:abstractNumId w:val="15"/>
   </w:num>
-  <w:num w:numId="15" w16cid:durableId="308364409">
+  <w:num w:numId="15">
     <w:abstractNumId w:val="19"/>
   </w:num>
-  <w:num w:numId="16" w16cid:durableId="1189756811">
+  <w:num w:numId="16">
     <w:abstractNumId w:val="17"/>
   </w:num>
-  <w:num w:numId="17" w16cid:durableId="780683657">
+  <w:num w:numId="17">
     <w:abstractNumId w:val="13"/>
   </w:num>
-  <w:num w:numId="18" w16cid:durableId="1656760158">
+  <w:num w:numId="18">
     <w:abstractNumId w:val="21"/>
   </w:num>
-  <w:num w:numId="19" w16cid:durableId="1607928897">
+  <w:num w:numId="19">
     <w:abstractNumId w:val="1"/>
   </w:num>
-  <w:num w:numId="20" w16cid:durableId="1869177419">
+  <w:num w:numId="20">
     <w:abstractNumId w:val="2"/>
   </w:num>
-  <w:num w:numId="21" w16cid:durableId="1901553020">
+  <w:num w:numId="21">
     <w:abstractNumId w:val="14"/>
   </w:num>
-  <w:num w:numId="22" w16cid:durableId="1300039785">
+  <w:num w:numId="22">
     <w:abstractNumId w:val="4"/>
   </w:num>
 </w:numbering>
 </file>
 
 <file path=word/styles.xml><?xml version="1.0" encoding="utf-8"?>
-<w:styles xmlns:mc="http://schemas.openxmlformats.org/markup-compatibility/2006" xmlns:r="http://schemas.openxmlformats.org/officeDocument/2006/relationships" xmlns:w="http://schemas.openxmlformats.org/wordprocessingml/2006/main" xmlns:w14="http://schemas.microsoft.com/office/word/2010/wordml" xmlns:w15="http://schemas.microsoft.com/office/word/2012/wordml" xmlns:w16cex="http://schemas.microsoft.com/office/word/2018/wordml/cex" xmlns:w16cid="http://schemas.microsoft.com/office/word/2016/wordml/cid" xmlns:w16="http://schemas.microsoft.com/office/word/2018/wordml" xmlns:w16sdtdh="http://schemas.microsoft.com/office/word/2020/wordml/sdtdatahash" xmlns:w16se="http://schemas.microsoft.com/office/word/2015/wordml/symex" mc:Ignorable="w14 w15 w16se w16cid w16 w16cex w16sdtdh">
+<w:styles xmlns:mc="http://schemas.openxmlformats.org/markup-compatibility/2006" xmlns:r="http://schemas.openxmlformats.org/officeDocument/2006/relationships" xmlns:w="http://schemas.openxmlformats.org/wordprocessingml/2006/main" xmlns:w14="http://schemas.microsoft.com/office/word/2010/wordml" xmlns:w15="http://schemas.microsoft.com/office/word/2012/wordml" xmlns:w16cex="http://schemas.microsoft.com/office/word/2018/wordml/cex" xmlns:w16cid="http://schemas.microsoft.com/office/word/2016/wordml/cid" xmlns:w16="http://schemas.microsoft.com/office/word/2018/wordml" xmlns:w16se="http://schemas.microsoft.com/office/word/2015/wordml/symex" mc:Ignorable="w14 w15 w16se w16cid w16 w16cex">
   <w:docDefaults>
     <w:rPrDefault>
       <w:rPr>
@@ -50291,7 +51433,7 @@
 </file>
 
 <file path=customXml/itemProps2.xml><?xml version="1.0" encoding="utf-8"?>
-<ds:datastoreItem xmlns:ds="http://schemas.openxmlformats.org/officeDocument/2006/customXml" ds:itemID="{28DEFC18-6C15-44D1-B4C5-38425A27122E}">
+<ds:datastoreItem xmlns:ds="http://schemas.openxmlformats.org/officeDocument/2006/customXml" ds:itemID="{13D030B9-1E94-4189-8172-B4321B1FD7C9}">
   <ds:schemaRefs>
     <ds:schemaRef ds:uri="http://schemas.openxmlformats.org/officeDocument/2006/bibliography"/>
   </ds:schemaRefs>

</xml_diff>

<commit_message>
Update SDD (Class diagram)
</commit_message>
<xml_diff>
--- a/dokumen/SDD Kelompok 1_DSE-B.docx
+++ b/dokumen/SDD Kelompok 1_DSE-B.docx
@@ -245,7 +245,7 @@
                   </wp:anchor>
                 </w:drawing>
               </mc:Choice>
-              <mc:Fallback xmlns:w16sdtdh="http://schemas.microsoft.com/office/word/2020/wordml/sdtdatahash" xmlns:oel="http://schemas.microsoft.com/office/2019/extlst">
+              <mc:Fallback xmlns:oel="http://schemas.microsoft.com/office/2019/extlst" xmlns:w16sdtdh="http://schemas.microsoft.com/office/word/2020/wordml/sdtdatahash">
                 <w:pict>
                   <v:rect w14:anchorId="15DC611C" id="Rectangle 16" o:spid="_x0000_s1026" style="position:absolute;left:0;text-align:left;margin-left:0;margin-top:0;width:422.3pt;height:760.1pt;z-index:251659264;visibility:visible;mso-wrap-style:square;mso-width-percent:690;mso-height-percent:960;mso-left-percent:20;mso-top-percent:20;mso-wrap-distance-left:9pt;mso-wrap-distance-top:0;mso-wrap-distance-right:9pt;mso-wrap-distance-bottom:0;mso-position-horizontal-relative:page;mso-position-vertical-relative:page;mso-width-percent:690;mso-height-percent:960;mso-left-percent:20;mso-top-percent:20;mso-width-relative:page;mso-height-relative:page;v-text-anchor:middle" o:gfxdata="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" fillcolor="#4472c4 [3204]" stroked="f">
                     <v:textbox inset="21.6pt,1in,21.6pt">
@@ -497,7 +497,6 @@
                                         <w:color w:val="FFFFFF" w:themeColor="background1"/>
                                       </w:rPr>
                                     </w:pPr>
-                                    <w:proofErr w:type="spellStart"/>
                                     <w:r>
                                       <w:rPr>
                                         <w:rFonts w:ascii="Arial" w:hAnsi="Arial" w:cs="Arial"/>
@@ -505,117 +504,7 @@
                                         <w:sz w:val="20"/>
                                         <w:szCs w:val="20"/>
                                       </w:rPr>
-                                      <w:t>Kelompok</w:t>
-                                    </w:r>
-                                    <w:proofErr w:type="spellEnd"/>
-                                    <w:r>
-                                      <w:rPr>
-                                        <w:rFonts w:ascii="Arial" w:hAnsi="Arial" w:cs="Arial"/>
-                                        <w:color w:val="FFFFFF" w:themeColor="background1"/>
-                                        <w:sz w:val="20"/>
-                                        <w:szCs w:val="20"/>
-                                      </w:rPr>
-                                      <w:t xml:space="preserve"> 1       </w:t>
-                                    </w:r>
-                                    <w:proofErr w:type="spellStart"/>
-                                    <w:r>
-                                      <w:rPr>
-                                        <w:rFonts w:ascii="Arial" w:hAnsi="Arial" w:cs="Arial"/>
-                                        <w:color w:val="FFFFFF" w:themeColor="background1"/>
-                                        <w:sz w:val="20"/>
-                                        <w:szCs w:val="20"/>
-                                      </w:rPr>
-                                      <w:t>Ferdian</w:t>
-                                    </w:r>
-                                    <w:proofErr w:type="spellEnd"/>
-                                    <w:r>
-                                      <w:rPr>
-                                        <w:rFonts w:ascii="Arial" w:hAnsi="Arial" w:cs="Arial"/>
-                                        <w:color w:val="FFFFFF" w:themeColor="background1"/>
-                                        <w:sz w:val="20"/>
-                                        <w:szCs w:val="20"/>
-                                      </w:rPr>
-                                      <w:t xml:space="preserve"> </w:t>
-                                    </w:r>
-                                    <w:proofErr w:type="spellStart"/>
-                                    <w:r>
-                                      <w:rPr>
-                                        <w:rFonts w:ascii="Arial" w:hAnsi="Arial" w:cs="Arial"/>
-                                        <w:color w:val="FFFFFF" w:themeColor="background1"/>
-                                        <w:sz w:val="20"/>
-                                        <w:szCs w:val="20"/>
-                                      </w:rPr>
-                                      <w:t>Afza</w:t>
-                                    </w:r>
-                                    <w:proofErr w:type="spellEnd"/>
-                                    <w:r>
-                                      <w:rPr>
-                                        <w:rFonts w:ascii="Arial" w:hAnsi="Arial" w:cs="Arial"/>
-                                        <w:color w:val="FFFFFF" w:themeColor="background1"/>
-                                        <w:sz w:val="20"/>
-                                        <w:szCs w:val="20"/>
-                                      </w:rPr>
-                                      <w:t xml:space="preserve"> </w:t>
-                                    </w:r>
-                                    <w:proofErr w:type="spellStart"/>
-                                    <w:r>
-                                      <w:rPr>
-                                        <w:rFonts w:ascii="Arial" w:hAnsi="Arial" w:cs="Arial"/>
-                                        <w:color w:val="FFFFFF" w:themeColor="background1"/>
-                                        <w:sz w:val="20"/>
-                                        <w:szCs w:val="20"/>
-                                      </w:rPr>
-                                      <w:t>Hidayat</w:t>
-                                    </w:r>
-                                    <w:proofErr w:type="spellEnd"/>
-                                    <w:r>
-                                      <w:rPr>
-                                        <w:rFonts w:ascii="Arial" w:hAnsi="Arial" w:cs="Arial"/>
-                                        <w:color w:val="FFFFFF" w:themeColor="background1"/>
-                                        <w:sz w:val="20"/>
-                                        <w:szCs w:val="20"/>
-                                      </w:rPr>
-                                      <w:t xml:space="preserve"> 3411211051                 Ditto Ridhwan Wibowo 3411211055        Ahmad </w:t>
-                                    </w:r>
-                                    <w:proofErr w:type="spellStart"/>
-                                    <w:r>
-                                      <w:rPr>
-                                        <w:rFonts w:ascii="Arial" w:hAnsi="Arial" w:cs="Arial"/>
-                                        <w:color w:val="FFFFFF" w:themeColor="background1"/>
-                                        <w:sz w:val="20"/>
-                                        <w:szCs w:val="20"/>
-                                      </w:rPr>
-                                      <w:t>Badar</w:t>
-                                    </w:r>
-                                    <w:proofErr w:type="spellEnd"/>
-                                    <w:r>
-                                      <w:rPr>
-                                        <w:rFonts w:ascii="Arial" w:hAnsi="Arial" w:cs="Arial"/>
-                                        <w:color w:val="FFFFFF" w:themeColor="background1"/>
-                                        <w:sz w:val="20"/>
-                                        <w:szCs w:val="20"/>
-                                      </w:rPr>
-                                      <w:t xml:space="preserve"> 3411211061             Farhan Andhika </w:t>
-                                    </w:r>
-                                    <w:proofErr w:type="spellStart"/>
-                                    <w:r>
-                                      <w:rPr>
-                                        <w:rFonts w:ascii="Arial" w:hAnsi="Arial" w:cs="Arial"/>
-                                        <w:color w:val="FFFFFF" w:themeColor="background1"/>
-                                        <w:sz w:val="20"/>
-                                        <w:szCs w:val="20"/>
-                                      </w:rPr>
-                                      <w:t>Hardhiyanto</w:t>
-                                    </w:r>
-                                    <w:proofErr w:type="spellEnd"/>
-                                    <w:r>
-                                      <w:rPr>
-                                        <w:rFonts w:ascii="Arial" w:hAnsi="Arial" w:cs="Arial"/>
-                                        <w:color w:val="FFFFFF" w:themeColor="background1"/>
-                                        <w:sz w:val="20"/>
-                                        <w:szCs w:val="20"/>
-                                      </w:rPr>
-                                      <w:t xml:space="preserve"> 3411211068</w:t>
+                                      <w:t>Kelompok 1       Ferdian Afza Hidayat 3411211051                 Ditto Ridhwan Wibowo 3411211055        Ahmad Badar 3411211061             Farhan Andhika Hardhiyanto 3411211068</w:t>
                                     </w:r>
                                   </w:p>
                                 </w:sdtContent>
@@ -640,7 +529,7 @@
                   </wp:anchor>
                 </w:drawing>
               </mc:Choice>
-              <mc:Fallback xmlns:w16sdtdh="http://schemas.microsoft.com/office/word/2020/wordml/sdtdatahash" xmlns:oel="http://schemas.microsoft.com/office/2019/extlst">
+              <mc:Fallback xmlns:oel="http://schemas.microsoft.com/office/2019/extlst" xmlns:w16sdtdh="http://schemas.microsoft.com/office/word/2020/wordml/sdtdatahash">
                 <w:pict>
                   <v:rect w14:anchorId="2DD258A7" id="Rectangle 472" o:spid="_x0000_s1027" style="position:absolute;left:0;text-align:left;margin-left:0;margin-top:0;width:148.1pt;height:760.3pt;z-index:251660288;visibility:visible;mso-wrap-style:square;mso-width-percent:242;mso-height-percent:960;mso-left-percent:730;mso-wrap-distance-left:9pt;mso-wrap-distance-top:0;mso-wrap-distance-right:9pt;mso-wrap-distance-bottom:0;mso-position-horizontal-relative:page;mso-position-vertical:center;mso-position-vertical-relative:page;mso-width-percent:242;mso-height-percent:960;mso-left-percent:730;mso-width-relative:page;mso-height-relative:page;v-text-anchor:middle" o:gfxdata="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" fillcolor="#44546a [3215]" stroked="f" strokeweight="1pt">
                     <v:textbox inset="14.4pt,,14.4pt">
@@ -18191,7 +18080,6 @@
         <w:keepNext/>
         <w:jc w:val="center"/>
       </w:pPr>
-      <w:bookmarkStart w:id="11" w:name="_GoBack"/>
       <w:r>
         <w:rPr>
           <w:noProof/>
@@ -18238,7 +18126,6 @@
           </wp:inline>
         </w:drawing>
       </w:r>
-      <w:bookmarkEnd w:id="11"/>
     </w:p>
     <w:p>
       <w:pPr>
@@ -18248,27 +18135,14 @@
       <w:r>
         <w:t xml:space="preserve">Gambar </w:t>
       </w:r>
-      <w:r>
-        <w:fldChar w:fldCharType="begin"/>
-      </w:r>
-      <w:r>
-        <w:instrText xml:space="preserve"> SEQ Gambar \* ARABIC </w:instrText>
-      </w:r>
-      <w:r>
-        <w:fldChar w:fldCharType="separate"/>
-      </w:r>
-      <w:r>
-        <w:rPr>
-          <w:noProof/>
-        </w:rPr>
-        <w:t>1</w:t>
-      </w:r>
-      <w:r>
-        <w:rPr>
-          <w:noProof/>
-        </w:rPr>
-        <w:fldChar w:fldCharType="end"/>
-      </w:r>
+      <w:fldSimple w:instr=" SEQ Gambar \* ARABIC ">
+        <w:r>
+          <w:rPr>
+            <w:noProof/>
+          </w:rPr>
+          <w:t>1</w:t>
+        </w:r>
+      </w:fldSimple>
       <w:r>
         <w:rPr>
           <w:lang w:val="id-ID"/>
@@ -18285,7 +18159,7 @@
           <w:bCs/>
         </w:rPr>
       </w:pPr>
-      <w:bookmarkStart w:id="12" w:name="_Toc154072562"/>
+      <w:bookmarkStart w:id="11" w:name="_Toc154072562"/>
       <w:r>
         <w:rPr>
           <w:b/>
@@ -18300,7 +18174,7 @@
         </w:rPr>
         <w:t xml:space="preserve"> Scenario</w:t>
       </w:r>
-      <w:bookmarkEnd w:id="12"/>
+      <w:bookmarkEnd w:id="11"/>
     </w:p>
     <w:p>
       <w:pPr>
@@ -19531,6 +19405,8 @@
       <w:pPr>
         <w:jc w:val="both"/>
       </w:pPr>
+      <w:bookmarkStart w:id="12" w:name="_GoBack"/>
+      <w:bookmarkEnd w:id="12"/>
     </w:p>
     <w:p>
       <w:pPr>
@@ -19561,10 +19437,10 @@
           <w:noProof/>
         </w:rPr>
         <w:drawing>
-          <wp:inline distT="0" distB="0" distL="0" distR="0" wp14:anchorId="6CCCEE46" wp14:editId="372417E3">
-            <wp:extent cx="3024168" cy="3371850"/>
-            <wp:effectExtent l="0" t="0" r="5080" b="0"/>
-            <wp:docPr id="566979473" name="Picture 2"/>
+          <wp:inline distT="0" distB="0" distL="0" distR="0" wp14:anchorId="77AFE7FE" wp14:editId="299463BE">
+            <wp:extent cx="5943600" cy="3020695"/>
+            <wp:effectExtent l="0" t="0" r="0" b="8255"/>
+            <wp:docPr id="1" name="Picture 1"/>
             <wp:cNvGraphicFramePr>
               <a:graphicFrameLocks xmlns:a="http://schemas.openxmlformats.org/drawingml/2006/main" noChangeAspect="1"/>
             </wp:cNvGraphicFramePr>
@@ -19572,10 +19448,8 @@
               <a:graphicData uri="http://schemas.openxmlformats.org/drawingml/2006/picture">
                 <pic:pic xmlns:pic="http://schemas.openxmlformats.org/drawingml/2006/picture">
                   <pic:nvPicPr>
-                    <pic:cNvPr id="0" name="Picture 2"/>
-                    <pic:cNvPicPr>
-                      <a:picLocks noChangeAspect="1" noChangeArrowheads="1"/>
-                    </pic:cNvPicPr>
+                    <pic:cNvPr id="1" name="Skema Diagram.jpg"/>
+                    <pic:cNvPicPr/>
                   </pic:nvPicPr>
                   <pic:blipFill>
                     <a:blip r:embed="rId11">
@@ -19585,23 +19459,18 @@
                         </a:ext>
                       </a:extLst>
                     </a:blip>
-                    <a:srcRect/>
                     <a:stretch>
                       <a:fillRect/>
                     </a:stretch>
                   </pic:blipFill>
-                  <pic:spPr bwMode="auto">
+                  <pic:spPr>
                     <a:xfrm>
                       <a:off x="0" y="0"/>
-                      <a:ext cx="3049729" cy="3400349"/>
+                      <a:ext cx="5943600" cy="3020695"/>
                     </a:xfrm>
                     <a:prstGeom prst="rect">
                       <a:avLst/>
                     </a:prstGeom>
-                    <a:noFill/>
-                    <a:ln>
-                      <a:noFill/>
-                    </a:ln>
                   </pic:spPr>
                 </pic:pic>
               </a:graphicData>
@@ -19618,27 +19487,14 @@
       <w:r>
         <w:t xml:space="preserve">Gambar </w:t>
       </w:r>
-      <w:r>
-        <w:fldChar w:fldCharType="begin"/>
-      </w:r>
-      <w:r>
-        <w:instrText xml:space="preserve"> SEQ Gambar \* ARABIC </w:instrText>
-      </w:r>
-      <w:r>
-        <w:fldChar w:fldCharType="separate"/>
-      </w:r>
-      <w:r>
-        <w:rPr>
-          <w:noProof/>
-        </w:rPr>
-        <w:t>2</w:t>
-      </w:r>
-      <w:r>
-        <w:rPr>
-          <w:noProof/>
-        </w:rPr>
-        <w:fldChar w:fldCharType="end"/>
-      </w:r>
+      <w:fldSimple w:instr=" SEQ Gambar \* ARABIC ">
+        <w:r>
+          <w:rPr>
+            <w:noProof/>
+          </w:rPr>
+          <w:t>2</w:t>
+        </w:r>
+      </w:fldSimple>
       <w:r>
         <w:rPr>
           <w:lang w:val="id-ID"/>
@@ -19749,27 +19605,14 @@
       <w:r>
         <w:t xml:space="preserve">Gambar </w:t>
       </w:r>
-      <w:r>
-        <w:fldChar w:fldCharType="begin"/>
-      </w:r>
-      <w:r>
-        <w:instrText xml:space="preserve"> SEQ Gambar \* ARABIC </w:instrText>
-      </w:r>
-      <w:r>
-        <w:fldChar w:fldCharType="separate"/>
-      </w:r>
-      <w:r>
-        <w:rPr>
-          <w:noProof/>
-        </w:rPr>
-        <w:t>3</w:t>
-      </w:r>
-      <w:r>
-        <w:rPr>
-          <w:noProof/>
-        </w:rPr>
-        <w:fldChar w:fldCharType="end"/>
-      </w:r>
+      <w:fldSimple w:instr=" SEQ Gambar \* ARABIC ">
+        <w:r>
+          <w:rPr>
+            <w:noProof/>
+          </w:rPr>
+          <w:t>3</w:t>
+        </w:r>
+      </w:fldSimple>
       <w:r>
         <w:rPr>
           <w:lang w:val="id-ID"/>
@@ -19860,27 +19703,14 @@
       <w:r>
         <w:t xml:space="preserve">Gambar </w:t>
       </w:r>
-      <w:r>
-        <w:fldChar w:fldCharType="begin"/>
-      </w:r>
-      <w:r>
-        <w:instrText xml:space="preserve"> SEQ Gambar \* ARABIC </w:instrText>
-      </w:r>
-      <w:r>
-        <w:fldChar w:fldCharType="separate"/>
-      </w:r>
-      <w:r>
-        <w:rPr>
-          <w:noProof/>
-        </w:rPr>
-        <w:t>4</w:t>
-      </w:r>
-      <w:r>
-        <w:rPr>
-          <w:noProof/>
-        </w:rPr>
-        <w:fldChar w:fldCharType="end"/>
-      </w:r>
+      <w:fldSimple w:instr=" SEQ Gambar \* ARABIC ">
+        <w:r>
+          <w:rPr>
+            <w:noProof/>
+          </w:rPr>
+          <w:t>4</w:t>
+        </w:r>
+      </w:fldSimple>
       <w:r>
         <w:rPr>
           <w:lang w:val="id-ID"/>
@@ -19960,27 +19790,14 @@
       <w:r>
         <w:t xml:space="preserve">Gambar </w:t>
       </w:r>
-      <w:r>
-        <w:fldChar w:fldCharType="begin"/>
-      </w:r>
-      <w:r>
-        <w:instrText xml:space="preserve"> SEQ Gambar \* ARABIC </w:instrText>
-      </w:r>
-      <w:r>
-        <w:fldChar w:fldCharType="separate"/>
-      </w:r>
-      <w:r>
-        <w:rPr>
-          <w:noProof/>
-        </w:rPr>
-        <w:t>5</w:t>
-      </w:r>
-      <w:r>
-        <w:rPr>
-          <w:noProof/>
-        </w:rPr>
-        <w:fldChar w:fldCharType="end"/>
-      </w:r>
+      <w:fldSimple w:instr=" SEQ Gambar \* ARABIC ">
+        <w:r>
+          <w:rPr>
+            <w:noProof/>
+          </w:rPr>
+          <w:t>5</w:t>
+        </w:r>
+      </w:fldSimple>
       <w:r>
         <w:rPr>
           <w:lang w:val="id-ID"/>
@@ -20059,27 +19876,14 @@
       <w:r>
         <w:t xml:space="preserve">Gambar </w:t>
       </w:r>
-      <w:r>
-        <w:fldChar w:fldCharType="begin"/>
-      </w:r>
-      <w:r>
-        <w:instrText xml:space="preserve"> SEQ Gambar \* ARABIC </w:instrText>
-      </w:r>
-      <w:r>
-        <w:fldChar w:fldCharType="separate"/>
-      </w:r>
-      <w:r>
-        <w:rPr>
-          <w:noProof/>
-        </w:rPr>
-        <w:t>6</w:t>
-      </w:r>
-      <w:r>
-        <w:rPr>
-          <w:noProof/>
-        </w:rPr>
-        <w:fldChar w:fldCharType="end"/>
-      </w:r>
+      <w:fldSimple w:instr=" SEQ Gambar \* ARABIC ">
+        <w:r>
+          <w:rPr>
+            <w:noProof/>
+          </w:rPr>
+          <w:t>6</w:t>
+        </w:r>
+      </w:fldSimple>
       <w:r>
         <w:rPr>
           <w:lang w:val="id-ID"/>
@@ -20159,27 +19963,14 @@
       <w:r>
         <w:t xml:space="preserve">Gambar </w:t>
       </w:r>
-      <w:r>
-        <w:fldChar w:fldCharType="begin"/>
-      </w:r>
-      <w:r>
-        <w:instrText xml:space="preserve"> SEQ Gambar \* ARABIC </w:instrText>
-      </w:r>
-      <w:r>
-        <w:fldChar w:fldCharType="separate"/>
-      </w:r>
-      <w:r>
-        <w:rPr>
-          <w:noProof/>
-        </w:rPr>
-        <w:t>7</w:t>
-      </w:r>
-      <w:r>
-        <w:rPr>
-          <w:noProof/>
-        </w:rPr>
-        <w:fldChar w:fldCharType="end"/>
-      </w:r>
+      <w:fldSimple w:instr=" SEQ Gambar \* ARABIC ">
+        <w:r>
+          <w:rPr>
+            <w:noProof/>
+          </w:rPr>
+          <w:t>7</w:t>
+        </w:r>
+      </w:fldSimple>
       <w:r>
         <w:rPr>
           <w:lang w:val="id-ID"/>
@@ -20281,27 +20072,14 @@
       <w:r>
         <w:t xml:space="preserve">Gambar </w:t>
       </w:r>
-      <w:r>
-        <w:fldChar w:fldCharType="begin"/>
-      </w:r>
-      <w:r>
-        <w:instrText xml:space="preserve"> SEQ Gambar \* ARABIC </w:instrText>
-      </w:r>
-      <w:r>
-        <w:fldChar w:fldCharType="separate"/>
-      </w:r>
-      <w:r>
-        <w:rPr>
-          <w:noProof/>
-        </w:rPr>
-        <w:t>8</w:t>
-      </w:r>
-      <w:r>
-        <w:rPr>
-          <w:noProof/>
-        </w:rPr>
-        <w:fldChar w:fldCharType="end"/>
-      </w:r>
+      <w:fldSimple w:instr=" SEQ Gambar \* ARABIC ">
+        <w:r>
+          <w:rPr>
+            <w:noProof/>
+          </w:rPr>
+          <w:t>8</w:t>
+        </w:r>
+      </w:fldSimple>
       <w:r>
         <w:rPr>
           <w:lang w:val="id-ID"/>
@@ -20396,27 +20174,14 @@
       <w:r>
         <w:t xml:space="preserve">Gambar </w:t>
       </w:r>
-      <w:r>
-        <w:fldChar w:fldCharType="begin"/>
-      </w:r>
-      <w:r>
-        <w:instrText xml:space="preserve"> SEQ Gambar \* ARABIC </w:instrText>
-      </w:r>
-      <w:r>
-        <w:fldChar w:fldCharType="separate"/>
-      </w:r>
-      <w:r>
-        <w:rPr>
-          <w:noProof/>
-        </w:rPr>
-        <w:t>9</w:t>
-      </w:r>
-      <w:r>
-        <w:rPr>
-          <w:noProof/>
-        </w:rPr>
-        <w:fldChar w:fldCharType="end"/>
-      </w:r>
+      <w:fldSimple w:instr=" SEQ Gambar \* ARABIC ">
+        <w:r>
+          <w:rPr>
+            <w:noProof/>
+          </w:rPr>
+          <w:t>9</w:t>
+        </w:r>
+      </w:fldSimple>
       <w:r>
         <w:rPr>
           <w:lang w:val="id-ID"/>
@@ -20509,27 +20274,14 @@
       <w:r>
         <w:t xml:space="preserve">Gambar </w:t>
       </w:r>
-      <w:r>
-        <w:fldChar w:fldCharType="begin"/>
-      </w:r>
-      <w:r>
-        <w:instrText xml:space="preserve"> SEQ Gambar \* ARABIC </w:instrText>
-      </w:r>
-      <w:r>
-        <w:fldChar w:fldCharType="separate"/>
-      </w:r>
-      <w:r>
-        <w:rPr>
-          <w:noProof/>
-        </w:rPr>
-        <w:t>10</w:t>
-      </w:r>
-      <w:r>
-        <w:rPr>
-          <w:noProof/>
-        </w:rPr>
-        <w:fldChar w:fldCharType="end"/>
-      </w:r>
+      <w:fldSimple w:instr=" SEQ Gambar \* ARABIC ">
+        <w:r>
+          <w:rPr>
+            <w:noProof/>
+          </w:rPr>
+          <w:t>10</w:t>
+        </w:r>
+      </w:fldSimple>
       <w:r>
         <w:rPr>
           <w:lang w:val="id-ID"/>
@@ -22585,27 +22337,14 @@
       <w:r>
         <w:t xml:space="preserve">Gambar </w:t>
       </w:r>
-      <w:r>
-        <w:fldChar w:fldCharType="begin"/>
-      </w:r>
-      <w:r>
-        <w:instrText xml:space="preserve"> SEQ Gambar \* ARABIC </w:instrText>
-      </w:r>
-      <w:r>
-        <w:fldChar w:fldCharType="separate"/>
-      </w:r>
-      <w:r>
-        <w:rPr>
-          <w:noProof/>
-        </w:rPr>
-        <w:t>11</w:t>
-      </w:r>
-      <w:r>
-        <w:rPr>
-          <w:noProof/>
-        </w:rPr>
-        <w:fldChar w:fldCharType="end"/>
-      </w:r>
+      <w:fldSimple w:instr=" SEQ Gambar \* ARABIC ">
+        <w:r>
+          <w:rPr>
+            <w:noProof/>
+          </w:rPr>
+          <w:t>11</w:t>
+        </w:r>
+      </w:fldSimple>
       <w:r>
         <w:rPr>
           <w:lang w:val="id-ID"/>
@@ -23542,27 +23281,14 @@
       <w:r>
         <w:t xml:space="preserve">Gambar </w:t>
       </w:r>
-      <w:r>
-        <w:fldChar w:fldCharType="begin"/>
-      </w:r>
-      <w:r>
-        <w:instrText xml:space="preserve"> SEQ Gambar \* ARABIC </w:instrText>
-      </w:r>
-      <w:r>
-        <w:fldChar w:fldCharType="separate"/>
-      </w:r>
-      <w:r>
-        <w:rPr>
-          <w:noProof/>
-        </w:rPr>
-        <w:t>12</w:t>
-      </w:r>
-      <w:r>
-        <w:rPr>
-          <w:noProof/>
-        </w:rPr>
-        <w:fldChar w:fldCharType="end"/>
-      </w:r>
+      <w:fldSimple w:instr=" SEQ Gambar \* ARABIC ">
+        <w:r>
+          <w:rPr>
+            <w:noProof/>
+          </w:rPr>
+          <w:t>12</w:t>
+        </w:r>
+      </w:fldSimple>
       <w:r>
         <w:rPr>
           <w:lang w:val="id-ID"/>
@@ -23634,27 +23360,14 @@
       <w:r>
         <w:t xml:space="preserve">Gambar </w:t>
       </w:r>
-      <w:r>
-        <w:fldChar w:fldCharType="begin"/>
-      </w:r>
-      <w:r>
-        <w:instrText xml:space="preserve"> SEQ Gambar \* ARABIC </w:instrText>
-      </w:r>
-      <w:r>
-        <w:fldChar w:fldCharType="separate"/>
-      </w:r>
-      <w:r>
-        <w:rPr>
-          <w:noProof/>
-        </w:rPr>
-        <w:t>13</w:t>
-      </w:r>
-      <w:r>
-        <w:rPr>
-          <w:noProof/>
-        </w:rPr>
-        <w:fldChar w:fldCharType="end"/>
-      </w:r>
+      <w:fldSimple w:instr=" SEQ Gambar \* ARABIC ">
+        <w:r>
+          <w:rPr>
+            <w:noProof/>
+          </w:rPr>
+          <w:t>13</w:t>
+        </w:r>
+      </w:fldSimple>
       <w:r>
         <w:rPr>
           <w:lang w:val="id-ID"/>
@@ -23727,27 +23440,14 @@
       <w:r>
         <w:t xml:space="preserve">Gambar </w:t>
       </w:r>
-      <w:r>
-        <w:fldChar w:fldCharType="begin"/>
-      </w:r>
-      <w:r>
-        <w:instrText xml:space="preserve"> SEQ Gambar \* ARABIC </w:instrText>
-      </w:r>
-      <w:r>
-        <w:fldChar w:fldCharType="separate"/>
-      </w:r>
-      <w:r>
-        <w:rPr>
-          <w:noProof/>
-        </w:rPr>
-        <w:t>14</w:t>
-      </w:r>
-      <w:r>
-        <w:rPr>
-          <w:noProof/>
-        </w:rPr>
-        <w:fldChar w:fldCharType="end"/>
-      </w:r>
+      <w:fldSimple w:instr=" SEQ Gambar \* ARABIC ">
+        <w:r>
+          <w:rPr>
+            <w:noProof/>
+          </w:rPr>
+          <w:t>14</w:t>
+        </w:r>
+      </w:fldSimple>
       <w:r>
         <w:rPr>
           <w:lang w:val="id-ID"/>
@@ -23819,27 +23519,14 @@
       <w:r>
         <w:t xml:space="preserve">Gambar </w:t>
       </w:r>
-      <w:r>
-        <w:fldChar w:fldCharType="begin"/>
-      </w:r>
-      <w:r>
-        <w:instrText xml:space="preserve"> SEQ Gambar \* ARABIC </w:instrText>
-      </w:r>
-      <w:r>
-        <w:fldChar w:fldCharType="separate"/>
-      </w:r>
-      <w:r>
-        <w:rPr>
-          <w:noProof/>
-        </w:rPr>
-        <w:t>15</w:t>
-      </w:r>
-      <w:r>
-        <w:rPr>
-          <w:noProof/>
-        </w:rPr>
-        <w:fldChar w:fldCharType="end"/>
-      </w:r>
+      <w:fldSimple w:instr=" SEQ Gambar \* ARABIC ">
+        <w:r>
+          <w:rPr>
+            <w:noProof/>
+          </w:rPr>
+          <w:t>15</w:t>
+        </w:r>
+      </w:fldSimple>
       <w:r>
         <w:rPr>
           <w:lang w:val="id-ID"/>
@@ -23905,27 +23592,14 @@
       <w:r>
         <w:t xml:space="preserve">Gambar </w:t>
       </w:r>
-      <w:r>
-        <w:fldChar w:fldCharType="begin"/>
-      </w:r>
-      <w:r>
-        <w:instrText xml:space="preserve"> SEQ Gambar \* ARABIC </w:instrText>
-      </w:r>
-      <w:r>
-        <w:fldChar w:fldCharType="separate"/>
-      </w:r>
-      <w:r>
-        <w:rPr>
-          <w:noProof/>
-        </w:rPr>
-        <w:t>16</w:t>
-      </w:r>
-      <w:r>
-        <w:rPr>
-          <w:noProof/>
-        </w:rPr>
-        <w:fldChar w:fldCharType="end"/>
-      </w:r>
+      <w:fldSimple w:instr=" SEQ Gambar \* ARABIC ">
+        <w:r>
+          <w:rPr>
+            <w:noProof/>
+          </w:rPr>
+          <w:t>16</w:t>
+        </w:r>
+      </w:fldSimple>
       <w:r>
         <w:rPr>
           <w:lang w:val="id-ID"/>
@@ -23989,27 +23663,14 @@
       <w:r>
         <w:t xml:space="preserve">Gambar </w:t>
       </w:r>
-      <w:r>
-        <w:fldChar w:fldCharType="begin"/>
-      </w:r>
-      <w:r>
-        <w:instrText xml:space="preserve"> SEQ Gambar \* ARABIC </w:instrText>
-      </w:r>
-      <w:r>
-        <w:fldChar w:fldCharType="separate"/>
-      </w:r>
-      <w:r>
-        <w:rPr>
-          <w:noProof/>
-        </w:rPr>
-        <w:t>17</w:t>
-      </w:r>
-      <w:r>
-        <w:rPr>
-          <w:noProof/>
-        </w:rPr>
-        <w:fldChar w:fldCharType="end"/>
-      </w:r>
+      <w:fldSimple w:instr=" SEQ Gambar \* ARABIC ">
+        <w:r>
+          <w:rPr>
+            <w:noProof/>
+          </w:rPr>
+          <w:t>17</w:t>
+        </w:r>
+      </w:fldSimple>
       <w:r>
         <w:rPr>
           <w:lang w:val="id-ID"/>
@@ -24080,27 +23741,14 @@
       <w:r>
         <w:t xml:space="preserve">Gambar </w:t>
       </w:r>
-      <w:r>
-        <w:fldChar w:fldCharType="begin"/>
-      </w:r>
-      <w:r>
-        <w:instrText xml:space="preserve"> SEQ Gambar \* ARABIC </w:instrText>
-      </w:r>
-      <w:r>
-        <w:fldChar w:fldCharType="separate"/>
-      </w:r>
-      <w:r>
-        <w:rPr>
-          <w:noProof/>
-        </w:rPr>
-        <w:t>18</w:t>
-      </w:r>
-      <w:r>
-        <w:rPr>
-          <w:noProof/>
-        </w:rPr>
-        <w:fldChar w:fldCharType="end"/>
-      </w:r>
+      <w:fldSimple w:instr=" SEQ Gambar \* ARABIC ">
+        <w:r>
+          <w:rPr>
+            <w:noProof/>
+          </w:rPr>
+          <w:t>18</w:t>
+        </w:r>
+      </w:fldSimple>
       <w:r>
         <w:rPr>
           <w:lang w:val="id-ID"/>
@@ -51433,7 +51081,7 @@
 </file>
 
 <file path=customXml/itemProps2.xml><?xml version="1.0" encoding="utf-8"?>
-<ds:datastoreItem xmlns:ds="http://schemas.openxmlformats.org/officeDocument/2006/customXml" ds:itemID="{13D030B9-1E94-4189-8172-B4321B1FD7C9}">
+<ds:datastoreItem xmlns:ds="http://schemas.openxmlformats.org/officeDocument/2006/customXml" ds:itemID="{07B12970-FB89-4F12-8B34-3D05B2214A93}">
   <ds:schemaRefs>
     <ds:schemaRef ds:uri="http://schemas.openxmlformats.org/officeDocument/2006/bibliography"/>
   </ds:schemaRefs>

</xml_diff>

<commit_message>
Update SDD (Activity diagram)
</commit_message>
<xml_diff>
--- a/dokumen/SDD Kelompok 1_DSE-B.docx
+++ b/dokumen/SDD Kelompok 1_DSE-B.docx
@@ -245,7 +245,7 @@
                   </wp:anchor>
                 </w:drawing>
               </mc:Choice>
-              <mc:Fallback xmlns:oel="http://schemas.microsoft.com/office/2019/extlst" xmlns:w16sdtdh="http://schemas.microsoft.com/office/word/2020/wordml/sdtdatahash">
+              <mc:Fallback xmlns:w16sdtdh="http://schemas.microsoft.com/office/word/2020/wordml/sdtdatahash" xmlns:oel="http://schemas.microsoft.com/office/2019/extlst">
                 <w:pict>
                   <v:rect w14:anchorId="15DC611C" id="Rectangle 16" o:spid="_x0000_s1026" style="position:absolute;left:0;text-align:left;margin-left:0;margin-top:0;width:422.3pt;height:760.1pt;z-index:251659264;visibility:visible;mso-wrap-style:square;mso-width-percent:690;mso-height-percent:960;mso-left-percent:20;mso-top-percent:20;mso-wrap-distance-left:9pt;mso-wrap-distance-top:0;mso-wrap-distance-right:9pt;mso-wrap-distance-bottom:0;mso-position-horizontal-relative:page;mso-position-vertical-relative:page;mso-width-percent:690;mso-height-percent:960;mso-left-percent:20;mso-top-percent:20;mso-width-relative:page;mso-height-relative:page;v-text-anchor:middle" o:gfxdata="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" fillcolor="#4472c4 [3204]" stroked="f">
                     <v:textbox inset="21.6pt,1in,21.6pt">
@@ -529,7 +529,7 @@
                   </wp:anchor>
                 </w:drawing>
               </mc:Choice>
-              <mc:Fallback xmlns:oel="http://schemas.microsoft.com/office/2019/extlst" xmlns:w16sdtdh="http://schemas.microsoft.com/office/word/2020/wordml/sdtdatahash">
+              <mc:Fallback xmlns:w16sdtdh="http://schemas.microsoft.com/office/word/2020/wordml/sdtdatahash" xmlns:oel="http://schemas.microsoft.com/office/2019/extlst">
                 <w:pict>
                   <v:rect w14:anchorId="2DD258A7" id="Rectangle 472" o:spid="_x0000_s1027" style="position:absolute;left:0;text-align:left;margin-left:0;margin-top:0;width:148.1pt;height:760.3pt;z-index:251660288;visibility:visible;mso-wrap-style:square;mso-width-percent:242;mso-height-percent:960;mso-left-percent:730;mso-wrap-distance-left:9pt;mso-wrap-distance-top:0;mso-wrap-distance-right:9pt;mso-wrap-distance-bottom:0;mso-position-horizontal-relative:page;mso-position-vertical:center;mso-position-vertical-relative:page;mso-width-percent:242;mso-height-percent:960;mso-left-percent:730;mso-width-relative:page;mso-height-relative:page;v-text-anchor:middle" o:gfxdata="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" fillcolor="#44546a [3215]" stroked="f" strokeweight="1pt">
                     <v:textbox inset="14.4pt,,14.4pt">
@@ -18135,14 +18135,27 @@
       <w:r>
         <w:t xml:space="preserve">Gambar </w:t>
       </w:r>
-      <w:fldSimple w:instr=" SEQ Gambar \* ARABIC ">
-        <w:r>
-          <w:rPr>
-            <w:noProof/>
-          </w:rPr>
-          <w:t>1</w:t>
-        </w:r>
-      </w:fldSimple>
+      <w:r>
+        <w:fldChar w:fldCharType="begin"/>
+      </w:r>
+      <w:r>
+        <w:instrText xml:space="preserve"> SEQ Gambar \* ARABIC </w:instrText>
+      </w:r>
+      <w:r>
+        <w:fldChar w:fldCharType="separate"/>
+      </w:r>
+      <w:r>
+        <w:rPr>
+          <w:noProof/>
+        </w:rPr>
+        <w:t>1</w:t>
+      </w:r>
+      <w:r>
+        <w:rPr>
+          <w:noProof/>
+        </w:rPr>
+        <w:fldChar w:fldCharType="end"/>
+      </w:r>
       <w:r>
         <w:rPr>
           <w:lang w:val="id-ID"/>
@@ -19405,8 +19418,6 @@
       <w:pPr>
         <w:jc w:val="both"/>
       </w:pPr>
-      <w:bookmarkStart w:id="12" w:name="_GoBack"/>
-      <w:bookmarkEnd w:id="12"/>
     </w:p>
     <w:p>
       <w:pPr>
@@ -19417,7 +19428,7 @@
           <w:bCs/>
         </w:rPr>
       </w:pPr>
-      <w:bookmarkStart w:id="13" w:name="_Toc154072563"/>
+      <w:bookmarkStart w:id="12" w:name="_Toc154072563"/>
       <w:r>
         <w:rPr>
           <w:b/>
@@ -19425,7 +19436,7 @@
         </w:rPr>
         <w:t>3.3 Class Diagram</w:t>
       </w:r>
-      <w:bookmarkEnd w:id="13"/>
+      <w:bookmarkEnd w:id="12"/>
     </w:p>
     <w:p>
       <w:pPr>
@@ -19487,14 +19498,27 @@
       <w:r>
         <w:t xml:space="preserve">Gambar </w:t>
       </w:r>
-      <w:fldSimple w:instr=" SEQ Gambar \* ARABIC ">
-        <w:r>
-          <w:rPr>
-            <w:noProof/>
-          </w:rPr>
-          <w:t>2</w:t>
-        </w:r>
-      </w:fldSimple>
+      <w:r>
+        <w:fldChar w:fldCharType="begin"/>
+      </w:r>
+      <w:r>
+        <w:instrText xml:space="preserve"> SEQ Gambar \* ARABIC </w:instrText>
+      </w:r>
+      <w:r>
+        <w:fldChar w:fldCharType="separate"/>
+      </w:r>
+      <w:r>
+        <w:rPr>
+          <w:noProof/>
+        </w:rPr>
+        <w:t>2</w:t>
+      </w:r>
+      <w:r>
+        <w:rPr>
+          <w:noProof/>
+        </w:rPr>
+        <w:fldChar w:fldCharType="end"/>
+      </w:r>
       <w:r>
         <w:rPr>
           <w:lang w:val="id-ID"/>
@@ -19516,7 +19540,7 @@
           <w:bCs/>
         </w:rPr>
       </w:pPr>
-      <w:bookmarkStart w:id="14" w:name="_Toc154072564"/>
+      <w:bookmarkStart w:id="13" w:name="_Toc154072564"/>
       <w:r>
         <w:rPr>
           <w:b/>
@@ -19532,7 +19556,7 @@
         </w:rPr>
         <w:t>m</w:t>
       </w:r>
-      <w:bookmarkEnd w:id="14"/>
+      <w:bookmarkEnd w:id="13"/>
     </w:p>
     <w:p>
       <w:pPr>
@@ -19605,14 +19629,27 @@
       <w:r>
         <w:t xml:space="preserve">Gambar </w:t>
       </w:r>
-      <w:fldSimple w:instr=" SEQ Gambar \* ARABIC ">
-        <w:r>
-          <w:rPr>
-            <w:noProof/>
-          </w:rPr>
-          <w:t>3</w:t>
-        </w:r>
-      </w:fldSimple>
+      <w:r>
+        <w:fldChar w:fldCharType="begin"/>
+      </w:r>
+      <w:r>
+        <w:instrText xml:space="preserve"> SEQ Gambar \* ARABIC </w:instrText>
+      </w:r>
+      <w:r>
+        <w:fldChar w:fldCharType="separate"/>
+      </w:r>
+      <w:r>
+        <w:rPr>
+          <w:noProof/>
+        </w:rPr>
+        <w:t>3</w:t>
+      </w:r>
+      <w:r>
+        <w:rPr>
+          <w:noProof/>
+        </w:rPr>
+        <w:fldChar w:fldCharType="end"/>
+      </w:r>
       <w:r>
         <w:rPr>
           <w:lang w:val="id-ID"/>
@@ -19703,14 +19740,27 @@
       <w:r>
         <w:t xml:space="preserve">Gambar </w:t>
       </w:r>
-      <w:fldSimple w:instr=" SEQ Gambar \* ARABIC ">
-        <w:r>
-          <w:rPr>
-            <w:noProof/>
-          </w:rPr>
-          <w:t>4</w:t>
-        </w:r>
-      </w:fldSimple>
+      <w:r>
+        <w:fldChar w:fldCharType="begin"/>
+      </w:r>
+      <w:r>
+        <w:instrText xml:space="preserve"> SEQ Gambar \* ARABIC </w:instrText>
+      </w:r>
+      <w:r>
+        <w:fldChar w:fldCharType="separate"/>
+      </w:r>
+      <w:r>
+        <w:rPr>
+          <w:noProof/>
+        </w:rPr>
+        <w:t>4</w:t>
+      </w:r>
+      <w:r>
+        <w:rPr>
+          <w:noProof/>
+        </w:rPr>
+        <w:fldChar w:fldCharType="end"/>
+      </w:r>
       <w:r>
         <w:rPr>
           <w:lang w:val="id-ID"/>
@@ -19790,14 +19840,27 @@
       <w:r>
         <w:t xml:space="preserve">Gambar </w:t>
       </w:r>
-      <w:fldSimple w:instr=" SEQ Gambar \* ARABIC ">
-        <w:r>
-          <w:rPr>
-            <w:noProof/>
-          </w:rPr>
-          <w:t>5</w:t>
-        </w:r>
-      </w:fldSimple>
+      <w:r>
+        <w:fldChar w:fldCharType="begin"/>
+      </w:r>
+      <w:r>
+        <w:instrText xml:space="preserve"> SEQ Gambar \* ARABIC </w:instrText>
+      </w:r>
+      <w:r>
+        <w:fldChar w:fldCharType="separate"/>
+      </w:r>
+      <w:r>
+        <w:rPr>
+          <w:noProof/>
+        </w:rPr>
+        <w:t>5</w:t>
+      </w:r>
+      <w:r>
+        <w:rPr>
+          <w:noProof/>
+        </w:rPr>
+        <w:fldChar w:fldCharType="end"/>
+      </w:r>
       <w:r>
         <w:rPr>
           <w:lang w:val="id-ID"/>
@@ -19876,14 +19939,27 @@
       <w:r>
         <w:t xml:space="preserve">Gambar </w:t>
       </w:r>
-      <w:fldSimple w:instr=" SEQ Gambar \* ARABIC ">
-        <w:r>
-          <w:rPr>
-            <w:noProof/>
-          </w:rPr>
-          <w:t>6</w:t>
-        </w:r>
-      </w:fldSimple>
+      <w:r>
+        <w:fldChar w:fldCharType="begin"/>
+      </w:r>
+      <w:r>
+        <w:instrText xml:space="preserve"> SEQ Gambar \* ARABIC </w:instrText>
+      </w:r>
+      <w:r>
+        <w:fldChar w:fldCharType="separate"/>
+      </w:r>
+      <w:r>
+        <w:rPr>
+          <w:noProof/>
+        </w:rPr>
+        <w:t>6</w:t>
+      </w:r>
+      <w:r>
+        <w:rPr>
+          <w:noProof/>
+        </w:rPr>
+        <w:fldChar w:fldCharType="end"/>
+      </w:r>
       <w:r>
         <w:rPr>
           <w:lang w:val="id-ID"/>
@@ -19963,14 +20039,27 @@
       <w:r>
         <w:t xml:space="preserve">Gambar </w:t>
       </w:r>
-      <w:fldSimple w:instr=" SEQ Gambar \* ARABIC ">
-        <w:r>
-          <w:rPr>
-            <w:noProof/>
-          </w:rPr>
-          <w:t>7</w:t>
-        </w:r>
-      </w:fldSimple>
+      <w:r>
+        <w:fldChar w:fldCharType="begin"/>
+      </w:r>
+      <w:r>
+        <w:instrText xml:space="preserve"> SEQ Gambar \* ARABIC </w:instrText>
+      </w:r>
+      <w:r>
+        <w:fldChar w:fldCharType="separate"/>
+      </w:r>
+      <w:r>
+        <w:rPr>
+          <w:noProof/>
+        </w:rPr>
+        <w:t>7</w:t>
+      </w:r>
+      <w:r>
+        <w:rPr>
+          <w:noProof/>
+        </w:rPr>
+        <w:fldChar w:fldCharType="end"/>
+      </w:r>
       <w:r>
         <w:rPr>
           <w:lang w:val="id-ID"/>
@@ -19995,7 +20084,7 @@
           <w:bCs/>
         </w:rPr>
       </w:pPr>
-      <w:bookmarkStart w:id="15" w:name="_Toc154072565"/>
+      <w:bookmarkStart w:id="14" w:name="_Toc154072565"/>
       <w:r>
         <w:rPr>
           <w:b/>
@@ -20003,7 +20092,7 @@
         </w:rPr>
         <w:t>3.3 Activity Diagram</w:t>
       </w:r>
-      <w:bookmarkEnd w:id="15"/>
+      <w:bookmarkEnd w:id="14"/>
     </w:p>
     <w:p>
       <w:pPr>
@@ -20015,10 +20104,10 @@
           <w:noProof/>
         </w:rPr>
         <w:drawing>
-          <wp:inline distT="0" distB="0" distL="0" distR="0" wp14:anchorId="0E4235E5" wp14:editId="7E15498B">
-            <wp:extent cx="2248131" cy="3743325"/>
-            <wp:effectExtent l="0" t="0" r="0" b="0"/>
-            <wp:docPr id="1511291817" name="Picture 4"/>
+          <wp:inline distT="0" distB="0" distL="0" distR="0" wp14:anchorId="0E86D1ED" wp14:editId="701BC2D1">
+            <wp:extent cx="3500972" cy="4533900"/>
+            <wp:effectExtent l="0" t="0" r="4445" b="0"/>
+            <wp:docPr id="15" name="Picture 15"/>
             <wp:cNvGraphicFramePr>
               <a:graphicFrameLocks xmlns:a="http://schemas.openxmlformats.org/drawingml/2006/main" noChangeAspect="1"/>
             </wp:cNvGraphicFramePr>
@@ -20026,10 +20115,8 @@
               <a:graphicData uri="http://schemas.openxmlformats.org/drawingml/2006/picture">
                 <pic:pic xmlns:pic="http://schemas.openxmlformats.org/drawingml/2006/picture">
                   <pic:nvPicPr>
-                    <pic:cNvPr id="0" name="Picture 4"/>
-                    <pic:cNvPicPr>
-                      <a:picLocks noChangeAspect="1" noChangeArrowheads="1"/>
-                    </pic:cNvPicPr>
+                    <pic:cNvPr id="15" name="ACTIVITY DIAGRAM.jpg"/>
+                    <pic:cNvPicPr/>
                   </pic:nvPicPr>
                   <pic:blipFill>
                     <a:blip r:embed="rId17">
@@ -20039,23 +20126,18 @@
                         </a:ext>
                       </a:extLst>
                     </a:blip>
-                    <a:srcRect/>
                     <a:stretch>
                       <a:fillRect/>
                     </a:stretch>
                   </pic:blipFill>
-                  <pic:spPr bwMode="auto">
+                  <pic:spPr>
                     <a:xfrm>
                       <a:off x="0" y="0"/>
-                      <a:ext cx="2257525" cy="3758967"/>
+                      <a:ext cx="3584642" cy="4642256"/>
                     </a:xfrm>
                     <a:prstGeom prst="rect">
                       <a:avLst/>
                     </a:prstGeom>
-                    <a:noFill/>
-                    <a:ln>
-                      <a:noFill/>
-                    </a:ln>
                   </pic:spPr>
                 </pic:pic>
               </a:graphicData>
@@ -20063,6 +20145,8 @@
           </wp:inline>
         </w:drawing>
       </w:r>
+      <w:bookmarkStart w:id="15" w:name="_GoBack"/>
+      <w:bookmarkEnd w:id="15"/>
     </w:p>
     <w:p>
       <w:pPr>
@@ -20072,14 +20156,27 @@
       <w:r>
         <w:t xml:space="preserve">Gambar </w:t>
       </w:r>
-      <w:fldSimple w:instr=" SEQ Gambar \* ARABIC ">
-        <w:r>
-          <w:rPr>
-            <w:noProof/>
-          </w:rPr>
-          <w:t>8</w:t>
-        </w:r>
-      </w:fldSimple>
+      <w:r>
+        <w:fldChar w:fldCharType="begin"/>
+      </w:r>
+      <w:r>
+        <w:instrText xml:space="preserve"> SEQ Gambar \* ARABIC </w:instrText>
+      </w:r>
+      <w:r>
+        <w:fldChar w:fldCharType="separate"/>
+      </w:r>
+      <w:r>
+        <w:rPr>
+          <w:noProof/>
+        </w:rPr>
+        <w:t>8</w:t>
+      </w:r>
+      <w:r>
+        <w:rPr>
+          <w:noProof/>
+        </w:rPr>
+        <w:fldChar w:fldCharType="end"/>
+      </w:r>
       <w:r>
         <w:rPr>
           <w:lang w:val="id-ID"/>
@@ -20174,14 +20271,27 @@
       <w:r>
         <w:t xml:space="preserve">Gambar </w:t>
       </w:r>
-      <w:fldSimple w:instr=" SEQ Gambar \* ARABIC ">
-        <w:r>
-          <w:rPr>
-            <w:noProof/>
-          </w:rPr>
-          <w:t>9</w:t>
-        </w:r>
-      </w:fldSimple>
+      <w:r>
+        <w:fldChar w:fldCharType="begin"/>
+      </w:r>
+      <w:r>
+        <w:instrText xml:space="preserve"> SEQ Gambar \* ARABIC </w:instrText>
+      </w:r>
+      <w:r>
+        <w:fldChar w:fldCharType="separate"/>
+      </w:r>
+      <w:r>
+        <w:rPr>
+          <w:noProof/>
+        </w:rPr>
+        <w:t>9</w:t>
+      </w:r>
+      <w:r>
+        <w:rPr>
+          <w:noProof/>
+        </w:rPr>
+        <w:fldChar w:fldCharType="end"/>
+      </w:r>
       <w:r>
         <w:rPr>
           <w:lang w:val="id-ID"/>
@@ -20274,14 +20384,27 @@
       <w:r>
         <w:t xml:space="preserve">Gambar </w:t>
       </w:r>
-      <w:fldSimple w:instr=" SEQ Gambar \* ARABIC ">
-        <w:r>
-          <w:rPr>
-            <w:noProof/>
-          </w:rPr>
-          <w:t>10</w:t>
-        </w:r>
-      </w:fldSimple>
+      <w:r>
+        <w:fldChar w:fldCharType="begin"/>
+      </w:r>
+      <w:r>
+        <w:instrText xml:space="preserve"> SEQ Gambar \* ARABIC </w:instrText>
+      </w:r>
+      <w:r>
+        <w:fldChar w:fldCharType="separate"/>
+      </w:r>
+      <w:r>
+        <w:rPr>
+          <w:noProof/>
+        </w:rPr>
+        <w:t>10</w:t>
+      </w:r>
+      <w:r>
+        <w:rPr>
+          <w:noProof/>
+        </w:rPr>
+        <w:fldChar w:fldCharType="end"/>
+      </w:r>
       <w:r>
         <w:rPr>
           <w:lang w:val="id-ID"/>
@@ -22337,14 +22460,27 @@
       <w:r>
         <w:t xml:space="preserve">Gambar </w:t>
       </w:r>
-      <w:fldSimple w:instr=" SEQ Gambar \* ARABIC ">
-        <w:r>
-          <w:rPr>
-            <w:noProof/>
-          </w:rPr>
-          <w:t>11</w:t>
-        </w:r>
-      </w:fldSimple>
+      <w:r>
+        <w:fldChar w:fldCharType="begin"/>
+      </w:r>
+      <w:r>
+        <w:instrText xml:space="preserve"> SEQ Gambar \* ARABIC </w:instrText>
+      </w:r>
+      <w:r>
+        <w:fldChar w:fldCharType="separate"/>
+      </w:r>
+      <w:r>
+        <w:rPr>
+          <w:noProof/>
+        </w:rPr>
+        <w:t>11</w:t>
+      </w:r>
+      <w:r>
+        <w:rPr>
+          <w:noProof/>
+        </w:rPr>
+        <w:fldChar w:fldCharType="end"/>
+      </w:r>
       <w:r>
         <w:rPr>
           <w:lang w:val="id-ID"/>
@@ -23281,14 +23417,27 @@
       <w:r>
         <w:t xml:space="preserve">Gambar </w:t>
       </w:r>
-      <w:fldSimple w:instr=" SEQ Gambar \* ARABIC ">
-        <w:r>
-          <w:rPr>
-            <w:noProof/>
-          </w:rPr>
-          <w:t>12</w:t>
-        </w:r>
-      </w:fldSimple>
+      <w:r>
+        <w:fldChar w:fldCharType="begin"/>
+      </w:r>
+      <w:r>
+        <w:instrText xml:space="preserve"> SEQ Gambar \* ARABIC </w:instrText>
+      </w:r>
+      <w:r>
+        <w:fldChar w:fldCharType="separate"/>
+      </w:r>
+      <w:r>
+        <w:rPr>
+          <w:noProof/>
+        </w:rPr>
+        <w:t>12</w:t>
+      </w:r>
+      <w:r>
+        <w:rPr>
+          <w:noProof/>
+        </w:rPr>
+        <w:fldChar w:fldCharType="end"/>
+      </w:r>
       <w:r>
         <w:rPr>
           <w:lang w:val="id-ID"/>
@@ -23360,14 +23509,27 @@
       <w:r>
         <w:t xml:space="preserve">Gambar </w:t>
       </w:r>
-      <w:fldSimple w:instr=" SEQ Gambar \* ARABIC ">
-        <w:r>
-          <w:rPr>
-            <w:noProof/>
-          </w:rPr>
-          <w:t>13</w:t>
-        </w:r>
-      </w:fldSimple>
+      <w:r>
+        <w:fldChar w:fldCharType="begin"/>
+      </w:r>
+      <w:r>
+        <w:instrText xml:space="preserve"> SEQ Gambar \* ARABIC </w:instrText>
+      </w:r>
+      <w:r>
+        <w:fldChar w:fldCharType="separate"/>
+      </w:r>
+      <w:r>
+        <w:rPr>
+          <w:noProof/>
+        </w:rPr>
+        <w:t>13</w:t>
+      </w:r>
+      <w:r>
+        <w:rPr>
+          <w:noProof/>
+        </w:rPr>
+        <w:fldChar w:fldCharType="end"/>
+      </w:r>
       <w:r>
         <w:rPr>
           <w:lang w:val="id-ID"/>
@@ -23440,14 +23602,27 @@
       <w:r>
         <w:t xml:space="preserve">Gambar </w:t>
       </w:r>
-      <w:fldSimple w:instr=" SEQ Gambar \* ARABIC ">
-        <w:r>
-          <w:rPr>
-            <w:noProof/>
-          </w:rPr>
-          <w:t>14</w:t>
-        </w:r>
-      </w:fldSimple>
+      <w:r>
+        <w:fldChar w:fldCharType="begin"/>
+      </w:r>
+      <w:r>
+        <w:instrText xml:space="preserve"> SEQ Gambar \* ARABIC </w:instrText>
+      </w:r>
+      <w:r>
+        <w:fldChar w:fldCharType="separate"/>
+      </w:r>
+      <w:r>
+        <w:rPr>
+          <w:noProof/>
+        </w:rPr>
+        <w:t>14</w:t>
+      </w:r>
+      <w:r>
+        <w:rPr>
+          <w:noProof/>
+        </w:rPr>
+        <w:fldChar w:fldCharType="end"/>
+      </w:r>
       <w:r>
         <w:rPr>
           <w:lang w:val="id-ID"/>
@@ -23519,14 +23694,27 @@
       <w:r>
         <w:t xml:space="preserve">Gambar </w:t>
       </w:r>
-      <w:fldSimple w:instr=" SEQ Gambar \* ARABIC ">
-        <w:r>
-          <w:rPr>
-            <w:noProof/>
-          </w:rPr>
-          <w:t>15</w:t>
-        </w:r>
-      </w:fldSimple>
+      <w:r>
+        <w:fldChar w:fldCharType="begin"/>
+      </w:r>
+      <w:r>
+        <w:instrText xml:space="preserve"> SEQ Gambar \* ARABIC </w:instrText>
+      </w:r>
+      <w:r>
+        <w:fldChar w:fldCharType="separate"/>
+      </w:r>
+      <w:r>
+        <w:rPr>
+          <w:noProof/>
+        </w:rPr>
+        <w:t>15</w:t>
+      </w:r>
+      <w:r>
+        <w:rPr>
+          <w:noProof/>
+        </w:rPr>
+        <w:fldChar w:fldCharType="end"/>
+      </w:r>
       <w:r>
         <w:rPr>
           <w:lang w:val="id-ID"/>
@@ -23592,14 +23780,27 @@
       <w:r>
         <w:t xml:space="preserve">Gambar </w:t>
       </w:r>
-      <w:fldSimple w:instr=" SEQ Gambar \* ARABIC ">
-        <w:r>
-          <w:rPr>
-            <w:noProof/>
-          </w:rPr>
-          <w:t>16</w:t>
-        </w:r>
-      </w:fldSimple>
+      <w:r>
+        <w:fldChar w:fldCharType="begin"/>
+      </w:r>
+      <w:r>
+        <w:instrText xml:space="preserve"> SEQ Gambar \* ARABIC </w:instrText>
+      </w:r>
+      <w:r>
+        <w:fldChar w:fldCharType="separate"/>
+      </w:r>
+      <w:r>
+        <w:rPr>
+          <w:noProof/>
+        </w:rPr>
+        <w:t>16</w:t>
+      </w:r>
+      <w:r>
+        <w:rPr>
+          <w:noProof/>
+        </w:rPr>
+        <w:fldChar w:fldCharType="end"/>
+      </w:r>
       <w:r>
         <w:rPr>
           <w:lang w:val="id-ID"/>
@@ -23663,14 +23864,27 @@
       <w:r>
         <w:t xml:space="preserve">Gambar </w:t>
       </w:r>
-      <w:fldSimple w:instr=" SEQ Gambar \* ARABIC ">
-        <w:r>
-          <w:rPr>
-            <w:noProof/>
-          </w:rPr>
-          <w:t>17</w:t>
-        </w:r>
-      </w:fldSimple>
+      <w:r>
+        <w:fldChar w:fldCharType="begin"/>
+      </w:r>
+      <w:r>
+        <w:instrText xml:space="preserve"> SEQ Gambar \* ARABIC </w:instrText>
+      </w:r>
+      <w:r>
+        <w:fldChar w:fldCharType="separate"/>
+      </w:r>
+      <w:r>
+        <w:rPr>
+          <w:noProof/>
+        </w:rPr>
+        <w:t>17</w:t>
+      </w:r>
+      <w:r>
+        <w:rPr>
+          <w:noProof/>
+        </w:rPr>
+        <w:fldChar w:fldCharType="end"/>
+      </w:r>
       <w:r>
         <w:rPr>
           <w:lang w:val="id-ID"/>
@@ -23741,14 +23955,27 @@
       <w:r>
         <w:t xml:space="preserve">Gambar </w:t>
       </w:r>
-      <w:fldSimple w:instr=" SEQ Gambar \* ARABIC ">
-        <w:r>
-          <w:rPr>
-            <w:noProof/>
-          </w:rPr>
-          <w:t>18</w:t>
-        </w:r>
-      </w:fldSimple>
+      <w:r>
+        <w:fldChar w:fldCharType="begin"/>
+      </w:r>
+      <w:r>
+        <w:instrText xml:space="preserve"> SEQ Gambar \* ARABIC </w:instrText>
+      </w:r>
+      <w:r>
+        <w:fldChar w:fldCharType="separate"/>
+      </w:r>
+      <w:r>
+        <w:rPr>
+          <w:noProof/>
+        </w:rPr>
+        <w:t>18</w:t>
+      </w:r>
+      <w:r>
+        <w:rPr>
+          <w:noProof/>
+        </w:rPr>
+        <w:fldChar w:fldCharType="end"/>
+      </w:r>
       <w:r>
         <w:rPr>
           <w:lang w:val="id-ID"/>
@@ -51081,7 +51308,7 @@
 </file>
 
 <file path=customXml/itemProps2.xml><?xml version="1.0" encoding="utf-8"?>
-<ds:datastoreItem xmlns:ds="http://schemas.openxmlformats.org/officeDocument/2006/customXml" ds:itemID="{07B12970-FB89-4F12-8B34-3D05B2214A93}">
+<ds:datastoreItem xmlns:ds="http://schemas.openxmlformats.org/officeDocument/2006/customXml" ds:itemID="{90519900-B0F3-4FDF-A0A1-757460B4B9E0}">
   <ds:schemaRefs>
     <ds:schemaRef ds:uri="http://schemas.openxmlformats.org/officeDocument/2006/bibliography"/>
   </ds:schemaRefs>

</xml_diff>

<commit_message>
Update SDD (State diagram)
</commit_message>
<xml_diff>
--- a/dokumen/SDD Kelompok 1_DSE-B.docx
+++ b/dokumen/SDD Kelompok 1_DSE-B.docx
@@ -245,7 +245,7 @@
                   </wp:anchor>
                 </w:drawing>
               </mc:Choice>
-              <mc:Fallback xmlns:w16sdtdh="http://schemas.microsoft.com/office/word/2020/wordml/sdtdatahash" xmlns:oel="http://schemas.microsoft.com/office/2019/extlst">
+              <mc:Fallback xmlns:oel="http://schemas.microsoft.com/office/2019/extlst" xmlns:w16sdtdh="http://schemas.microsoft.com/office/word/2020/wordml/sdtdatahash">
                 <w:pict>
                   <v:rect w14:anchorId="15DC611C" id="Rectangle 16" o:spid="_x0000_s1026" style="position:absolute;left:0;text-align:left;margin-left:0;margin-top:0;width:422.3pt;height:760.1pt;z-index:251659264;visibility:visible;mso-wrap-style:square;mso-width-percent:690;mso-height-percent:960;mso-left-percent:20;mso-top-percent:20;mso-wrap-distance-left:9pt;mso-wrap-distance-top:0;mso-wrap-distance-right:9pt;mso-wrap-distance-bottom:0;mso-position-horizontal-relative:page;mso-position-vertical-relative:page;mso-width-percent:690;mso-height-percent:960;mso-left-percent:20;mso-top-percent:20;mso-width-relative:page;mso-height-relative:page;v-text-anchor:middle" o:gfxdata="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" fillcolor="#4472c4 [3204]" stroked="f">
                     <v:textbox inset="21.6pt,1in,21.6pt">
@@ -529,7 +529,7 @@
                   </wp:anchor>
                 </w:drawing>
               </mc:Choice>
-              <mc:Fallback xmlns:w16sdtdh="http://schemas.microsoft.com/office/word/2020/wordml/sdtdatahash" xmlns:oel="http://schemas.microsoft.com/office/2019/extlst">
+              <mc:Fallback xmlns:oel="http://schemas.microsoft.com/office/2019/extlst" xmlns:w16sdtdh="http://schemas.microsoft.com/office/word/2020/wordml/sdtdatahash">
                 <w:pict>
                   <v:rect w14:anchorId="2DD258A7" id="Rectangle 472" o:spid="_x0000_s1027" style="position:absolute;left:0;text-align:left;margin-left:0;margin-top:0;width:148.1pt;height:760.3pt;z-index:251660288;visibility:visible;mso-wrap-style:square;mso-width-percent:242;mso-height-percent:960;mso-left-percent:730;mso-wrap-distance-left:9pt;mso-wrap-distance-top:0;mso-wrap-distance-right:9pt;mso-wrap-distance-bottom:0;mso-position-horizontal-relative:page;mso-position-vertical:center;mso-position-vertical-relative:page;mso-width-percent:242;mso-height-percent:960;mso-left-percent:730;mso-width-relative:page;mso-height-relative:page;v-text-anchor:middle" o:gfxdata="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" fillcolor="#44546a [3215]" stroked="f" strokeweight="1pt">
                     <v:textbox inset="14.4pt,,14.4pt">
@@ -18135,27 +18135,14 @@
       <w:r>
         <w:t xml:space="preserve">Gambar </w:t>
       </w:r>
-      <w:r>
-        <w:fldChar w:fldCharType="begin"/>
-      </w:r>
-      <w:r>
-        <w:instrText xml:space="preserve"> SEQ Gambar \* ARABIC </w:instrText>
-      </w:r>
-      <w:r>
-        <w:fldChar w:fldCharType="separate"/>
-      </w:r>
-      <w:r>
-        <w:rPr>
-          <w:noProof/>
-        </w:rPr>
-        <w:t>1</w:t>
-      </w:r>
-      <w:r>
-        <w:rPr>
-          <w:noProof/>
-        </w:rPr>
-        <w:fldChar w:fldCharType="end"/>
-      </w:r>
+      <w:fldSimple w:instr=" SEQ Gambar \* ARABIC ">
+        <w:r>
+          <w:rPr>
+            <w:noProof/>
+          </w:rPr>
+          <w:t>1</w:t>
+        </w:r>
+      </w:fldSimple>
       <w:r>
         <w:rPr>
           <w:lang w:val="id-ID"/>
@@ -19498,27 +19485,14 @@
       <w:r>
         <w:t xml:space="preserve">Gambar </w:t>
       </w:r>
-      <w:r>
-        <w:fldChar w:fldCharType="begin"/>
-      </w:r>
-      <w:r>
-        <w:instrText xml:space="preserve"> SEQ Gambar \* ARABIC </w:instrText>
-      </w:r>
-      <w:r>
-        <w:fldChar w:fldCharType="separate"/>
-      </w:r>
-      <w:r>
-        <w:rPr>
-          <w:noProof/>
-        </w:rPr>
-        <w:t>2</w:t>
-      </w:r>
-      <w:r>
-        <w:rPr>
-          <w:noProof/>
-        </w:rPr>
-        <w:fldChar w:fldCharType="end"/>
-      </w:r>
+      <w:fldSimple w:instr=" SEQ Gambar \* ARABIC ">
+        <w:r>
+          <w:rPr>
+            <w:noProof/>
+          </w:rPr>
+          <w:t>2</w:t>
+        </w:r>
+      </w:fldSimple>
       <w:r>
         <w:rPr>
           <w:lang w:val="id-ID"/>
@@ -19629,27 +19603,14 @@
       <w:r>
         <w:t xml:space="preserve">Gambar </w:t>
       </w:r>
-      <w:r>
-        <w:fldChar w:fldCharType="begin"/>
-      </w:r>
-      <w:r>
-        <w:instrText xml:space="preserve"> SEQ Gambar \* ARABIC </w:instrText>
-      </w:r>
-      <w:r>
-        <w:fldChar w:fldCharType="separate"/>
-      </w:r>
-      <w:r>
-        <w:rPr>
-          <w:noProof/>
-        </w:rPr>
-        <w:t>3</w:t>
-      </w:r>
-      <w:r>
-        <w:rPr>
-          <w:noProof/>
-        </w:rPr>
-        <w:fldChar w:fldCharType="end"/>
-      </w:r>
+      <w:fldSimple w:instr=" SEQ Gambar \* ARABIC ">
+        <w:r>
+          <w:rPr>
+            <w:noProof/>
+          </w:rPr>
+          <w:t>3</w:t>
+        </w:r>
+      </w:fldSimple>
       <w:r>
         <w:rPr>
           <w:lang w:val="id-ID"/>
@@ -19740,27 +19701,14 @@
       <w:r>
         <w:t xml:space="preserve">Gambar </w:t>
       </w:r>
-      <w:r>
-        <w:fldChar w:fldCharType="begin"/>
-      </w:r>
-      <w:r>
-        <w:instrText xml:space="preserve"> SEQ Gambar \* ARABIC </w:instrText>
-      </w:r>
-      <w:r>
-        <w:fldChar w:fldCharType="separate"/>
-      </w:r>
-      <w:r>
-        <w:rPr>
-          <w:noProof/>
-        </w:rPr>
-        <w:t>4</w:t>
-      </w:r>
-      <w:r>
-        <w:rPr>
-          <w:noProof/>
-        </w:rPr>
-        <w:fldChar w:fldCharType="end"/>
-      </w:r>
+      <w:fldSimple w:instr=" SEQ Gambar \* ARABIC ">
+        <w:r>
+          <w:rPr>
+            <w:noProof/>
+          </w:rPr>
+          <w:t>4</w:t>
+        </w:r>
+      </w:fldSimple>
       <w:r>
         <w:rPr>
           <w:lang w:val="id-ID"/>
@@ -19840,27 +19788,14 @@
       <w:r>
         <w:t xml:space="preserve">Gambar </w:t>
       </w:r>
-      <w:r>
-        <w:fldChar w:fldCharType="begin"/>
-      </w:r>
-      <w:r>
-        <w:instrText xml:space="preserve"> SEQ Gambar \* ARABIC </w:instrText>
-      </w:r>
-      <w:r>
-        <w:fldChar w:fldCharType="separate"/>
-      </w:r>
-      <w:r>
-        <w:rPr>
-          <w:noProof/>
-        </w:rPr>
-        <w:t>5</w:t>
-      </w:r>
-      <w:r>
-        <w:rPr>
-          <w:noProof/>
-        </w:rPr>
-        <w:fldChar w:fldCharType="end"/>
-      </w:r>
+      <w:fldSimple w:instr=" SEQ Gambar \* ARABIC ">
+        <w:r>
+          <w:rPr>
+            <w:noProof/>
+          </w:rPr>
+          <w:t>5</w:t>
+        </w:r>
+      </w:fldSimple>
       <w:r>
         <w:rPr>
           <w:lang w:val="id-ID"/>
@@ -19939,27 +19874,14 @@
       <w:r>
         <w:t xml:space="preserve">Gambar </w:t>
       </w:r>
-      <w:r>
-        <w:fldChar w:fldCharType="begin"/>
-      </w:r>
-      <w:r>
-        <w:instrText xml:space="preserve"> SEQ Gambar \* ARABIC </w:instrText>
-      </w:r>
-      <w:r>
-        <w:fldChar w:fldCharType="separate"/>
-      </w:r>
-      <w:r>
-        <w:rPr>
-          <w:noProof/>
-        </w:rPr>
-        <w:t>6</w:t>
-      </w:r>
-      <w:r>
-        <w:rPr>
-          <w:noProof/>
-        </w:rPr>
-        <w:fldChar w:fldCharType="end"/>
-      </w:r>
+      <w:fldSimple w:instr=" SEQ Gambar \* ARABIC ">
+        <w:r>
+          <w:rPr>
+            <w:noProof/>
+          </w:rPr>
+          <w:t>6</w:t>
+        </w:r>
+      </w:fldSimple>
       <w:r>
         <w:rPr>
           <w:lang w:val="id-ID"/>
@@ -20039,27 +19961,14 @@
       <w:r>
         <w:t xml:space="preserve">Gambar </w:t>
       </w:r>
-      <w:r>
-        <w:fldChar w:fldCharType="begin"/>
-      </w:r>
-      <w:r>
-        <w:instrText xml:space="preserve"> SEQ Gambar \* ARABIC </w:instrText>
-      </w:r>
-      <w:r>
-        <w:fldChar w:fldCharType="separate"/>
-      </w:r>
-      <w:r>
-        <w:rPr>
-          <w:noProof/>
-        </w:rPr>
-        <w:t>7</w:t>
-      </w:r>
-      <w:r>
-        <w:rPr>
-          <w:noProof/>
-        </w:rPr>
-        <w:fldChar w:fldCharType="end"/>
-      </w:r>
+      <w:fldSimple w:instr=" SEQ Gambar \* ARABIC ">
+        <w:r>
+          <w:rPr>
+            <w:noProof/>
+          </w:rPr>
+          <w:t>7</w:t>
+        </w:r>
+      </w:fldSimple>
       <w:r>
         <w:rPr>
           <w:lang w:val="id-ID"/>
@@ -20145,79 +20054,66 @@
           </wp:inline>
         </w:drawing>
       </w:r>
-      <w:bookmarkStart w:id="15" w:name="_GoBack"/>
+    </w:p>
+    <w:p>
+      <w:pPr>
+        <w:pStyle w:val="Caption"/>
+        <w:jc w:val="center"/>
+      </w:pPr>
+      <w:r>
+        <w:t xml:space="preserve">Gambar </w:t>
+      </w:r>
+      <w:fldSimple w:instr=" SEQ Gambar \* ARABIC ">
+        <w:r>
+          <w:rPr>
+            <w:noProof/>
+          </w:rPr>
+          <w:t>8</w:t>
+        </w:r>
+      </w:fldSimple>
+      <w:r>
+        <w:rPr>
+          <w:lang w:val="id-ID"/>
+        </w:rPr>
+        <w:t xml:space="preserve"> Activity Diagram</w:t>
+      </w:r>
+    </w:p>
+    <w:p>
+      <w:pPr>
+        <w:pStyle w:val="Heading2"/>
+        <w:jc w:val="both"/>
+        <w:rPr>
+          <w:b/>
+          <w:bCs/>
+        </w:rPr>
+      </w:pPr>
+      <w:bookmarkStart w:id="15" w:name="_Toc154072566"/>
+      <w:r>
+        <w:rPr>
+          <w:b/>
+          <w:bCs/>
+        </w:rPr>
+        <w:lastRenderedPageBreak/>
+        <w:t>3.3 State Diagram</w:t>
+      </w:r>
       <w:bookmarkEnd w:id="15"/>
     </w:p>
     <w:p>
       <w:pPr>
-        <w:pStyle w:val="Caption"/>
-        <w:jc w:val="center"/>
-      </w:pPr>
-      <w:r>
-        <w:t xml:space="preserve">Gambar </w:t>
-      </w:r>
-      <w:r>
-        <w:fldChar w:fldCharType="begin"/>
-      </w:r>
-      <w:r>
-        <w:instrText xml:space="preserve"> SEQ Gambar \* ARABIC </w:instrText>
-      </w:r>
-      <w:r>
-        <w:fldChar w:fldCharType="separate"/>
-      </w:r>
-      <w:r>
-        <w:rPr>
-          <w:noProof/>
-        </w:rPr>
-        <w:t>8</w:t>
-      </w:r>
-      <w:r>
-        <w:rPr>
-          <w:noProof/>
-        </w:rPr>
-        <w:fldChar w:fldCharType="end"/>
-      </w:r>
-      <w:r>
-        <w:rPr>
-          <w:lang w:val="id-ID"/>
-        </w:rPr>
-        <w:t xml:space="preserve"> Activity Diagram</w:t>
-      </w:r>
-    </w:p>
-    <w:p>
-      <w:pPr>
-        <w:pStyle w:val="Heading2"/>
-        <w:jc w:val="both"/>
-        <w:rPr>
-          <w:b/>
-          <w:bCs/>
-        </w:rPr>
-      </w:pPr>
-      <w:bookmarkStart w:id="16" w:name="_Toc154072566"/>
-      <w:r>
-        <w:rPr>
-          <w:b/>
-          <w:bCs/>
-        </w:rPr>
-        <w:lastRenderedPageBreak/>
-        <w:t>3.3 State Diagram</w:t>
-      </w:r>
-      <w:bookmarkEnd w:id="16"/>
-    </w:p>
-    <w:p>
-      <w:pPr>
         <w:keepNext/>
         <w:jc w:val="center"/>
       </w:pPr>
+      <w:bookmarkStart w:id="16" w:name="_GoBack"/>
+      <w:bookmarkEnd w:id="16"/>
       <w:r>
         <w:rPr>
           <w:noProof/>
         </w:rPr>
         <w:drawing>
-          <wp:inline distT="0" distB="0" distL="0" distR="0" wp14:anchorId="658B5E92" wp14:editId="0C926240">
-            <wp:extent cx="3070415" cy="5381625"/>
-            <wp:effectExtent l="0" t="0" r="0" b="0"/>
-            <wp:docPr id="229084241" name="Picture 1"/>
+          <wp:inline distT="0" distB="0" distL="0" distR="0" wp14:anchorId="7FA615A9" wp14:editId="3CCF09C8">
+            <wp:extent cx="4352925" cy="7629525"/>
+            <wp:effectExtent l="0" t="0" r="9525" b="9525"/>
+            <wp:docPr id="16" name="Picture 16"/>
             <wp:cNvGraphicFramePr>
               <a:graphicFrameLocks xmlns:a="http://schemas.openxmlformats.org/drawingml/2006/main" noChangeAspect="1"/>
             </wp:cNvGraphicFramePr>
@@ -20225,10 +20121,8 @@
               <a:graphicData uri="http://schemas.openxmlformats.org/drawingml/2006/picture">
                 <pic:pic xmlns:pic="http://schemas.openxmlformats.org/drawingml/2006/picture">
                   <pic:nvPicPr>
-                    <pic:cNvPr id="0" name="Picture 1"/>
-                    <pic:cNvPicPr>
-                      <a:picLocks noChangeAspect="1" noChangeArrowheads="1"/>
-                    </pic:cNvPicPr>
+                    <pic:cNvPr id="16" name="STATE DIAGRAM.jpg"/>
+                    <pic:cNvPicPr/>
                   </pic:nvPicPr>
                   <pic:blipFill>
                     <a:blip r:embed="rId18">
@@ -20238,23 +20132,18 @@
                         </a:ext>
                       </a:extLst>
                     </a:blip>
-                    <a:srcRect/>
                     <a:stretch>
                       <a:fillRect/>
                     </a:stretch>
                   </pic:blipFill>
-                  <pic:spPr bwMode="auto">
+                  <pic:spPr>
                     <a:xfrm>
                       <a:off x="0" y="0"/>
-                      <a:ext cx="3079622" cy="5397762"/>
+                      <a:ext cx="4352925" cy="7629525"/>
                     </a:xfrm>
                     <a:prstGeom prst="rect">
                       <a:avLst/>
                     </a:prstGeom>
-                    <a:noFill/>
-                    <a:ln>
-                      <a:noFill/>
-                    </a:ln>
                   </pic:spPr>
                 </pic:pic>
               </a:graphicData>
@@ -20271,27 +20160,14 @@
       <w:r>
         <w:t xml:space="preserve">Gambar </w:t>
       </w:r>
-      <w:r>
-        <w:fldChar w:fldCharType="begin"/>
-      </w:r>
-      <w:r>
-        <w:instrText xml:space="preserve"> SEQ Gambar \* ARABIC </w:instrText>
-      </w:r>
-      <w:r>
-        <w:fldChar w:fldCharType="separate"/>
-      </w:r>
-      <w:r>
-        <w:rPr>
-          <w:noProof/>
-        </w:rPr>
-        <w:t>9</w:t>
-      </w:r>
-      <w:r>
-        <w:rPr>
-          <w:noProof/>
-        </w:rPr>
-        <w:fldChar w:fldCharType="end"/>
-      </w:r>
+      <w:fldSimple w:instr=" SEQ Gambar \* ARABIC ">
+        <w:r>
+          <w:rPr>
+            <w:noProof/>
+          </w:rPr>
+          <w:t>9</w:t>
+        </w:r>
+      </w:fldSimple>
       <w:r>
         <w:rPr>
           <w:lang w:val="id-ID"/>
@@ -20319,7 +20195,6 @@
           <w:b/>
           <w:bCs/>
         </w:rPr>
-        <w:lastRenderedPageBreak/>
         <w:t>3.3 Deployment Diagram</w:t>
       </w:r>
       <w:bookmarkEnd w:id="17"/>
@@ -20384,27 +20259,14 @@
       <w:r>
         <w:t xml:space="preserve">Gambar </w:t>
       </w:r>
-      <w:r>
-        <w:fldChar w:fldCharType="begin"/>
-      </w:r>
-      <w:r>
-        <w:instrText xml:space="preserve"> SEQ Gambar \* ARABIC </w:instrText>
-      </w:r>
-      <w:r>
-        <w:fldChar w:fldCharType="separate"/>
-      </w:r>
-      <w:r>
-        <w:rPr>
-          <w:noProof/>
-        </w:rPr>
-        <w:t>10</w:t>
-      </w:r>
-      <w:r>
-        <w:rPr>
-          <w:noProof/>
-        </w:rPr>
-        <w:fldChar w:fldCharType="end"/>
-      </w:r>
+      <w:fldSimple w:instr=" SEQ Gambar \* ARABIC ">
+        <w:r>
+          <w:rPr>
+            <w:noProof/>
+          </w:rPr>
+          <w:t>10</w:t>
+        </w:r>
+      </w:fldSimple>
       <w:r>
         <w:rPr>
           <w:lang w:val="id-ID"/>
@@ -22460,27 +22322,14 @@
       <w:r>
         <w:t xml:space="preserve">Gambar </w:t>
       </w:r>
-      <w:r>
-        <w:fldChar w:fldCharType="begin"/>
-      </w:r>
-      <w:r>
-        <w:instrText xml:space="preserve"> SEQ Gambar \* ARABIC </w:instrText>
-      </w:r>
-      <w:r>
-        <w:fldChar w:fldCharType="separate"/>
-      </w:r>
-      <w:r>
-        <w:rPr>
-          <w:noProof/>
-        </w:rPr>
-        <w:t>11</w:t>
-      </w:r>
-      <w:r>
-        <w:rPr>
-          <w:noProof/>
-        </w:rPr>
-        <w:fldChar w:fldCharType="end"/>
-      </w:r>
+      <w:fldSimple w:instr=" SEQ Gambar \* ARABIC ">
+        <w:r>
+          <w:rPr>
+            <w:noProof/>
+          </w:rPr>
+          <w:t>11</w:t>
+        </w:r>
+      </w:fldSimple>
       <w:r>
         <w:rPr>
           <w:lang w:val="id-ID"/>
@@ -23417,27 +23266,14 @@
       <w:r>
         <w:t xml:space="preserve">Gambar </w:t>
       </w:r>
-      <w:r>
-        <w:fldChar w:fldCharType="begin"/>
-      </w:r>
-      <w:r>
-        <w:instrText xml:space="preserve"> SEQ Gambar \* ARABIC </w:instrText>
-      </w:r>
-      <w:r>
-        <w:fldChar w:fldCharType="separate"/>
-      </w:r>
-      <w:r>
-        <w:rPr>
-          <w:noProof/>
-        </w:rPr>
-        <w:t>12</w:t>
-      </w:r>
-      <w:r>
-        <w:rPr>
-          <w:noProof/>
-        </w:rPr>
-        <w:fldChar w:fldCharType="end"/>
-      </w:r>
+      <w:fldSimple w:instr=" SEQ Gambar \* ARABIC ">
+        <w:r>
+          <w:rPr>
+            <w:noProof/>
+          </w:rPr>
+          <w:t>12</w:t>
+        </w:r>
+      </w:fldSimple>
       <w:r>
         <w:rPr>
           <w:lang w:val="id-ID"/>
@@ -23509,27 +23345,14 @@
       <w:r>
         <w:t xml:space="preserve">Gambar </w:t>
       </w:r>
-      <w:r>
-        <w:fldChar w:fldCharType="begin"/>
-      </w:r>
-      <w:r>
-        <w:instrText xml:space="preserve"> SEQ Gambar \* ARABIC </w:instrText>
-      </w:r>
-      <w:r>
-        <w:fldChar w:fldCharType="separate"/>
-      </w:r>
-      <w:r>
-        <w:rPr>
-          <w:noProof/>
-        </w:rPr>
-        <w:t>13</w:t>
-      </w:r>
-      <w:r>
-        <w:rPr>
-          <w:noProof/>
-        </w:rPr>
-        <w:fldChar w:fldCharType="end"/>
-      </w:r>
+      <w:fldSimple w:instr=" SEQ Gambar \* ARABIC ">
+        <w:r>
+          <w:rPr>
+            <w:noProof/>
+          </w:rPr>
+          <w:t>13</w:t>
+        </w:r>
+      </w:fldSimple>
       <w:r>
         <w:rPr>
           <w:lang w:val="id-ID"/>
@@ -23602,27 +23425,14 @@
       <w:r>
         <w:t xml:space="preserve">Gambar </w:t>
       </w:r>
-      <w:r>
-        <w:fldChar w:fldCharType="begin"/>
-      </w:r>
-      <w:r>
-        <w:instrText xml:space="preserve"> SEQ Gambar \* ARABIC </w:instrText>
-      </w:r>
-      <w:r>
-        <w:fldChar w:fldCharType="separate"/>
-      </w:r>
-      <w:r>
-        <w:rPr>
-          <w:noProof/>
-        </w:rPr>
-        <w:t>14</w:t>
-      </w:r>
-      <w:r>
-        <w:rPr>
-          <w:noProof/>
-        </w:rPr>
-        <w:fldChar w:fldCharType="end"/>
-      </w:r>
+      <w:fldSimple w:instr=" SEQ Gambar \* ARABIC ">
+        <w:r>
+          <w:rPr>
+            <w:noProof/>
+          </w:rPr>
+          <w:t>14</w:t>
+        </w:r>
+      </w:fldSimple>
       <w:r>
         <w:rPr>
           <w:lang w:val="id-ID"/>
@@ -23694,27 +23504,14 @@
       <w:r>
         <w:t xml:space="preserve">Gambar </w:t>
       </w:r>
-      <w:r>
-        <w:fldChar w:fldCharType="begin"/>
-      </w:r>
-      <w:r>
-        <w:instrText xml:space="preserve"> SEQ Gambar \* ARABIC </w:instrText>
-      </w:r>
-      <w:r>
-        <w:fldChar w:fldCharType="separate"/>
-      </w:r>
-      <w:r>
-        <w:rPr>
-          <w:noProof/>
-        </w:rPr>
-        <w:t>15</w:t>
-      </w:r>
-      <w:r>
-        <w:rPr>
-          <w:noProof/>
-        </w:rPr>
-        <w:fldChar w:fldCharType="end"/>
-      </w:r>
+      <w:fldSimple w:instr=" SEQ Gambar \* ARABIC ">
+        <w:r>
+          <w:rPr>
+            <w:noProof/>
+          </w:rPr>
+          <w:t>15</w:t>
+        </w:r>
+      </w:fldSimple>
       <w:r>
         <w:rPr>
           <w:lang w:val="id-ID"/>
@@ -23780,27 +23577,14 @@
       <w:r>
         <w:t xml:space="preserve">Gambar </w:t>
       </w:r>
-      <w:r>
-        <w:fldChar w:fldCharType="begin"/>
-      </w:r>
-      <w:r>
-        <w:instrText xml:space="preserve"> SEQ Gambar \* ARABIC </w:instrText>
-      </w:r>
-      <w:r>
-        <w:fldChar w:fldCharType="separate"/>
-      </w:r>
-      <w:r>
-        <w:rPr>
-          <w:noProof/>
-        </w:rPr>
-        <w:t>16</w:t>
-      </w:r>
-      <w:r>
-        <w:rPr>
-          <w:noProof/>
-        </w:rPr>
-        <w:fldChar w:fldCharType="end"/>
-      </w:r>
+      <w:fldSimple w:instr=" SEQ Gambar \* ARABIC ">
+        <w:r>
+          <w:rPr>
+            <w:noProof/>
+          </w:rPr>
+          <w:t>16</w:t>
+        </w:r>
+      </w:fldSimple>
       <w:r>
         <w:rPr>
           <w:lang w:val="id-ID"/>
@@ -23864,27 +23648,14 @@
       <w:r>
         <w:t xml:space="preserve">Gambar </w:t>
       </w:r>
-      <w:r>
-        <w:fldChar w:fldCharType="begin"/>
-      </w:r>
-      <w:r>
-        <w:instrText xml:space="preserve"> SEQ Gambar \* ARABIC </w:instrText>
-      </w:r>
-      <w:r>
-        <w:fldChar w:fldCharType="separate"/>
-      </w:r>
-      <w:r>
-        <w:rPr>
-          <w:noProof/>
-        </w:rPr>
-        <w:t>17</w:t>
-      </w:r>
-      <w:r>
-        <w:rPr>
-          <w:noProof/>
-        </w:rPr>
-        <w:fldChar w:fldCharType="end"/>
-      </w:r>
+      <w:fldSimple w:instr=" SEQ Gambar \* ARABIC ">
+        <w:r>
+          <w:rPr>
+            <w:noProof/>
+          </w:rPr>
+          <w:t>17</w:t>
+        </w:r>
+      </w:fldSimple>
       <w:r>
         <w:rPr>
           <w:lang w:val="id-ID"/>
@@ -23955,27 +23726,14 @@
       <w:r>
         <w:t xml:space="preserve">Gambar </w:t>
       </w:r>
-      <w:r>
-        <w:fldChar w:fldCharType="begin"/>
-      </w:r>
-      <w:r>
-        <w:instrText xml:space="preserve"> SEQ Gambar \* ARABIC </w:instrText>
-      </w:r>
-      <w:r>
-        <w:fldChar w:fldCharType="separate"/>
-      </w:r>
-      <w:r>
-        <w:rPr>
-          <w:noProof/>
-        </w:rPr>
-        <w:t>18</w:t>
-      </w:r>
-      <w:r>
-        <w:rPr>
-          <w:noProof/>
-        </w:rPr>
-        <w:fldChar w:fldCharType="end"/>
-      </w:r>
+      <w:fldSimple w:instr=" SEQ Gambar \* ARABIC ">
+        <w:r>
+          <w:rPr>
+            <w:noProof/>
+          </w:rPr>
+          <w:t>18</w:t>
+        </w:r>
+      </w:fldSimple>
       <w:r>
         <w:rPr>
           <w:lang w:val="id-ID"/>
@@ -51308,7 +51066,7 @@
 </file>
 
 <file path=customXml/itemProps2.xml><?xml version="1.0" encoding="utf-8"?>
-<ds:datastoreItem xmlns:ds="http://schemas.openxmlformats.org/officeDocument/2006/customXml" ds:itemID="{90519900-B0F3-4FDF-A0A1-757460B4B9E0}">
+<ds:datastoreItem xmlns:ds="http://schemas.openxmlformats.org/officeDocument/2006/customXml" ds:itemID="{A8DD1E65-6C49-48C6-B338-5AFAD0B9CB9E}">
   <ds:schemaRefs>
     <ds:schemaRef ds:uri="http://schemas.openxmlformats.org/officeDocument/2006/bibliography"/>
   </ds:schemaRefs>

</xml_diff>

<commit_message>
Update SDD (Deployment diagram)
</commit_message>
<xml_diff>
--- a/dokumen/SDD Kelompok 1_DSE-B.docx
+++ b/dokumen/SDD Kelompok 1_DSE-B.docx
@@ -245,7 +245,7 @@
                   </wp:anchor>
                 </w:drawing>
               </mc:Choice>
-              <mc:Fallback xmlns:oel="http://schemas.microsoft.com/office/2019/extlst" xmlns:w16sdtdh="http://schemas.microsoft.com/office/word/2020/wordml/sdtdatahash">
+              <mc:Fallback xmlns:w16sdtdh="http://schemas.microsoft.com/office/word/2020/wordml/sdtdatahash" xmlns:oel="http://schemas.microsoft.com/office/2019/extlst">
                 <w:pict>
                   <v:rect w14:anchorId="15DC611C" id="Rectangle 16" o:spid="_x0000_s1026" style="position:absolute;left:0;text-align:left;margin-left:0;margin-top:0;width:422.3pt;height:760.1pt;z-index:251659264;visibility:visible;mso-wrap-style:square;mso-width-percent:690;mso-height-percent:960;mso-left-percent:20;mso-top-percent:20;mso-wrap-distance-left:9pt;mso-wrap-distance-top:0;mso-wrap-distance-right:9pt;mso-wrap-distance-bottom:0;mso-position-horizontal-relative:page;mso-position-vertical-relative:page;mso-width-percent:690;mso-height-percent:960;mso-left-percent:20;mso-top-percent:20;mso-width-relative:page;mso-height-relative:page;v-text-anchor:middle" o:gfxdata="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" fillcolor="#4472c4 [3204]" stroked="f">
                     <v:textbox inset="21.6pt,1in,21.6pt">
@@ -529,7 +529,7 @@
                   </wp:anchor>
                 </w:drawing>
               </mc:Choice>
-              <mc:Fallback xmlns:oel="http://schemas.microsoft.com/office/2019/extlst" xmlns:w16sdtdh="http://schemas.microsoft.com/office/word/2020/wordml/sdtdatahash">
+              <mc:Fallback xmlns:w16sdtdh="http://schemas.microsoft.com/office/word/2020/wordml/sdtdatahash" xmlns:oel="http://schemas.microsoft.com/office/2019/extlst">
                 <w:pict>
                   <v:rect w14:anchorId="2DD258A7" id="Rectangle 472" o:spid="_x0000_s1027" style="position:absolute;left:0;text-align:left;margin-left:0;margin-top:0;width:148.1pt;height:760.3pt;z-index:251660288;visibility:visible;mso-wrap-style:square;mso-width-percent:242;mso-height-percent:960;mso-left-percent:730;mso-wrap-distance-left:9pt;mso-wrap-distance-top:0;mso-wrap-distance-right:9pt;mso-wrap-distance-bottom:0;mso-position-horizontal-relative:page;mso-position-vertical:center;mso-position-vertical-relative:page;mso-width-percent:242;mso-height-percent:960;mso-left-percent:730;mso-width-relative:page;mso-height-relative:page;v-text-anchor:middle" o:gfxdata="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" fillcolor="#44546a [3215]" stroked="f" strokeweight="1pt">
                     <v:textbox inset="14.4pt,,14.4pt">
@@ -18135,14 +18135,27 @@
       <w:r>
         <w:t xml:space="preserve">Gambar </w:t>
       </w:r>
-      <w:fldSimple w:instr=" SEQ Gambar \* ARABIC ">
-        <w:r>
-          <w:rPr>
-            <w:noProof/>
-          </w:rPr>
-          <w:t>1</w:t>
-        </w:r>
-      </w:fldSimple>
+      <w:r>
+        <w:fldChar w:fldCharType="begin"/>
+      </w:r>
+      <w:r>
+        <w:instrText xml:space="preserve"> SEQ Gambar \* ARABIC </w:instrText>
+      </w:r>
+      <w:r>
+        <w:fldChar w:fldCharType="separate"/>
+      </w:r>
+      <w:r>
+        <w:rPr>
+          <w:noProof/>
+        </w:rPr>
+        <w:t>1</w:t>
+      </w:r>
+      <w:r>
+        <w:rPr>
+          <w:noProof/>
+        </w:rPr>
+        <w:fldChar w:fldCharType="end"/>
+      </w:r>
       <w:r>
         <w:rPr>
           <w:lang w:val="id-ID"/>
@@ -19485,14 +19498,27 @@
       <w:r>
         <w:t xml:space="preserve">Gambar </w:t>
       </w:r>
-      <w:fldSimple w:instr=" SEQ Gambar \* ARABIC ">
-        <w:r>
-          <w:rPr>
-            <w:noProof/>
-          </w:rPr>
-          <w:t>2</w:t>
-        </w:r>
-      </w:fldSimple>
+      <w:r>
+        <w:fldChar w:fldCharType="begin"/>
+      </w:r>
+      <w:r>
+        <w:instrText xml:space="preserve"> SEQ Gambar \* ARABIC </w:instrText>
+      </w:r>
+      <w:r>
+        <w:fldChar w:fldCharType="separate"/>
+      </w:r>
+      <w:r>
+        <w:rPr>
+          <w:noProof/>
+        </w:rPr>
+        <w:t>2</w:t>
+      </w:r>
+      <w:r>
+        <w:rPr>
+          <w:noProof/>
+        </w:rPr>
+        <w:fldChar w:fldCharType="end"/>
+      </w:r>
       <w:r>
         <w:rPr>
           <w:lang w:val="id-ID"/>
@@ -19603,14 +19629,27 @@
       <w:r>
         <w:t xml:space="preserve">Gambar </w:t>
       </w:r>
-      <w:fldSimple w:instr=" SEQ Gambar \* ARABIC ">
-        <w:r>
-          <w:rPr>
-            <w:noProof/>
-          </w:rPr>
-          <w:t>3</w:t>
-        </w:r>
-      </w:fldSimple>
+      <w:r>
+        <w:fldChar w:fldCharType="begin"/>
+      </w:r>
+      <w:r>
+        <w:instrText xml:space="preserve"> SEQ Gambar \* ARABIC </w:instrText>
+      </w:r>
+      <w:r>
+        <w:fldChar w:fldCharType="separate"/>
+      </w:r>
+      <w:r>
+        <w:rPr>
+          <w:noProof/>
+        </w:rPr>
+        <w:t>3</w:t>
+      </w:r>
+      <w:r>
+        <w:rPr>
+          <w:noProof/>
+        </w:rPr>
+        <w:fldChar w:fldCharType="end"/>
+      </w:r>
       <w:r>
         <w:rPr>
           <w:lang w:val="id-ID"/>
@@ -19701,14 +19740,27 @@
       <w:r>
         <w:t xml:space="preserve">Gambar </w:t>
       </w:r>
-      <w:fldSimple w:instr=" SEQ Gambar \* ARABIC ">
-        <w:r>
-          <w:rPr>
-            <w:noProof/>
-          </w:rPr>
-          <w:t>4</w:t>
-        </w:r>
-      </w:fldSimple>
+      <w:r>
+        <w:fldChar w:fldCharType="begin"/>
+      </w:r>
+      <w:r>
+        <w:instrText xml:space="preserve"> SEQ Gambar \* ARABIC </w:instrText>
+      </w:r>
+      <w:r>
+        <w:fldChar w:fldCharType="separate"/>
+      </w:r>
+      <w:r>
+        <w:rPr>
+          <w:noProof/>
+        </w:rPr>
+        <w:t>4</w:t>
+      </w:r>
+      <w:r>
+        <w:rPr>
+          <w:noProof/>
+        </w:rPr>
+        <w:fldChar w:fldCharType="end"/>
+      </w:r>
       <w:r>
         <w:rPr>
           <w:lang w:val="id-ID"/>
@@ -19788,14 +19840,27 @@
       <w:r>
         <w:t xml:space="preserve">Gambar </w:t>
       </w:r>
-      <w:fldSimple w:instr=" SEQ Gambar \* ARABIC ">
-        <w:r>
-          <w:rPr>
-            <w:noProof/>
-          </w:rPr>
-          <w:t>5</w:t>
-        </w:r>
-      </w:fldSimple>
+      <w:r>
+        <w:fldChar w:fldCharType="begin"/>
+      </w:r>
+      <w:r>
+        <w:instrText xml:space="preserve"> SEQ Gambar \* ARABIC </w:instrText>
+      </w:r>
+      <w:r>
+        <w:fldChar w:fldCharType="separate"/>
+      </w:r>
+      <w:r>
+        <w:rPr>
+          <w:noProof/>
+        </w:rPr>
+        <w:t>5</w:t>
+      </w:r>
+      <w:r>
+        <w:rPr>
+          <w:noProof/>
+        </w:rPr>
+        <w:fldChar w:fldCharType="end"/>
+      </w:r>
       <w:r>
         <w:rPr>
           <w:lang w:val="id-ID"/>
@@ -19874,14 +19939,27 @@
       <w:r>
         <w:t xml:space="preserve">Gambar </w:t>
       </w:r>
-      <w:fldSimple w:instr=" SEQ Gambar \* ARABIC ">
-        <w:r>
-          <w:rPr>
-            <w:noProof/>
-          </w:rPr>
-          <w:t>6</w:t>
-        </w:r>
-      </w:fldSimple>
+      <w:r>
+        <w:fldChar w:fldCharType="begin"/>
+      </w:r>
+      <w:r>
+        <w:instrText xml:space="preserve"> SEQ Gambar \* ARABIC </w:instrText>
+      </w:r>
+      <w:r>
+        <w:fldChar w:fldCharType="separate"/>
+      </w:r>
+      <w:r>
+        <w:rPr>
+          <w:noProof/>
+        </w:rPr>
+        <w:t>6</w:t>
+      </w:r>
+      <w:r>
+        <w:rPr>
+          <w:noProof/>
+        </w:rPr>
+        <w:fldChar w:fldCharType="end"/>
+      </w:r>
       <w:r>
         <w:rPr>
           <w:lang w:val="id-ID"/>
@@ -19961,14 +20039,27 @@
       <w:r>
         <w:t xml:space="preserve">Gambar </w:t>
       </w:r>
-      <w:fldSimple w:instr=" SEQ Gambar \* ARABIC ">
-        <w:r>
-          <w:rPr>
-            <w:noProof/>
-          </w:rPr>
-          <w:t>7</w:t>
-        </w:r>
-      </w:fldSimple>
+      <w:r>
+        <w:fldChar w:fldCharType="begin"/>
+      </w:r>
+      <w:r>
+        <w:instrText xml:space="preserve"> SEQ Gambar \* ARABIC </w:instrText>
+      </w:r>
+      <w:r>
+        <w:fldChar w:fldCharType="separate"/>
+      </w:r>
+      <w:r>
+        <w:rPr>
+          <w:noProof/>
+        </w:rPr>
+        <w:t>7</w:t>
+      </w:r>
+      <w:r>
+        <w:rPr>
+          <w:noProof/>
+        </w:rPr>
+        <w:fldChar w:fldCharType="end"/>
+      </w:r>
       <w:r>
         <w:rPr>
           <w:lang w:val="id-ID"/>
@@ -20063,14 +20154,27 @@
       <w:r>
         <w:t xml:space="preserve">Gambar </w:t>
       </w:r>
-      <w:fldSimple w:instr=" SEQ Gambar \* ARABIC ">
-        <w:r>
-          <w:rPr>
-            <w:noProof/>
-          </w:rPr>
-          <w:t>8</w:t>
-        </w:r>
-      </w:fldSimple>
+      <w:r>
+        <w:fldChar w:fldCharType="begin"/>
+      </w:r>
+      <w:r>
+        <w:instrText xml:space="preserve"> SEQ Gambar \* ARABIC </w:instrText>
+      </w:r>
+      <w:r>
+        <w:fldChar w:fldCharType="separate"/>
+      </w:r>
+      <w:r>
+        <w:rPr>
+          <w:noProof/>
+        </w:rPr>
+        <w:t>8</w:t>
+      </w:r>
+      <w:r>
+        <w:rPr>
+          <w:noProof/>
+        </w:rPr>
+        <w:fldChar w:fldCharType="end"/>
+      </w:r>
       <w:r>
         <w:rPr>
           <w:lang w:val="id-ID"/>
@@ -20103,8 +20207,6 @@
         <w:keepNext/>
         <w:jc w:val="center"/>
       </w:pPr>
-      <w:bookmarkStart w:id="16" w:name="_GoBack"/>
-      <w:bookmarkEnd w:id="16"/>
       <w:r>
         <w:rPr>
           <w:noProof/>
@@ -20160,14 +20262,27 @@
       <w:r>
         <w:t xml:space="preserve">Gambar </w:t>
       </w:r>
-      <w:fldSimple w:instr=" SEQ Gambar \* ARABIC ">
-        <w:r>
-          <w:rPr>
-            <w:noProof/>
-          </w:rPr>
-          <w:t>9</w:t>
-        </w:r>
-      </w:fldSimple>
+      <w:r>
+        <w:fldChar w:fldCharType="begin"/>
+      </w:r>
+      <w:r>
+        <w:instrText xml:space="preserve"> SEQ Gambar \* ARABIC </w:instrText>
+      </w:r>
+      <w:r>
+        <w:fldChar w:fldCharType="separate"/>
+      </w:r>
+      <w:r>
+        <w:rPr>
+          <w:noProof/>
+        </w:rPr>
+        <w:t>9</w:t>
+      </w:r>
+      <w:r>
+        <w:rPr>
+          <w:noProof/>
+        </w:rPr>
+        <w:fldChar w:fldCharType="end"/>
+      </w:r>
       <w:r>
         <w:rPr>
           <w:lang w:val="id-ID"/>
@@ -20179,6 +20294,8 @@
       <w:pPr>
         <w:jc w:val="both"/>
       </w:pPr>
+      <w:bookmarkStart w:id="16" w:name="_GoBack"/>
+      <w:bookmarkEnd w:id="16"/>
     </w:p>
     <w:p>
       <w:pPr>
@@ -20209,10 +20326,10 @@
           <w:noProof/>
         </w:rPr>
         <w:drawing>
-          <wp:inline distT="0" distB="0" distL="0" distR="0" wp14:anchorId="1899152A" wp14:editId="03AF5096">
-            <wp:extent cx="4623894" cy="2981325"/>
-            <wp:effectExtent l="0" t="0" r="5715" b="0"/>
-            <wp:docPr id="718852246" name="Picture 1"/>
+          <wp:inline distT="0" distB="0" distL="0" distR="0" wp14:anchorId="5D80F170" wp14:editId="7B9FCEA0">
+            <wp:extent cx="5943600" cy="4838700"/>
+            <wp:effectExtent l="0" t="0" r="0" b="0"/>
+            <wp:docPr id="17" name="Picture 17"/>
             <wp:cNvGraphicFramePr>
               <a:graphicFrameLocks xmlns:a="http://schemas.openxmlformats.org/drawingml/2006/main" noChangeAspect="1"/>
             </wp:cNvGraphicFramePr>
@@ -20220,7 +20337,7 @@
               <a:graphicData uri="http://schemas.openxmlformats.org/drawingml/2006/picture">
                 <pic:pic xmlns:pic="http://schemas.openxmlformats.org/drawingml/2006/picture">
                   <pic:nvPicPr>
-                    <pic:cNvPr id="718852246" name="Picture 718852246"/>
+                    <pic:cNvPr id="17" name="DEPLOYMENT DIAGRAM.jpg"/>
                     <pic:cNvPicPr/>
                   </pic:nvPicPr>
                   <pic:blipFill>
@@ -20238,7 +20355,7 @@
                   <pic:spPr>
                     <a:xfrm>
                       <a:off x="0" y="0"/>
-                      <a:ext cx="4638729" cy="2990890"/>
+                      <a:ext cx="5943600" cy="4838700"/>
                     </a:xfrm>
                     <a:prstGeom prst="rect">
                       <a:avLst/>
@@ -20259,14 +20376,27 @@
       <w:r>
         <w:t xml:space="preserve">Gambar </w:t>
       </w:r>
-      <w:fldSimple w:instr=" SEQ Gambar \* ARABIC ">
-        <w:r>
-          <w:rPr>
-            <w:noProof/>
-          </w:rPr>
-          <w:t>10</w:t>
-        </w:r>
-      </w:fldSimple>
+      <w:r>
+        <w:fldChar w:fldCharType="begin"/>
+      </w:r>
+      <w:r>
+        <w:instrText xml:space="preserve"> SEQ Gambar \* ARABIC </w:instrText>
+      </w:r>
+      <w:r>
+        <w:fldChar w:fldCharType="separate"/>
+      </w:r>
+      <w:r>
+        <w:rPr>
+          <w:noProof/>
+        </w:rPr>
+        <w:t>10</w:t>
+      </w:r>
+      <w:r>
+        <w:rPr>
+          <w:noProof/>
+        </w:rPr>
+        <w:fldChar w:fldCharType="end"/>
+      </w:r>
       <w:r>
         <w:rPr>
           <w:lang w:val="id-ID"/>
@@ -22322,14 +22452,27 @@
       <w:r>
         <w:t xml:space="preserve">Gambar </w:t>
       </w:r>
-      <w:fldSimple w:instr=" SEQ Gambar \* ARABIC ">
-        <w:r>
-          <w:rPr>
-            <w:noProof/>
-          </w:rPr>
-          <w:t>11</w:t>
-        </w:r>
-      </w:fldSimple>
+      <w:r>
+        <w:fldChar w:fldCharType="begin"/>
+      </w:r>
+      <w:r>
+        <w:instrText xml:space="preserve"> SEQ Gambar \* ARABIC </w:instrText>
+      </w:r>
+      <w:r>
+        <w:fldChar w:fldCharType="separate"/>
+      </w:r>
+      <w:r>
+        <w:rPr>
+          <w:noProof/>
+        </w:rPr>
+        <w:t>11</w:t>
+      </w:r>
+      <w:r>
+        <w:rPr>
+          <w:noProof/>
+        </w:rPr>
+        <w:fldChar w:fldCharType="end"/>
+      </w:r>
       <w:r>
         <w:rPr>
           <w:lang w:val="id-ID"/>
@@ -23266,14 +23409,27 @@
       <w:r>
         <w:t xml:space="preserve">Gambar </w:t>
       </w:r>
-      <w:fldSimple w:instr=" SEQ Gambar \* ARABIC ">
-        <w:r>
-          <w:rPr>
-            <w:noProof/>
-          </w:rPr>
-          <w:t>12</w:t>
-        </w:r>
-      </w:fldSimple>
+      <w:r>
+        <w:fldChar w:fldCharType="begin"/>
+      </w:r>
+      <w:r>
+        <w:instrText xml:space="preserve"> SEQ Gambar \* ARABIC </w:instrText>
+      </w:r>
+      <w:r>
+        <w:fldChar w:fldCharType="separate"/>
+      </w:r>
+      <w:r>
+        <w:rPr>
+          <w:noProof/>
+        </w:rPr>
+        <w:t>12</w:t>
+      </w:r>
+      <w:r>
+        <w:rPr>
+          <w:noProof/>
+        </w:rPr>
+        <w:fldChar w:fldCharType="end"/>
+      </w:r>
       <w:r>
         <w:rPr>
           <w:lang w:val="id-ID"/>
@@ -23345,14 +23501,27 @@
       <w:r>
         <w:t xml:space="preserve">Gambar </w:t>
       </w:r>
-      <w:fldSimple w:instr=" SEQ Gambar \* ARABIC ">
-        <w:r>
-          <w:rPr>
-            <w:noProof/>
-          </w:rPr>
-          <w:t>13</w:t>
-        </w:r>
-      </w:fldSimple>
+      <w:r>
+        <w:fldChar w:fldCharType="begin"/>
+      </w:r>
+      <w:r>
+        <w:instrText xml:space="preserve"> SEQ Gambar \* ARABIC </w:instrText>
+      </w:r>
+      <w:r>
+        <w:fldChar w:fldCharType="separate"/>
+      </w:r>
+      <w:r>
+        <w:rPr>
+          <w:noProof/>
+        </w:rPr>
+        <w:t>13</w:t>
+      </w:r>
+      <w:r>
+        <w:rPr>
+          <w:noProof/>
+        </w:rPr>
+        <w:fldChar w:fldCharType="end"/>
+      </w:r>
       <w:r>
         <w:rPr>
           <w:lang w:val="id-ID"/>
@@ -23425,14 +23594,27 @@
       <w:r>
         <w:t xml:space="preserve">Gambar </w:t>
       </w:r>
-      <w:fldSimple w:instr=" SEQ Gambar \* ARABIC ">
-        <w:r>
-          <w:rPr>
-            <w:noProof/>
-          </w:rPr>
-          <w:t>14</w:t>
-        </w:r>
-      </w:fldSimple>
+      <w:r>
+        <w:fldChar w:fldCharType="begin"/>
+      </w:r>
+      <w:r>
+        <w:instrText xml:space="preserve"> SEQ Gambar \* ARABIC </w:instrText>
+      </w:r>
+      <w:r>
+        <w:fldChar w:fldCharType="separate"/>
+      </w:r>
+      <w:r>
+        <w:rPr>
+          <w:noProof/>
+        </w:rPr>
+        <w:t>14</w:t>
+      </w:r>
+      <w:r>
+        <w:rPr>
+          <w:noProof/>
+        </w:rPr>
+        <w:fldChar w:fldCharType="end"/>
+      </w:r>
       <w:r>
         <w:rPr>
           <w:lang w:val="id-ID"/>
@@ -23504,14 +23686,27 @@
       <w:r>
         <w:t xml:space="preserve">Gambar </w:t>
       </w:r>
-      <w:fldSimple w:instr=" SEQ Gambar \* ARABIC ">
-        <w:r>
-          <w:rPr>
-            <w:noProof/>
-          </w:rPr>
-          <w:t>15</w:t>
-        </w:r>
-      </w:fldSimple>
+      <w:r>
+        <w:fldChar w:fldCharType="begin"/>
+      </w:r>
+      <w:r>
+        <w:instrText xml:space="preserve"> SEQ Gambar \* ARABIC </w:instrText>
+      </w:r>
+      <w:r>
+        <w:fldChar w:fldCharType="separate"/>
+      </w:r>
+      <w:r>
+        <w:rPr>
+          <w:noProof/>
+        </w:rPr>
+        <w:t>15</w:t>
+      </w:r>
+      <w:r>
+        <w:rPr>
+          <w:noProof/>
+        </w:rPr>
+        <w:fldChar w:fldCharType="end"/>
+      </w:r>
       <w:r>
         <w:rPr>
           <w:lang w:val="id-ID"/>
@@ -23577,14 +23772,27 @@
       <w:r>
         <w:t xml:space="preserve">Gambar </w:t>
       </w:r>
-      <w:fldSimple w:instr=" SEQ Gambar \* ARABIC ">
-        <w:r>
-          <w:rPr>
-            <w:noProof/>
-          </w:rPr>
-          <w:t>16</w:t>
-        </w:r>
-      </w:fldSimple>
+      <w:r>
+        <w:fldChar w:fldCharType="begin"/>
+      </w:r>
+      <w:r>
+        <w:instrText xml:space="preserve"> SEQ Gambar \* ARABIC </w:instrText>
+      </w:r>
+      <w:r>
+        <w:fldChar w:fldCharType="separate"/>
+      </w:r>
+      <w:r>
+        <w:rPr>
+          <w:noProof/>
+        </w:rPr>
+        <w:t>16</w:t>
+      </w:r>
+      <w:r>
+        <w:rPr>
+          <w:noProof/>
+        </w:rPr>
+        <w:fldChar w:fldCharType="end"/>
+      </w:r>
       <w:r>
         <w:rPr>
           <w:lang w:val="id-ID"/>
@@ -23648,14 +23856,27 @@
       <w:r>
         <w:t xml:space="preserve">Gambar </w:t>
       </w:r>
-      <w:fldSimple w:instr=" SEQ Gambar \* ARABIC ">
-        <w:r>
-          <w:rPr>
-            <w:noProof/>
-          </w:rPr>
-          <w:t>17</w:t>
-        </w:r>
-      </w:fldSimple>
+      <w:r>
+        <w:fldChar w:fldCharType="begin"/>
+      </w:r>
+      <w:r>
+        <w:instrText xml:space="preserve"> SEQ Gambar \* ARABIC </w:instrText>
+      </w:r>
+      <w:r>
+        <w:fldChar w:fldCharType="separate"/>
+      </w:r>
+      <w:r>
+        <w:rPr>
+          <w:noProof/>
+        </w:rPr>
+        <w:t>17</w:t>
+      </w:r>
+      <w:r>
+        <w:rPr>
+          <w:noProof/>
+        </w:rPr>
+        <w:fldChar w:fldCharType="end"/>
+      </w:r>
       <w:r>
         <w:rPr>
           <w:lang w:val="id-ID"/>
@@ -23726,14 +23947,27 @@
       <w:r>
         <w:t xml:space="preserve">Gambar </w:t>
       </w:r>
-      <w:fldSimple w:instr=" SEQ Gambar \* ARABIC ">
-        <w:r>
-          <w:rPr>
-            <w:noProof/>
-          </w:rPr>
-          <w:t>18</w:t>
-        </w:r>
-      </w:fldSimple>
+      <w:r>
+        <w:fldChar w:fldCharType="begin"/>
+      </w:r>
+      <w:r>
+        <w:instrText xml:space="preserve"> SEQ Gambar \* ARABIC </w:instrText>
+      </w:r>
+      <w:r>
+        <w:fldChar w:fldCharType="separate"/>
+      </w:r>
+      <w:r>
+        <w:rPr>
+          <w:noProof/>
+        </w:rPr>
+        <w:t>18</w:t>
+      </w:r>
+      <w:r>
+        <w:rPr>
+          <w:noProof/>
+        </w:rPr>
+        <w:fldChar w:fldCharType="end"/>
+      </w:r>
       <w:r>
         <w:rPr>
           <w:lang w:val="id-ID"/>
@@ -51066,7 +51300,7 @@
 </file>
 
 <file path=customXml/itemProps2.xml><?xml version="1.0" encoding="utf-8"?>
-<ds:datastoreItem xmlns:ds="http://schemas.openxmlformats.org/officeDocument/2006/customXml" ds:itemID="{A8DD1E65-6C49-48C6-B338-5AFAD0B9CB9E}">
+<ds:datastoreItem xmlns:ds="http://schemas.openxmlformats.org/officeDocument/2006/customXml" ds:itemID="{CA3E42CF-C92E-4560-A157-122D0CBE9529}">
   <ds:schemaRefs>
     <ds:schemaRef ds:uri="http://schemas.openxmlformats.org/officeDocument/2006/bibliography"/>
   </ds:schemaRefs>

</xml_diff>

<commit_message>
update SDD diagram (deployment dan class)
</commit_message>
<xml_diff>
--- a/dokumen/SDD Kelompok 1_DSE-B.docx
+++ b/dokumen/SDD Kelompok 1_DSE-B.docx
@@ -245,7 +245,7 @@
                   </wp:anchor>
                 </w:drawing>
               </mc:Choice>
-              <mc:Fallback xmlns:w16sdtdh="http://schemas.microsoft.com/office/word/2020/wordml/sdtdatahash" xmlns:oel="http://schemas.microsoft.com/office/2019/extlst">
+              <mc:Fallback xmlns:oel="http://schemas.microsoft.com/office/2019/extlst" xmlns:w16sdtdh="http://schemas.microsoft.com/office/word/2020/wordml/sdtdatahash">
                 <w:pict>
                   <v:rect w14:anchorId="15DC611C" id="Rectangle 16" o:spid="_x0000_s1026" style="position:absolute;left:0;text-align:left;margin-left:0;margin-top:0;width:422.3pt;height:760.1pt;z-index:251659264;visibility:visible;mso-wrap-style:square;mso-width-percent:690;mso-height-percent:960;mso-left-percent:20;mso-top-percent:20;mso-wrap-distance-left:9pt;mso-wrap-distance-top:0;mso-wrap-distance-right:9pt;mso-wrap-distance-bottom:0;mso-position-horizontal-relative:page;mso-position-vertical-relative:page;mso-width-percent:690;mso-height-percent:960;mso-left-percent:20;mso-top-percent:20;mso-width-relative:page;mso-height-relative:page;v-text-anchor:middle" o:gfxdata="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" fillcolor="#4472c4 [3204]" stroked="f">
                     <v:textbox inset="21.6pt,1in,21.6pt">
@@ -615,27 +615,7 @@
                                         <w:sz w:val="20"/>
                                         <w:szCs w:val="20"/>
                                       </w:rPr>
-                                      <w:t xml:space="preserve"> 3411211061             Farhan </w:t>
-                                    </w:r>
-                                    <w:proofErr w:type="spellStart"/>
-                                    <w:r>
-                                      <w:rPr>
-                                        <w:rFonts w:ascii="Arial" w:hAnsi="Arial" w:cs="Arial"/>
-                                        <w:color w:val="FFFFFF" w:themeColor="background1"/>
-                                        <w:sz w:val="20"/>
-                                        <w:szCs w:val="20"/>
-                                      </w:rPr>
-                                      <w:t>Andhika</w:t>
-                                    </w:r>
-                                    <w:proofErr w:type="spellEnd"/>
-                                    <w:r>
-                                      <w:rPr>
-                                        <w:rFonts w:ascii="Arial" w:hAnsi="Arial" w:cs="Arial"/>
-                                        <w:color w:val="FFFFFF" w:themeColor="background1"/>
-                                        <w:sz w:val="20"/>
-                                        <w:szCs w:val="20"/>
-                                      </w:rPr>
-                                      <w:t xml:space="preserve"> </w:t>
+                                      <w:t xml:space="preserve"> 3411211061             Farhan Andhika </w:t>
                                     </w:r>
                                     <w:proofErr w:type="spellStart"/>
                                     <w:r>
@@ -680,7 +660,7 @@
                   </wp:anchor>
                 </w:drawing>
               </mc:Choice>
-              <mc:Fallback xmlns:w16sdtdh="http://schemas.microsoft.com/office/word/2020/wordml/sdtdatahash" xmlns:oel="http://schemas.microsoft.com/office/2019/extlst">
+              <mc:Fallback xmlns:oel="http://schemas.microsoft.com/office/2019/extlst" xmlns:w16sdtdh="http://schemas.microsoft.com/office/word/2020/wordml/sdtdatahash">
                 <w:pict>
                   <v:rect w14:anchorId="2DD258A7" id="Rectangle 472" o:spid="_x0000_s1027" style="position:absolute;left:0;text-align:left;margin-left:0;margin-top:0;width:148.1pt;height:760.3pt;z-index:251660288;visibility:visible;mso-wrap-style:square;mso-width-percent:242;mso-height-percent:960;mso-left-percent:730;mso-wrap-distance-left:9pt;mso-wrap-distance-top:0;mso-wrap-distance-right:9pt;mso-wrap-distance-bottom:0;mso-position-horizontal-relative:page;mso-position-vertical:center;mso-position-vertical-relative:page;mso-width-percent:242;mso-height-percent:960;mso-left-percent:730;mso-width-relative:page;mso-height-relative:page;v-text-anchor:middle" o:gfxdata="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" fillcolor="#44546a [3215]" stroked="f" strokeweight="1pt">
                     <v:textbox inset="14.4pt,,14.4pt">
@@ -11362,6 +11342,7 @@
         <w:t xml:space="preserve"> </w:t>
       </w:r>
       <w:proofErr w:type="spellStart"/>
+      <w:proofErr w:type="gramStart"/>
       <w:r>
         <w:t>Barang</w:t>
       </w:r>
@@ -11372,6 +11353,7 @@
       <w:r>
         <w:t>.</w:t>
       </w:r>
+      <w:proofErr w:type="gramEnd"/>
     </w:p>
     <w:p>
       <w:pPr>
@@ -18303,27 +18285,14 @@
       <w:r>
         <w:t xml:space="preserve">Gambar </w:t>
       </w:r>
-      <w:r>
-        <w:fldChar w:fldCharType="begin"/>
-      </w:r>
-      <w:r>
-        <w:instrText xml:space="preserve"> SEQ Gambar \* ARABIC </w:instrText>
-      </w:r>
-      <w:r>
-        <w:fldChar w:fldCharType="separate"/>
-      </w:r>
-      <w:r>
-        <w:rPr>
-          <w:noProof/>
-        </w:rPr>
-        <w:t>1</w:t>
-      </w:r>
-      <w:r>
-        <w:rPr>
-          <w:noProof/>
-        </w:rPr>
-        <w:fldChar w:fldCharType="end"/>
-      </w:r>
+      <w:fldSimple w:instr=" SEQ Gambar \* ARABIC ">
+        <w:r>
+          <w:rPr>
+            <w:noProof/>
+          </w:rPr>
+          <w:t>1</w:t>
+        </w:r>
+      </w:fldSimple>
       <w:r>
         <w:rPr>
           <w:lang w:val="id-ID"/>
@@ -18475,6 +18444,7 @@
         </w:rPr>
         <w:t xml:space="preserve"> </w:t>
       </w:r>
+      <w:proofErr w:type="gramStart"/>
       <w:r>
         <w:rPr>
           <w:rFonts w:ascii="Times New Roman" w:hAnsi="Times New Roman" w:cs="Times New Roman"/>
@@ -18498,7 +18468,16 @@
           <w:sz w:val="24"/>
           <w:szCs w:val="24"/>
         </w:rPr>
-        <w:t xml:space="preserve">; </w:t>
+        <w:t>;</w:t>
+      </w:r>
+      <w:proofErr w:type="gramEnd"/>
+      <w:r>
+        <w:rPr>
+          <w:rFonts w:ascii="Times New Roman" w:hAnsi="Times New Roman" w:cs="Times New Roman"/>
+          <w:sz w:val="24"/>
+          <w:szCs w:val="24"/>
+        </w:rPr>
+        <w:t xml:space="preserve"> </w:t>
       </w:r>
       <w:r>
         <w:rPr>
@@ -18563,7 +18542,27 @@
           <w:szCs w:val="24"/>
           <w:lang w:val="id-ID"/>
         </w:rPr>
-        <w:t>admin mengolah data barang, baik itu menambah,edit,hapus barang</w:t>
+        <w:t xml:space="preserve">admin mengolah data barang, baik itu </w:t>
+      </w:r>
+      <w:proofErr w:type="gramStart"/>
+      <w:r>
+        <w:rPr>
+          <w:rFonts w:ascii="Times New Roman" w:hAnsi="Times New Roman" w:cs="Times New Roman"/>
+          <w:sz w:val="24"/>
+          <w:szCs w:val="24"/>
+          <w:lang w:val="id-ID"/>
+        </w:rPr>
+        <w:t>menambah,edit</w:t>
+      </w:r>
+      <w:proofErr w:type="gramEnd"/>
+      <w:r>
+        <w:rPr>
+          <w:rFonts w:ascii="Times New Roman" w:hAnsi="Times New Roman" w:cs="Times New Roman"/>
+          <w:sz w:val="24"/>
+          <w:szCs w:val="24"/>
+          <w:lang w:val="id-ID"/>
+        </w:rPr>
+        <w:t>,hapus barang</w:t>
       </w:r>
     </w:p>
     <w:p>
@@ -19598,10 +19597,10 @@
           <w:noProof/>
         </w:rPr>
         <w:drawing>
-          <wp:inline distT="0" distB="0" distL="0" distR="0" wp14:anchorId="77AFE7FE" wp14:editId="299463BE">
-            <wp:extent cx="5943600" cy="3020695"/>
-            <wp:effectExtent l="0" t="0" r="0" b="8255"/>
-            <wp:docPr id="1" name="Picture 1"/>
+          <wp:inline distT="0" distB="0" distL="0" distR="0" wp14:anchorId="3C013E2A" wp14:editId="7B0119A5">
+            <wp:extent cx="6131634" cy="3705225"/>
+            <wp:effectExtent l="0" t="0" r="2540" b="0"/>
+            <wp:docPr id="20" name="Picture 20"/>
             <wp:cNvGraphicFramePr>
               <a:graphicFrameLocks xmlns:a="http://schemas.openxmlformats.org/drawingml/2006/main" noChangeAspect="1"/>
             </wp:cNvGraphicFramePr>
@@ -19609,7 +19608,7 @@
               <a:graphicData uri="http://schemas.openxmlformats.org/drawingml/2006/picture">
                 <pic:pic xmlns:pic="http://schemas.openxmlformats.org/drawingml/2006/picture">
                   <pic:nvPicPr>
-                    <pic:cNvPr id="1" name="Skema Diagram.jpg"/>
+                    <pic:cNvPr id="20" name="Skema Diagram.jpg"/>
                     <pic:cNvPicPr/>
                   </pic:nvPicPr>
                   <pic:blipFill>
@@ -19627,7 +19626,7 @@
                   <pic:spPr>
                     <a:xfrm>
                       <a:off x="0" y="0"/>
-                      <a:ext cx="5943600" cy="3020695"/>
+                      <a:ext cx="6186674" cy="3738484"/>
                     </a:xfrm>
                     <a:prstGeom prst="rect">
                       <a:avLst/>
@@ -19648,27 +19647,14 @@
       <w:r>
         <w:t xml:space="preserve">Gambar </w:t>
       </w:r>
-      <w:r>
-        <w:fldChar w:fldCharType="begin"/>
-      </w:r>
-      <w:r>
-        <w:instrText xml:space="preserve"> SEQ Gambar \* ARABIC </w:instrText>
-      </w:r>
-      <w:r>
-        <w:fldChar w:fldCharType="separate"/>
-      </w:r>
-      <w:r>
-        <w:rPr>
-          <w:noProof/>
-        </w:rPr>
-        <w:t>2</w:t>
-      </w:r>
-      <w:r>
-        <w:rPr>
-          <w:noProof/>
-        </w:rPr>
-        <w:fldChar w:fldCharType="end"/>
-      </w:r>
+      <w:fldSimple w:instr=" SEQ Gambar \* ARABIC ">
+        <w:r>
+          <w:rPr>
+            <w:noProof/>
+          </w:rPr>
+          <w:t>2</w:t>
+        </w:r>
+      </w:fldSimple>
       <w:r>
         <w:rPr>
           <w:lang w:val="id-ID"/>
@@ -19696,7 +19682,6 @@
           <w:b/>
           <w:bCs/>
         </w:rPr>
-        <w:lastRenderedPageBreak/>
         <w:t>3.3 Sequence Diagra</w:t>
       </w:r>
       <w:r>
@@ -19779,27 +19764,14 @@
       <w:r>
         <w:t xml:space="preserve">Gambar </w:t>
       </w:r>
-      <w:r>
-        <w:fldChar w:fldCharType="begin"/>
-      </w:r>
-      <w:r>
-        <w:instrText xml:space="preserve"> SEQ Gambar \* ARABIC </w:instrText>
-      </w:r>
-      <w:r>
-        <w:fldChar w:fldCharType="separate"/>
-      </w:r>
-      <w:r>
-        <w:rPr>
-          <w:noProof/>
-        </w:rPr>
-        <w:t>3</w:t>
-      </w:r>
-      <w:r>
-        <w:rPr>
-          <w:noProof/>
-        </w:rPr>
-        <w:fldChar w:fldCharType="end"/>
-      </w:r>
+      <w:fldSimple w:instr=" SEQ Gambar \* ARABIC ">
+        <w:r>
+          <w:rPr>
+            <w:noProof/>
+          </w:rPr>
+          <w:t>3</w:t>
+        </w:r>
+      </w:fldSimple>
       <w:r>
         <w:rPr>
           <w:lang w:val="id-ID"/>
@@ -19890,27 +19862,14 @@
       <w:r>
         <w:t xml:space="preserve">Gambar </w:t>
       </w:r>
-      <w:r>
-        <w:fldChar w:fldCharType="begin"/>
-      </w:r>
-      <w:r>
-        <w:instrText xml:space="preserve"> SEQ Gambar \* ARABIC </w:instrText>
-      </w:r>
-      <w:r>
-        <w:fldChar w:fldCharType="separate"/>
-      </w:r>
-      <w:r>
-        <w:rPr>
-          <w:noProof/>
-        </w:rPr>
-        <w:t>4</w:t>
-      </w:r>
-      <w:r>
-        <w:rPr>
-          <w:noProof/>
-        </w:rPr>
-        <w:fldChar w:fldCharType="end"/>
-      </w:r>
+      <w:fldSimple w:instr=" SEQ Gambar \* ARABIC ">
+        <w:r>
+          <w:rPr>
+            <w:noProof/>
+          </w:rPr>
+          <w:t>4</w:t>
+        </w:r>
+      </w:fldSimple>
       <w:r>
         <w:rPr>
           <w:lang w:val="id-ID"/>
@@ -19990,27 +19949,14 @@
       <w:r>
         <w:t xml:space="preserve">Gambar </w:t>
       </w:r>
-      <w:r>
-        <w:fldChar w:fldCharType="begin"/>
-      </w:r>
-      <w:r>
-        <w:instrText xml:space="preserve"> SEQ Gambar \* ARABIC </w:instrText>
-      </w:r>
-      <w:r>
-        <w:fldChar w:fldCharType="separate"/>
-      </w:r>
-      <w:r>
-        <w:rPr>
-          <w:noProof/>
-        </w:rPr>
-        <w:t>5</w:t>
-      </w:r>
-      <w:r>
-        <w:rPr>
-          <w:noProof/>
-        </w:rPr>
-        <w:fldChar w:fldCharType="end"/>
-      </w:r>
+      <w:fldSimple w:instr=" SEQ Gambar \* ARABIC ">
+        <w:r>
+          <w:rPr>
+            <w:noProof/>
+          </w:rPr>
+          <w:t>5</w:t>
+        </w:r>
+      </w:fldSimple>
       <w:r>
         <w:rPr>
           <w:lang w:val="id-ID"/>
@@ -20089,27 +20035,14 @@
       <w:r>
         <w:t xml:space="preserve">Gambar </w:t>
       </w:r>
-      <w:r>
-        <w:fldChar w:fldCharType="begin"/>
-      </w:r>
-      <w:r>
-        <w:instrText xml:space="preserve"> SEQ Gambar \* ARABIC </w:instrText>
-      </w:r>
-      <w:r>
-        <w:fldChar w:fldCharType="separate"/>
-      </w:r>
-      <w:r>
-        <w:rPr>
-          <w:noProof/>
-        </w:rPr>
-        <w:t>6</w:t>
-      </w:r>
-      <w:r>
-        <w:rPr>
-          <w:noProof/>
-        </w:rPr>
-        <w:fldChar w:fldCharType="end"/>
-      </w:r>
+      <w:fldSimple w:instr=" SEQ Gambar \* ARABIC ">
+        <w:r>
+          <w:rPr>
+            <w:noProof/>
+          </w:rPr>
+          <w:t>6</w:t>
+        </w:r>
+      </w:fldSimple>
       <w:r>
         <w:rPr>
           <w:lang w:val="id-ID"/>
@@ -20189,27 +20122,14 @@
       <w:r>
         <w:t xml:space="preserve">Gambar </w:t>
       </w:r>
-      <w:r>
-        <w:fldChar w:fldCharType="begin"/>
-      </w:r>
-      <w:r>
-        <w:instrText xml:space="preserve"> SEQ Gambar \* ARABIC </w:instrText>
-      </w:r>
-      <w:r>
-        <w:fldChar w:fldCharType="separate"/>
-      </w:r>
-      <w:r>
-        <w:rPr>
-          <w:noProof/>
-        </w:rPr>
-        <w:t>7</w:t>
-      </w:r>
-      <w:r>
-        <w:rPr>
-          <w:noProof/>
-        </w:rPr>
-        <w:fldChar w:fldCharType="end"/>
-      </w:r>
+      <w:fldSimple w:instr=" SEQ Gambar \* ARABIC ">
+        <w:r>
+          <w:rPr>
+            <w:noProof/>
+          </w:rPr>
+          <w:t>7</w:t>
+        </w:r>
+      </w:fldSimple>
       <w:r>
         <w:rPr>
           <w:lang w:val="id-ID"/>
@@ -20288,22 +20208,33 @@
       <w:r>
         <w:t xml:space="preserve">Gambar </w:t>
       </w:r>
-      <w:fldSimple w:instr=" SEQ Gambar \* ARABIC ">
-        <w:r>
-          <w:rPr>
-            <w:noProof/>
-          </w:rPr>
-          <w:t>8</w:t>
-        </w:r>
-      </w:fldSimple>
+      <w:r>
+        <w:fldChar w:fldCharType="begin"/>
+      </w:r>
+      <w:r>
+        <w:instrText xml:space="preserve"> SEQ Gambar \* ARABIC </w:instrText>
+      </w:r>
+      <w:r>
+        <w:fldChar w:fldCharType="separate"/>
+      </w:r>
+      <w:r>
+        <w:rPr>
+          <w:noProof/>
+        </w:rPr>
+        <w:t>8</w:t>
+      </w:r>
+      <w:r>
+        <w:rPr>
+          <w:noProof/>
+        </w:rPr>
+        <w:fldChar w:fldCharType="end"/>
+      </w:r>
       <w:r>
         <w:rPr>
           <w:lang w:val="id-ID"/>
         </w:rPr>
         <w:t xml:space="preserve"> buat surat jalan</w:t>
       </w:r>
-      <w:bookmarkStart w:id="14" w:name="_GoBack"/>
-      <w:bookmarkEnd w:id="14"/>
     </w:p>
     <w:p>
       <w:pPr>
@@ -20322,7 +20253,7 @@
           <w:bCs/>
         </w:rPr>
       </w:pPr>
-      <w:bookmarkStart w:id="15" w:name="_Toc154072565"/>
+      <w:bookmarkStart w:id="14" w:name="_Toc154072565"/>
       <w:r>
         <w:rPr>
           <w:b/>
@@ -20331,7 +20262,7 @@
         <w:lastRenderedPageBreak/>
         <w:t>3.3 Activity Diagram</w:t>
       </w:r>
-      <w:bookmarkEnd w:id="15"/>
+      <w:bookmarkEnd w:id="14"/>
     </w:p>
     <w:p>
       <w:pPr>
@@ -20393,27 +20324,14 @@
       <w:r>
         <w:t xml:space="preserve">Gambar </w:t>
       </w:r>
-      <w:r>
-        <w:fldChar w:fldCharType="begin"/>
-      </w:r>
-      <w:r>
-        <w:instrText xml:space="preserve"> SEQ Gambar \* ARABIC </w:instrText>
-      </w:r>
-      <w:r>
-        <w:fldChar w:fldCharType="separate"/>
-      </w:r>
-      <w:r>
-        <w:rPr>
-          <w:noProof/>
-        </w:rPr>
-        <w:t>9</w:t>
-      </w:r>
-      <w:r>
-        <w:rPr>
-          <w:noProof/>
-        </w:rPr>
-        <w:fldChar w:fldCharType="end"/>
-      </w:r>
+      <w:fldSimple w:instr=" SEQ Gambar \* ARABIC ">
+        <w:r>
+          <w:rPr>
+            <w:noProof/>
+          </w:rPr>
+          <w:t>9</w:t>
+        </w:r>
+      </w:fldSimple>
       <w:r>
         <w:rPr>
           <w:lang w:val="id-ID"/>
@@ -20430,7 +20348,7 @@
           <w:bCs/>
         </w:rPr>
       </w:pPr>
-      <w:bookmarkStart w:id="16" w:name="_Toc154072566"/>
+      <w:bookmarkStart w:id="15" w:name="_Toc154072566"/>
       <w:r>
         <w:rPr>
           <w:b/>
@@ -20439,7 +20357,7 @@
         <w:lastRenderedPageBreak/>
         <w:t>3.3 State Diagram</w:t>
       </w:r>
-      <w:bookmarkEnd w:id="16"/>
+      <w:bookmarkEnd w:id="15"/>
     </w:p>
     <w:p>
       <w:pPr>
@@ -20501,27 +20419,14 @@
       <w:r>
         <w:t xml:space="preserve">Gambar </w:t>
       </w:r>
-      <w:r>
-        <w:fldChar w:fldCharType="begin"/>
-      </w:r>
-      <w:r>
-        <w:instrText xml:space="preserve"> SEQ Gambar \* ARABIC </w:instrText>
-      </w:r>
-      <w:r>
-        <w:fldChar w:fldCharType="separate"/>
-      </w:r>
-      <w:r>
-        <w:rPr>
-          <w:noProof/>
-        </w:rPr>
-        <w:t>10</w:t>
-      </w:r>
-      <w:r>
-        <w:rPr>
-          <w:noProof/>
-        </w:rPr>
-        <w:fldChar w:fldCharType="end"/>
-      </w:r>
+      <w:fldSimple w:instr=" SEQ Gambar \* ARABIC ">
+        <w:r>
+          <w:rPr>
+            <w:noProof/>
+          </w:rPr>
+          <w:t>10</w:t>
+        </w:r>
+      </w:fldSimple>
       <w:r>
         <w:rPr>
           <w:lang w:val="id-ID"/>
@@ -20543,7 +20448,7 @@
           <w:bCs/>
         </w:rPr>
       </w:pPr>
-      <w:bookmarkStart w:id="17" w:name="_Toc154072567"/>
+      <w:bookmarkStart w:id="16" w:name="_Toc154072567"/>
       <w:r>
         <w:rPr>
           <w:b/>
@@ -20551,22 +20456,23 @@
         </w:rPr>
         <w:t>3.3 Deployment Diagram</w:t>
       </w:r>
-      <w:bookmarkEnd w:id="17"/>
+      <w:bookmarkEnd w:id="16"/>
     </w:p>
     <w:p>
       <w:pPr>
         <w:keepNext/>
         <w:jc w:val="center"/>
       </w:pPr>
+      <w:bookmarkStart w:id="17" w:name="_GoBack"/>
       <w:r>
         <w:rPr>
           <w:noProof/>
         </w:rPr>
         <w:drawing>
-          <wp:inline distT="0" distB="0" distL="0" distR="0" wp14:anchorId="5D80F170" wp14:editId="7B9FCEA0">
-            <wp:extent cx="5943600" cy="4838700"/>
+          <wp:inline distT="0" distB="0" distL="0" distR="0" wp14:anchorId="291D3508" wp14:editId="4A2F6A0B">
+            <wp:extent cx="5943600" cy="3829685"/>
             <wp:effectExtent l="0" t="0" r="0" b="0"/>
-            <wp:docPr id="17" name="Picture 17"/>
+            <wp:docPr id="21" name="Picture 21"/>
             <wp:cNvGraphicFramePr>
               <a:graphicFrameLocks xmlns:a="http://schemas.openxmlformats.org/drawingml/2006/main" noChangeAspect="1"/>
             </wp:cNvGraphicFramePr>
@@ -20574,7 +20480,7 @@
               <a:graphicData uri="http://schemas.openxmlformats.org/drawingml/2006/picture">
                 <pic:pic xmlns:pic="http://schemas.openxmlformats.org/drawingml/2006/picture">
                   <pic:nvPicPr>
-                    <pic:cNvPr id="17" name="DEPLOYMENT DIAGRAM.jpg"/>
+                    <pic:cNvPr id="21" name="DEPLOYMENT DIAGRAM.jpg"/>
                     <pic:cNvPicPr/>
                   </pic:nvPicPr>
                   <pic:blipFill>
@@ -20592,7 +20498,7 @@
                   <pic:spPr>
                     <a:xfrm>
                       <a:off x="0" y="0"/>
-                      <a:ext cx="5943600" cy="4838700"/>
+                      <a:ext cx="5943600" cy="3829685"/>
                     </a:xfrm>
                     <a:prstGeom prst="rect">
                       <a:avLst/>
@@ -20604,6 +20510,7 @@
           </wp:inline>
         </w:drawing>
       </w:r>
+      <w:bookmarkEnd w:id="17"/>
     </w:p>
     <w:p>
       <w:pPr>
@@ -20613,27 +20520,14 @@
       <w:r>
         <w:t xml:space="preserve">Gambar </w:t>
       </w:r>
-      <w:r>
-        <w:fldChar w:fldCharType="begin"/>
-      </w:r>
-      <w:r>
-        <w:instrText xml:space="preserve"> SEQ Gambar \* ARABIC </w:instrText>
-      </w:r>
-      <w:r>
-        <w:fldChar w:fldCharType="separate"/>
-      </w:r>
-      <w:r>
-        <w:rPr>
-          <w:noProof/>
-        </w:rPr>
-        <w:t>11</w:t>
-      </w:r>
-      <w:r>
-        <w:rPr>
-          <w:noProof/>
-        </w:rPr>
-        <w:fldChar w:fldCharType="end"/>
-      </w:r>
+      <w:fldSimple w:instr=" SEQ Gambar \* ARABIC ">
+        <w:r>
+          <w:rPr>
+            <w:noProof/>
+          </w:rPr>
+          <w:t>11</w:t>
+        </w:r>
+      </w:fldSimple>
       <w:r>
         <w:rPr>
           <w:lang w:val="id-ID"/>
@@ -22682,27 +22576,14 @@
       <w:r>
         <w:t xml:space="preserve">Gambar </w:t>
       </w:r>
-      <w:r>
-        <w:fldChar w:fldCharType="begin"/>
-      </w:r>
-      <w:r>
-        <w:instrText xml:space="preserve"> SEQ Gambar \* ARABIC </w:instrText>
-      </w:r>
-      <w:r>
-        <w:fldChar w:fldCharType="separate"/>
-      </w:r>
-      <w:r>
-        <w:rPr>
-          <w:noProof/>
-        </w:rPr>
-        <w:t>12</w:t>
-      </w:r>
-      <w:r>
-        <w:rPr>
-          <w:noProof/>
-        </w:rPr>
-        <w:fldChar w:fldCharType="end"/>
-      </w:r>
+      <w:fldSimple w:instr=" SEQ Gambar \* ARABIC ">
+        <w:r>
+          <w:rPr>
+            <w:noProof/>
+          </w:rPr>
+          <w:t>12</w:t>
+        </w:r>
+      </w:fldSimple>
       <w:r>
         <w:rPr>
           <w:lang w:val="id-ID"/>
@@ -23650,27 +23531,14 @@
       <w:r>
         <w:t xml:space="preserve">Gambar </w:t>
       </w:r>
-      <w:r>
-        <w:fldChar w:fldCharType="begin"/>
-      </w:r>
-      <w:r>
-        <w:instrText xml:space="preserve"> SEQ Gambar \* ARABIC </w:instrText>
-      </w:r>
-      <w:r>
-        <w:fldChar w:fldCharType="separate"/>
-      </w:r>
-      <w:r>
-        <w:rPr>
-          <w:noProof/>
-        </w:rPr>
-        <w:t>13</w:t>
-      </w:r>
-      <w:r>
-        <w:rPr>
-          <w:noProof/>
-        </w:rPr>
-        <w:fldChar w:fldCharType="end"/>
-      </w:r>
+      <w:fldSimple w:instr=" SEQ Gambar \* ARABIC ">
+        <w:r>
+          <w:rPr>
+            <w:noProof/>
+          </w:rPr>
+          <w:t>13</w:t>
+        </w:r>
+      </w:fldSimple>
       <w:r>
         <w:rPr>
           <w:lang w:val="id-ID"/>
@@ -23742,27 +23610,14 @@
       <w:r>
         <w:t xml:space="preserve">Gambar </w:t>
       </w:r>
-      <w:r>
-        <w:fldChar w:fldCharType="begin"/>
-      </w:r>
-      <w:r>
-        <w:instrText xml:space="preserve"> SEQ Gambar \* ARABIC </w:instrText>
-      </w:r>
-      <w:r>
-        <w:fldChar w:fldCharType="separate"/>
-      </w:r>
-      <w:r>
-        <w:rPr>
-          <w:noProof/>
-        </w:rPr>
-        <w:t>14</w:t>
-      </w:r>
-      <w:r>
-        <w:rPr>
-          <w:noProof/>
-        </w:rPr>
-        <w:fldChar w:fldCharType="end"/>
-      </w:r>
+      <w:fldSimple w:instr=" SEQ Gambar \* ARABIC ">
+        <w:r>
+          <w:rPr>
+            <w:noProof/>
+          </w:rPr>
+          <w:t>14</w:t>
+        </w:r>
+      </w:fldSimple>
       <w:r>
         <w:rPr>
           <w:lang w:val="id-ID"/>
@@ -23835,27 +23690,14 @@
       <w:r>
         <w:t xml:space="preserve">Gambar </w:t>
       </w:r>
-      <w:r>
-        <w:fldChar w:fldCharType="begin"/>
-      </w:r>
-      <w:r>
-        <w:instrText xml:space="preserve"> SEQ Gambar \* ARABIC </w:instrText>
-      </w:r>
-      <w:r>
-        <w:fldChar w:fldCharType="separate"/>
-      </w:r>
-      <w:r>
-        <w:rPr>
-          <w:noProof/>
-        </w:rPr>
-        <w:t>15</w:t>
-      </w:r>
-      <w:r>
-        <w:rPr>
-          <w:noProof/>
-        </w:rPr>
-        <w:fldChar w:fldCharType="end"/>
-      </w:r>
+      <w:fldSimple w:instr=" SEQ Gambar \* ARABIC ">
+        <w:r>
+          <w:rPr>
+            <w:noProof/>
+          </w:rPr>
+          <w:t>15</w:t>
+        </w:r>
+      </w:fldSimple>
       <w:r>
         <w:rPr>
           <w:lang w:val="id-ID"/>
@@ -23927,27 +23769,14 @@
       <w:r>
         <w:t xml:space="preserve">Gambar </w:t>
       </w:r>
-      <w:r>
-        <w:fldChar w:fldCharType="begin"/>
-      </w:r>
-      <w:r>
-        <w:instrText xml:space="preserve"> SEQ Gambar \* ARABIC </w:instrText>
-      </w:r>
-      <w:r>
-        <w:fldChar w:fldCharType="separate"/>
-      </w:r>
-      <w:r>
-        <w:rPr>
-          <w:noProof/>
-        </w:rPr>
-        <w:t>16</w:t>
-      </w:r>
-      <w:r>
-        <w:rPr>
-          <w:noProof/>
-        </w:rPr>
-        <w:fldChar w:fldCharType="end"/>
-      </w:r>
+      <w:fldSimple w:instr=" SEQ Gambar \* ARABIC ">
+        <w:r>
+          <w:rPr>
+            <w:noProof/>
+          </w:rPr>
+          <w:t>16</w:t>
+        </w:r>
+      </w:fldSimple>
       <w:r>
         <w:rPr>
           <w:lang w:val="id-ID"/>
@@ -24013,27 +23842,14 @@
       <w:r>
         <w:t xml:space="preserve">Gambar </w:t>
       </w:r>
-      <w:r>
-        <w:fldChar w:fldCharType="begin"/>
-      </w:r>
-      <w:r>
-        <w:instrText xml:space="preserve"> SEQ Gambar \* ARABIC </w:instrText>
-      </w:r>
-      <w:r>
-        <w:fldChar w:fldCharType="separate"/>
-      </w:r>
-      <w:r>
-        <w:rPr>
-          <w:noProof/>
-        </w:rPr>
-        <w:t>17</w:t>
-      </w:r>
-      <w:r>
-        <w:rPr>
-          <w:noProof/>
-        </w:rPr>
-        <w:fldChar w:fldCharType="end"/>
-      </w:r>
+      <w:fldSimple w:instr=" SEQ Gambar \* ARABIC ">
+        <w:r>
+          <w:rPr>
+            <w:noProof/>
+          </w:rPr>
+          <w:t>17</w:t>
+        </w:r>
+      </w:fldSimple>
       <w:r>
         <w:rPr>
           <w:lang w:val="id-ID"/>
@@ -24097,27 +23913,14 @@
       <w:r>
         <w:t xml:space="preserve">Gambar </w:t>
       </w:r>
-      <w:r>
-        <w:fldChar w:fldCharType="begin"/>
-      </w:r>
-      <w:r>
-        <w:instrText xml:space="preserve"> SEQ Gambar \* ARABIC </w:instrText>
-      </w:r>
-      <w:r>
-        <w:fldChar w:fldCharType="separate"/>
-      </w:r>
-      <w:r>
-        <w:rPr>
-          <w:noProof/>
-        </w:rPr>
-        <w:t>18</w:t>
-      </w:r>
-      <w:r>
-        <w:rPr>
-          <w:noProof/>
-        </w:rPr>
-        <w:fldChar w:fldCharType="end"/>
-      </w:r>
+      <w:fldSimple w:instr=" SEQ Gambar \* ARABIC ">
+        <w:r>
+          <w:rPr>
+            <w:noProof/>
+          </w:rPr>
+          <w:t>18</w:t>
+        </w:r>
+      </w:fldSimple>
       <w:r>
         <w:rPr>
           <w:lang w:val="id-ID"/>
@@ -24188,27 +23991,14 @@
       <w:r>
         <w:t xml:space="preserve">Gambar </w:t>
       </w:r>
-      <w:r>
-        <w:fldChar w:fldCharType="begin"/>
-      </w:r>
-      <w:r>
-        <w:instrText xml:space="preserve"> SEQ Gambar \* ARABIC </w:instrText>
-      </w:r>
-      <w:r>
-        <w:fldChar w:fldCharType="separate"/>
-      </w:r>
-      <w:r>
-        <w:rPr>
-          <w:noProof/>
-        </w:rPr>
-        <w:t>19</w:t>
-      </w:r>
-      <w:r>
-        <w:rPr>
-          <w:noProof/>
-        </w:rPr>
-        <w:fldChar w:fldCharType="end"/>
-      </w:r>
+      <w:fldSimple w:instr=" SEQ Gambar \* ARABIC ">
+        <w:r>
+          <w:rPr>
+            <w:noProof/>
+          </w:rPr>
+          <w:t>19</w:t>
+        </w:r>
+      </w:fldSimple>
       <w:r>
         <w:rPr>
           <w:lang w:val="id-ID"/>
@@ -44434,6 +44224,7 @@
         </w:rPr>
       </w:pPr>
       <w:proofErr w:type="spellStart"/>
+      <w:proofErr w:type="gramStart"/>
       <w:r>
         <w:rPr>
           <w:rFonts w:ascii="Times New Roman" w:hAnsi="Times New Roman" w:cs="Times New Roman"/>
@@ -44444,6 +44235,7 @@
         <w:t>Karakteristik:Formulir</w:t>
       </w:r>
       <w:proofErr w:type="spellEnd"/>
+      <w:proofErr w:type="gramEnd"/>
       <w:r>
         <w:rPr>
           <w:rFonts w:ascii="Times New Roman" w:hAnsi="Times New Roman" w:cs="Times New Roman"/>
@@ -45800,6 +45592,7 @@
         </w:rPr>
       </w:pPr>
       <w:proofErr w:type="spellStart"/>
+      <w:proofErr w:type="gramStart"/>
       <w:r>
         <w:rPr>
           <w:rFonts w:ascii="Times New Roman" w:hAnsi="Times New Roman" w:cs="Times New Roman"/>
@@ -45810,6 +45603,7 @@
         <w:t>Karakteristik:Pemberitahuan</w:t>
       </w:r>
       <w:proofErr w:type="spellEnd"/>
+      <w:proofErr w:type="gramEnd"/>
       <w:r>
         <w:rPr>
           <w:rFonts w:ascii="Times New Roman" w:hAnsi="Times New Roman" w:cs="Times New Roman"/>
@@ -51537,7 +51331,7 @@
 </file>
 
 <file path=customXml/itemProps2.xml><?xml version="1.0" encoding="utf-8"?>
-<ds:datastoreItem xmlns:ds="http://schemas.openxmlformats.org/officeDocument/2006/customXml" ds:itemID="{08C91696-4B15-4EEC-9F37-51EF344E341E}">
+<ds:datastoreItem xmlns:ds="http://schemas.openxmlformats.org/officeDocument/2006/customXml" ds:itemID="{30B8CFB1-1CAF-40F8-AE29-FB920E13887E}">
   <ds:schemaRefs>
     <ds:schemaRef ds:uri="http://schemas.openxmlformats.org/officeDocument/2006/bibliography"/>
   </ds:schemaRefs>

</xml_diff>